<commit_message>
word and some photo
</commit_message>
<xml_diff>
--- a/الكتيب/الكتيب.docx
+++ b/الكتيب/الكتيب.docx
@@ -7477,6 +7477,7 @@
           <w:tab w:val="left" w:pos="1147"/>
         </w:tabs>
         <w:rPr>
+          <w:rFonts w:hint="cs"/>
           <w:rtl/>
         </w:rPr>
       </w:pPr>
@@ -26029,7 +26030,6 @@
           <w:tab w:val="left" w:pos="2280"/>
         </w:tabs>
         <w:rPr>
-          <w:rFonts w:hint="cs"/>
           <w:sz w:val="28"/>
           <w:szCs w:val="28"/>
           <w:rtl/>
@@ -28130,6 +28130,7 @@
           <w:tab w:val="left" w:pos="1826"/>
         </w:tabs>
         <w:rPr>
+          <w:rFonts w:hint="cs"/>
           <w:b/>
           <w:bCs/>
           <w:sz w:val="32"/>
@@ -39221,7 +39222,6 @@
       <w:pPr>
         <w:jc w:val="both"/>
         <w:rPr>
-          <w:rFonts w:hint="cs"/>
           <w:b/>
           <w:bCs/>
           <w:sz w:val="32"/>
@@ -39987,17 +39987,15 @@
         </w:rPr>
         <w:t xml:space="preserve">تخدم المشروع النهائي وفهم ماذا يريد من برنامجك بالضبط ،حيث أن التصميم هو مجموعة الأفكار التي تحسن من فعالية الواجهات وتزيد من كفاءة </w:t>
       </w:r>
-      <w:proofErr w:type="spellStart"/>
-      <w:r>
-        <w:rPr>
-          <w:rFonts w:hint="cs"/>
-          <w:sz w:val="32"/>
-          <w:szCs w:val="32"/>
-          <w:rtl/>
-        </w:rPr>
-        <w:t>إستخدامها</w:t>
-      </w:r>
-      <w:proofErr w:type="spellEnd"/>
+      <w:r>
+        <w:rPr>
+          <w:rFonts w:hint="cs"/>
+          <w:sz w:val="32"/>
+          <w:szCs w:val="32"/>
+          <w:rtl/>
+        </w:rPr>
+        <w:t>استخدامها</w:t>
+      </w:r>
       <w:r>
         <w:rPr>
           <w:rFonts w:hint="cs"/>
@@ -40490,10 +40488,9 @@
         <w:pStyle w:val="a3"/>
         <w:numPr>
           <w:ilvl w:val="0"/>
-          <w:numId w:val="51"/>
+          <w:numId w:val="52"/>
         </w:numPr>
         <w:rPr>
-          <w:rFonts w:hint="cs"/>
           <w:b/>
           <w:bCs/>
           <w:sz w:val="32"/>
@@ -40530,16 +40527,7 @@
           <w:sz w:val="32"/>
           <w:szCs w:val="32"/>
         </w:rPr>
-        <w:t>(</w:t>
-      </w:r>
-      <w:r>
-        <w:rPr>
-          <w:b/>
-          <w:bCs/>
-          <w:sz w:val="32"/>
-          <w:szCs w:val="32"/>
-        </w:rPr>
-        <w:t>Home Page</w:t>
+        <w:t>(Home Page</w:t>
       </w:r>
       <w:r>
         <w:rPr>
@@ -40581,7 +40569,6 @@
                         <w:pPr>
                           <w:jc w:val="center"/>
                           <w:rPr>
-                            <w:rFonts w:hint="cs"/>
                             <w:b/>
                             <w:bCs/>
                             <w:sz w:val="32"/>
@@ -41234,7 +41221,6 @@
       <w:pPr>
         <w:jc w:val="both"/>
         <w:rPr>
-          <w:rFonts w:hint="cs"/>
           <w:sz w:val="32"/>
           <w:szCs w:val="32"/>
           <w:rtl/>
@@ -41264,7 +41250,6 @@
       <w:pPr>
         <w:jc w:val="both"/>
         <w:rPr>
-          <w:rFonts w:hint="cs"/>
           <w:sz w:val="32"/>
           <w:szCs w:val="32"/>
           <w:rtl/>
@@ -41285,7 +41270,6 @@
       <w:pPr>
         <w:jc w:val="both"/>
         <w:rPr>
-          <w:rFonts w:hint="cs"/>
           <w:sz w:val="32"/>
           <w:szCs w:val="32"/>
           <w:rtl/>
@@ -41307,7 +41291,7 @@
         <w:pStyle w:val="a3"/>
         <w:numPr>
           <w:ilvl w:val="0"/>
-          <w:numId w:val="50"/>
+          <w:numId w:val="52"/>
         </w:numPr>
         <w:rPr>
           <w:b/>
@@ -41357,16 +41341,7 @@
           <w:sz w:val="32"/>
           <w:szCs w:val="32"/>
         </w:rPr>
-        <w:t>(</w:t>
-      </w:r>
-      <w:r>
-        <w:rPr>
-          <w:b/>
-          <w:bCs/>
-          <w:sz w:val="32"/>
-          <w:szCs w:val="32"/>
-        </w:rPr>
-        <w:t>Management</w:t>
+        <w:t>(Management</w:t>
       </w:r>
       <w:r>
         <w:rPr>
@@ -41397,7 +41372,6 @@
         <w:ind w:left="1080"/>
         <w:jc w:val="both"/>
         <w:rPr>
-          <w:rFonts w:hint="cs"/>
           <w:b/>
           <w:bCs/>
           <w:sz w:val="32"/>
@@ -41565,19 +41539,8 @@
                           <w:sz w:val="32"/>
                           <w:szCs w:val="32"/>
                         </w:rPr>
-                        <w:t xml:space="preserve">Add </w:t>
+                        <w:t>Add Employe</w:t>
                       </w:r>
-                      <w:proofErr w:type="spellStart"/>
-                      <w:r>
-                        <w:rPr>
-                          <w:b/>
-                          <w:bCs/>
-                          <w:sz w:val="32"/>
-                          <w:szCs w:val="32"/>
-                        </w:rPr>
-                        <w:t>Employe</w:t>
-                      </w:r>
-                      <w:proofErr w:type="spellEnd"/>
                     </w:p>
                   </w:txbxContent>
                 </v:textbox>
@@ -42123,7 +42086,6 @@
                         <w:bidi w:val="0"/>
                         <w:jc w:val="center"/>
                         <w:rPr>
-                          <w:rFonts w:hint="cs"/>
                           <w:b/>
                           <w:bCs/>
                           <w:sz w:val="32"/>
@@ -42542,7 +42504,6 @@
       <w:pPr>
         <w:jc w:val="both"/>
         <w:rPr>
-          <w:rFonts w:hint="cs"/>
           <w:sz w:val="32"/>
           <w:szCs w:val="32"/>
           <w:rtl/>
@@ -42573,7 +42534,6 @@
       <w:pPr>
         <w:jc w:val="both"/>
         <w:rPr>
-          <w:rFonts w:hint="cs"/>
           <w:sz w:val="32"/>
           <w:szCs w:val="32"/>
           <w:rtl/>
@@ -42648,7 +42608,7 @@
         <w:pStyle w:val="a3"/>
         <w:numPr>
           <w:ilvl w:val="0"/>
-          <w:numId w:val="50"/>
+          <w:numId w:val="52"/>
         </w:numPr>
         <w:rPr>
           <w:b/>
@@ -42706,22 +42666,20 @@
       <w:pPr>
         <w:jc w:val="both"/>
         <w:rPr>
-          <w:rFonts w:hint="cs"/>
-          <w:sz w:val="32"/>
-          <w:szCs w:val="32"/>
-          <w:rtl/>
-        </w:rPr>
-      </w:pPr>
-      <w:r>
-        <w:rPr>
-          <w:rFonts w:hint="cs"/>
+          <w:sz w:val="32"/>
+          <w:szCs w:val="32"/>
+          <w:rtl/>
+        </w:rPr>
+      </w:pPr>
+      <w:r>
+        <w:rPr>
           <w:noProof/>
           <w:sz w:val="32"/>
           <w:szCs w:val="32"/>
           <w:rtl/>
         </w:rPr>
         <w:pict>
-          <v:group id="_x0000_s1320" style="position:absolute;left:0;text-align:left;margin-left:-15pt;margin-top:24.1pt;width:560.95pt;height:633.05pt;z-index:251904000" coordorigin="420,2321" coordsize="11219,12661">
+          <v:group id="_x0000_s1320" style="position:absolute;left:0;text-align:left;margin-left:-15pt;margin-top:24.9pt;width:560.95pt;height:633.05pt;z-index:251904000" coordorigin="420,2321" coordsize="11219,12661">
             <v:shape id="_x0000_s1317" type="#_x0000_t32" style="position:absolute;left:2440;top:4088;width:0;height:493" o:connectortype="straight"/>
             <v:group id="_x0000_s1319" style="position:absolute;left:420;top:2321;width:11219;height:12661" coordorigin="420,2321" coordsize="11219,12661">
               <v:shape id="_x0000_s1270" type="#_x0000_t32" style="position:absolute;left:2452;top:4087;width:7767;height:1" o:connectortype="straight"/>
@@ -42878,7 +42836,6 @@
                     <w:p>
                       <w:pPr>
                         <w:rPr>
-                          <w:rFonts w:hint="cs"/>
                           <w:sz w:val="32"/>
                           <w:rtl/>
                         </w:rPr>
@@ -43098,7 +43055,6 @@
                       <w:pPr>
                         <w:jc w:val="center"/>
                         <w:rPr>
-                          <w:rFonts w:hint="cs"/>
                           <w:szCs w:val="32"/>
                           <w:rtl/>
                         </w:rPr>
@@ -43119,8 +43075,19 @@
                           <w:sz w:val="32"/>
                           <w:szCs w:val="32"/>
                         </w:rPr>
-                        <w:t xml:space="preserve"> - Employe</w:t>
+                        <w:t xml:space="preserve"> - </w:t>
                       </w:r>
+                      <w:proofErr w:type="spellStart"/>
+                      <w:r>
+                        <w:rPr>
+                          <w:b/>
+                          <w:bCs/>
+                          <w:sz w:val="32"/>
+                          <w:szCs w:val="32"/>
+                        </w:rPr>
+                        <w:t>Employe</w:t>
+                      </w:r>
+                      <w:proofErr w:type="spellEnd"/>
                     </w:p>
                   </w:txbxContent>
                 </v:textbox>
@@ -43304,7 +43271,6 @@
         <w:ind w:left="1440"/>
         <w:jc w:val="both"/>
         <w:rPr>
-          <w:rFonts w:hint="cs"/>
           <w:sz w:val="32"/>
           <w:szCs w:val="32"/>
           <w:rtl/>
@@ -43315,7 +43281,6 @@
       <w:pPr>
         <w:jc w:val="both"/>
         <w:rPr>
-          <w:rFonts w:hint="cs"/>
           <w:sz w:val="32"/>
           <w:szCs w:val="32"/>
           <w:rtl/>
@@ -43326,7 +43291,6 @@
       <w:pPr>
         <w:jc w:val="both"/>
         <w:rPr>
-          <w:rFonts w:hint="cs"/>
           <w:sz w:val="32"/>
           <w:szCs w:val="32"/>
           <w:rtl/>
@@ -43337,7 +43301,6 @@
       <w:pPr>
         <w:jc w:val="both"/>
         <w:rPr>
-          <w:rFonts w:hint="cs"/>
           <w:sz w:val="32"/>
           <w:szCs w:val="32"/>
           <w:rtl/>
@@ -43348,7 +43311,6 @@
       <w:pPr>
         <w:jc w:val="both"/>
         <w:rPr>
-          <w:rFonts w:hint="cs"/>
           <w:sz w:val="32"/>
           <w:szCs w:val="32"/>
           <w:rtl/>
@@ -43359,7 +43321,6 @@
       <w:pPr>
         <w:jc w:val="both"/>
         <w:rPr>
-          <w:rFonts w:hint="cs"/>
           <w:sz w:val="32"/>
           <w:szCs w:val="32"/>
           <w:rtl/>
@@ -43370,7 +43331,6 @@
       <w:pPr>
         <w:jc w:val="both"/>
         <w:rPr>
-          <w:rFonts w:hint="cs"/>
           <w:sz w:val="32"/>
           <w:szCs w:val="32"/>
           <w:rtl/>
@@ -43381,7 +43341,6 @@
       <w:pPr>
         <w:jc w:val="both"/>
         <w:rPr>
-          <w:rFonts w:hint="cs"/>
           <w:sz w:val="32"/>
           <w:szCs w:val="32"/>
           <w:rtl/>
@@ -43392,7 +43351,6 @@
       <w:pPr>
         <w:jc w:val="both"/>
         <w:rPr>
-          <w:rFonts w:hint="cs"/>
           <w:sz w:val="32"/>
           <w:szCs w:val="32"/>
           <w:rtl/>
@@ -43406,7 +43364,6 @@
         </w:tabs>
         <w:jc w:val="both"/>
         <w:rPr>
-          <w:rFonts w:hint="cs"/>
           <w:sz w:val="32"/>
           <w:szCs w:val="32"/>
           <w:rtl/>
@@ -43425,7 +43382,6 @@
       <w:pPr>
         <w:jc w:val="both"/>
         <w:rPr>
-          <w:rFonts w:hint="cs"/>
           <w:sz w:val="32"/>
           <w:szCs w:val="32"/>
           <w:rtl/>
@@ -43436,7 +43392,6 @@
       <w:pPr>
         <w:jc w:val="both"/>
         <w:rPr>
-          <w:rFonts w:hint="cs"/>
           <w:sz w:val="32"/>
           <w:szCs w:val="32"/>
           <w:rtl/>
@@ -43447,7 +43402,6 @@
       <w:pPr>
         <w:jc w:val="both"/>
         <w:rPr>
-          <w:rFonts w:hint="cs"/>
           <w:sz w:val="32"/>
           <w:szCs w:val="32"/>
           <w:rtl/>
@@ -43458,7 +43412,6 @@
       <w:pPr>
         <w:jc w:val="both"/>
         <w:rPr>
-          <w:rFonts w:hint="cs"/>
           <w:sz w:val="32"/>
           <w:szCs w:val="32"/>
           <w:rtl/>
@@ -43469,7 +43422,6 @@
       <w:pPr>
         <w:jc w:val="both"/>
         <w:rPr>
-          <w:rFonts w:hint="cs"/>
           <w:sz w:val="32"/>
           <w:szCs w:val="32"/>
           <w:rtl/>
@@ -43480,7 +43432,6 @@
       <w:pPr>
         <w:jc w:val="both"/>
         <w:rPr>
-          <w:rFonts w:hint="cs"/>
           <w:sz w:val="32"/>
           <w:szCs w:val="32"/>
           <w:rtl/>
@@ -43491,7 +43442,6 @@
       <w:pPr>
         <w:jc w:val="both"/>
         <w:rPr>
-          <w:rFonts w:hint="cs"/>
           <w:sz w:val="32"/>
           <w:szCs w:val="32"/>
           <w:rtl/>
@@ -43502,7 +43452,6 @@
       <w:pPr>
         <w:jc w:val="both"/>
         <w:rPr>
-          <w:rFonts w:hint="cs"/>
           <w:sz w:val="32"/>
           <w:szCs w:val="32"/>
           <w:rtl/>
@@ -43513,7 +43462,6 @@
       <w:pPr>
         <w:jc w:val="both"/>
         <w:rPr>
-          <w:rFonts w:hint="cs"/>
           <w:sz w:val="32"/>
           <w:szCs w:val="32"/>
           <w:rtl/>
@@ -43524,7 +43472,6 @@
       <w:pPr>
         <w:jc w:val="both"/>
         <w:rPr>
-          <w:rFonts w:hint="cs"/>
           <w:sz w:val="32"/>
           <w:szCs w:val="32"/>
           <w:rtl/>
@@ -43535,7 +43482,6 @@
       <w:pPr>
         <w:jc w:val="both"/>
         <w:rPr>
-          <w:rFonts w:hint="cs"/>
           <w:sz w:val="32"/>
           <w:szCs w:val="32"/>
           <w:rtl/>
@@ -43546,7 +43492,6 @@
       <w:pPr>
         <w:jc w:val="both"/>
         <w:rPr>
-          <w:rFonts w:hint="cs"/>
           <w:sz w:val="32"/>
           <w:szCs w:val="32"/>
           <w:rtl/>
@@ -43557,7 +43502,6 @@
       <w:pPr>
         <w:jc w:val="both"/>
         <w:rPr>
-          <w:rFonts w:hint="cs"/>
           <w:sz w:val="32"/>
           <w:szCs w:val="32"/>
           <w:rtl/>
@@ -43568,7 +43512,6 @@
       <w:pPr>
         <w:jc w:val="center"/>
         <w:rPr>
-          <w:rFonts w:hint="cs"/>
           <w:sz w:val="32"/>
           <w:szCs w:val="32"/>
           <w:rtl/>
@@ -43649,7 +43592,7 @@
         <w:pStyle w:val="a3"/>
         <w:numPr>
           <w:ilvl w:val="0"/>
-          <w:numId w:val="50"/>
+          <w:numId w:val="52"/>
         </w:numPr>
         <w:rPr>
           <w:b/>
@@ -43705,7 +43648,6 @@
       <w:pPr>
         <w:jc w:val="both"/>
         <w:rPr>
-          <w:rFonts w:hint="cs"/>
           <w:sz w:val="32"/>
           <w:szCs w:val="32"/>
           <w:rtl/>
@@ -43716,15 +43658,13 @@
       <w:pPr>
         <w:jc w:val="both"/>
         <w:rPr>
-          <w:rFonts w:hint="cs"/>
-          <w:sz w:val="32"/>
-          <w:szCs w:val="32"/>
-          <w:rtl/>
-        </w:rPr>
-      </w:pPr>
-      <w:r>
-        <w:rPr>
-          <w:rFonts w:hint="cs"/>
+          <w:sz w:val="32"/>
+          <w:szCs w:val="32"/>
+          <w:rtl/>
+        </w:rPr>
+      </w:pPr>
+      <w:r>
+        <w:rPr>
           <w:noProof/>
           <w:sz w:val="32"/>
           <w:szCs w:val="32"/>
@@ -43783,7 +43723,6 @@
       <w:pPr>
         <w:jc w:val="both"/>
         <w:rPr>
-          <w:rFonts w:hint="cs"/>
           <w:sz w:val="32"/>
           <w:szCs w:val="32"/>
           <w:rtl/>
@@ -43794,15 +43733,13 @@
       <w:pPr>
         <w:jc w:val="both"/>
         <w:rPr>
-          <w:rFonts w:hint="cs"/>
-          <w:sz w:val="32"/>
-          <w:szCs w:val="32"/>
-          <w:rtl/>
-        </w:rPr>
-      </w:pPr>
-      <w:r>
-        <w:rPr>
-          <w:rFonts w:hint="cs"/>
+          <w:sz w:val="32"/>
+          <w:szCs w:val="32"/>
+          <w:rtl/>
+        </w:rPr>
+      </w:pPr>
+      <w:r>
+        <w:rPr>
           <w:noProof/>
           <w:sz w:val="32"/>
           <w:szCs w:val="32"/>
@@ -43819,15 +43756,13 @@
       <w:pPr>
         <w:jc w:val="both"/>
         <w:rPr>
-          <w:rFonts w:hint="cs"/>
-          <w:sz w:val="32"/>
-          <w:szCs w:val="32"/>
-          <w:rtl/>
-        </w:rPr>
-      </w:pPr>
-      <w:r>
-        <w:rPr>
-          <w:rFonts w:hint="cs"/>
+          <w:sz w:val="32"/>
+          <w:szCs w:val="32"/>
+          <w:rtl/>
+        </w:rPr>
+      </w:pPr>
+      <w:r>
+        <w:rPr>
           <w:noProof/>
           <w:sz w:val="32"/>
           <w:szCs w:val="32"/>
@@ -44066,7 +44001,6 @@
       <w:pPr>
         <w:jc w:val="both"/>
         <w:rPr>
-          <w:rFonts w:hint="cs"/>
           <w:sz w:val="32"/>
           <w:szCs w:val="32"/>
           <w:rtl/>
@@ -44077,7 +44011,6 @@
       <w:pPr>
         <w:jc w:val="both"/>
         <w:rPr>
-          <w:rFonts w:hint="cs"/>
           <w:sz w:val="32"/>
           <w:szCs w:val="32"/>
           <w:rtl/>
@@ -44088,7 +44021,6 @@
       <w:pPr>
         <w:jc w:val="both"/>
         <w:rPr>
-          <w:rFonts w:hint="cs"/>
           <w:sz w:val="32"/>
           <w:szCs w:val="32"/>
           <w:rtl/>
@@ -44099,7 +44031,6 @@
       <w:pPr>
         <w:jc w:val="both"/>
         <w:rPr>
-          <w:rFonts w:hint="cs"/>
           <w:sz w:val="32"/>
           <w:szCs w:val="32"/>
           <w:rtl/>
@@ -44110,7 +44041,6 @@
       <w:pPr>
         <w:jc w:val="both"/>
         <w:rPr>
-          <w:rFonts w:hint="cs"/>
           <w:sz w:val="32"/>
           <w:szCs w:val="32"/>
           <w:rtl/>
@@ -44121,7 +44051,6 @@
       <w:pPr>
         <w:jc w:val="both"/>
         <w:rPr>
-          <w:rFonts w:hint="cs"/>
           <w:sz w:val="32"/>
           <w:szCs w:val="32"/>
           <w:rtl/>
@@ -44132,7 +44061,6 @@
       <w:pPr>
         <w:jc w:val="both"/>
         <w:rPr>
-          <w:rFonts w:hint="cs"/>
           <w:sz w:val="32"/>
           <w:szCs w:val="32"/>
           <w:rtl/>
@@ -44143,7 +44071,6 @@
       <w:pPr>
         <w:jc w:val="both"/>
         <w:rPr>
-          <w:rFonts w:hint="cs"/>
           <w:sz w:val="32"/>
           <w:szCs w:val="32"/>
           <w:rtl/>
@@ -44154,7 +44081,6 @@
       <w:pPr>
         <w:jc w:val="both"/>
         <w:rPr>
-          <w:rFonts w:hint="cs"/>
           <w:sz w:val="32"/>
           <w:szCs w:val="32"/>
           <w:rtl/>
@@ -44165,7 +44091,6 @@
       <w:pPr>
         <w:jc w:val="both"/>
         <w:rPr>
-          <w:rFonts w:hint="cs"/>
           <w:sz w:val="32"/>
           <w:szCs w:val="32"/>
           <w:rtl/>
@@ -44176,7 +44101,6 @@
       <w:pPr>
         <w:jc w:val="both"/>
         <w:rPr>
-          <w:rFonts w:hint="cs"/>
           <w:sz w:val="32"/>
           <w:szCs w:val="32"/>
           <w:rtl/>
@@ -44187,7 +44111,6 @@
       <w:pPr>
         <w:jc w:val="both"/>
         <w:rPr>
-          <w:rFonts w:hint="cs"/>
           <w:sz w:val="32"/>
           <w:szCs w:val="32"/>
           <w:rtl/>
@@ -44198,7 +44121,6 @@
       <w:pPr>
         <w:jc w:val="both"/>
         <w:rPr>
-          <w:rFonts w:hint="cs"/>
           <w:sz w:val="32"/>
           <w:szCs w:val="32"/>
           <w:rtl/>
@@ -44209,7 +44131,6 @@
       <w:pPr>
         <w:jc w:val="both"/>
         <w:rPr>
-          <w:rFonts w:hint="cs"/>
           <w:sz w:val="32"/>
           <w:szCs w:val="32"/>
           <w:rtl/>
@@ -44220,7 +44141,6 @@
       <w:pPr>
         <w:jc w:val="both"/>
         <w:rPr>
-          <w:rFonts w:hint="cs"/>
           <w:sz w:val="32"/>
           <w:szCs w:val="32"/>
           <w:rtl/>
@@ -44231,7 +44151,6 @@
       <w:pPr>
         <w:jc w:val="both"/>
         <w:rPr>
-          <w:rFonts w:hint="cs"/>
           <w:sz w:val="32"/>
           <w:szCs w:val="32"/>
           <w:rtl/>
@@ -44277,7 +44196,6 @@
       <w:pPr>
         <w:jc w:val="center"/>
         <w:rPr>
-          <w:rFonts w:hint="cs"/>
           <w:sz w:val="32"/>
           <w:szCs w:val="32"/>
           <w:rtl/>
@@ -44288,7 +44206,6 @@
       <w:pPr>
         <w:jc w:val="both"/>
         <w:rPr>
-          <w:rFonts w:hint="cs"/>
           <w:sz w:val="32"/>
           <w:szCs w:val="32"/>
           <w:rtl/>
@@ -44299,7 +44216,6 @@
       <w:pPr>
         <w:jc w:val="both"/>
         <w:rPr>
-          <w:rFonts w:hint="cs"/>
           <w:sz w:val="32"/>
           <w:szCs w:val="32"/>
           <w:rtl/>
@@ -44310,40 +44226,77 @@
       <w:pPr>
         <w:jc w:val="both"/>
         <w:rPr>
-          <w:rFonts w:hint="cs"/>
-          <w:sz w:val="32"/>
-          <w:szCs w:val="32"/>
-          <w:rtl/>
-        </w:rPr>
-      </w:pPr>
-    </w:p>
-    <w:p>
-      <w:pPr>
+          <w:sz w:val="32"/>
+          <w:szCs w:val="32"/>
+          <w:rtl/>
+        </w:rPr>
+      </w:pPr>
+    </w:p>
+    <w:p>
+      <w:pPr>
+        <w:ind w:left="142"/>
         <w:jc w:val="both"/>
         <w:rPr>
-          <w:rFonts w:hint="cs"/>
-          <w:sz w:val="32"/>
-          <w:szCs w:val="32"/>
-          <w:rtl/>
-        </w:rPr>
-      </w:pPr>
-    </w:p>
-    <w:p>
-      <w:pPr>
+          <w:b/>
+          <w:bCs/>
+          <w:sz w:val="32"/>
+          <w:szCs w:val="32"/>
+        </w:rPr>
+      </w:pPr>
+    </w:p>
+    <w:p>
+      <w:pPr>
+        <w:pStyle w:val="a3"/>
+        <w:numPr>
+          <w:ilvl w:val="0"/>
+          <w:numId w:val="52"/>
+        </w:numPr>
         <w:jc w:val="both"/>
         <w:rPr>
-          <w:rFonts w:hint="cs"/>
-          <w:sz w:val="32"/>
-          <w:szCs w:val="32"/>
-          <w:rtl/>
-        </w:rPr>
-      </w:pPr>
+          <w:b/>
+          <w:bCs/>
+          <w:sz w:val="32"/>
+          <w:szCs w:val="32"/>
+        </w:rPr>
+      </w:pPr>
+      <w:r>
+        <w:rPr>
+          <w:rFonts w:hint="cs"/>
+          <w:b/>
+          <w:bCs/>
+          <w:sz w:val="32"/>
+          <w:szCs w:val="32"/>
+          <w:rtl/>
+        </w:rPr>
+        <w:t>مخطط البنية لشاشات الأستاذ (</w:t>
+      </w:r>
+      <w:r>
+        <w:rPr>
+          <w:b/>
+          <w:bCs/>
+          <w:sz w:val="32"/>
+          <w:szCs w:val="32"/>
+        </w:rPr>
+        <w:t>Teacher</w:t>
+      </w:r>
+      <w:r>
+        <w:rPr>
+          <w:rFonts w:hint="cs"/>
+          <w:b/>
+          <w:bCs/>
+          <w:sz w:val="32"/>
+          <w:szCs w:val="32"/>
+          <w:rtl/>
+        </w:rPr>
+        <w:t>) :</w:t>
+      </w:r>
     </w:p>
     <w:p>
       <w:pPr>
         <w:jc w:val="both"/>
         <w:rPr>
-          <w:rFonts w:hint="cs"/>
+          <w:b/>
+          <w:bCs/>
           <w:sz w:val="32"/>
           <w:szCs w:val="32"/>
           <w:rtl/>
@@ -44354,18 +44307,210 @@
       <w:pPr>
         <w:jc w:val="both"/>
         <w:rPr>
-          <w:rFonts w:hint="cs"/>
-          <w:sz w:val="32"/>
-          <w:szCs w:val="32"/>
-          <w:rtl/>
-        </w:rPr>
-      </w:pPr>
+          <w:sz w:val="32"/>
+          <w:szCs w:val="32"/>
+          <w:rtl/>
+        </w:rPr>
+      </w:pPr>
+      <w:r>
+        <w:rPr>
+          <w:noProof/>
+          <w:sz w:val="32"/>
+          <w:szCs w:val="32"/>
+          <w:rtl/>
+        </w:rPr>
+        <w:pict>
+          <v:group id="_x0000_s1416" style="position:absolute;left:0;text-align:left;margin-left:-27.2pt;margin-top:21.5pt;width:578.1pt;height:179.55pt;z-index:251961344" coordorigin="176,2289" coordsize="11562,3591">
+            <v:roundrect id="_x0000_s1410" style="position:absolute;left:4974;top:2289;width:3350;height:896" arcsize="10923f">
+              <v:textbox style="mso-next-textbox:#_x0000_s1410">
+                <w:txbxContent>
+                  <w:p>
+                    <w:pPr>
+                      <w:bidi w:val="0"/>
+                      <w:spacing w:line="276" w:lineRule="auto"/>
+                      <w:jc w:val="center"/>
+                      <w:rPr>
+                        <w:szCs w:val="32"/>
+                      </w:rPr>
+                    </w:pPr>
+                    <w:r>
+                      <w:rPr>
+                        <w:b/>
+                        <w:bCs/>
+                        <w:sz w:val="32"/>
+                        <w:szCs w:val="32"/>
+                      </w:rPr>
+                      <w:t>Teacher</w:t>
+                    </w:r>
+                    <w:r>
+                      <w:rPr>
+                        <w:szCs w:val="32"/>
+                      </w:rPr>
+                      <w:t xml:space="preserve"> </w:t>
+                    </w:r>
+                    <w:r>
+                      <w:rPr>
+                        <w:b/>
+                        <w:bCs/>
+                        <w:sz w:val="32"/>
+                        <w:szCs w:val="32"/>
+                      </w:rPr>
+                      <w:t xml:space="preserve">Login </w:t>
+                    </w:r>
+                  </w:p>
+                </w:txbxContent>
+              </v:textbox>
+            </v:roundrect>
+            <v:roundrect id="_x0000_s1393" style="position:absolute;left:176;top:5283;width:2221;height:597" arcsize="10923f" o:regroupid="14">
+              <v:textbox style="mso-next-textbox:#_x0000_s1393">
+                <w:txbxContent>
+                  <w:p>
+                    <w:pPr>
+                      <w:jc w:val="center"/>
+                      <w:rPr>
+                        <w:b/>
+                        <w:bCs/>
+                        <w:sz w:val="32"/>
+                        <w:szCs w:val="32"/>
+                        <w:rtl/>
+                      </w:rPr>
+                    </w:pPr>
+                    <w:r>
+                      <w:rPr>
+                        <w:b/>
+                        <w:bCs/>
+                        <w:sz w:val="32"/>
+                        <w:szCs w:val="32"/>
+                      </w:rPr>
+                      <w:t>Subject</w:t>
+                    </w:r>
+                  </w:p>
+                  <w:p/>
+                </w:txbxContent>
+              </v:textbox>
+            </v:roundrect>
+            <v:roundrect id="_x0000_s1394" style="position:absolute;left:2822;top:5283;width:2530;height:597" arcsize="10923f" o:regroupid="14">
+              <v:textbox style="mso-next-textbox:#_x0000_s1394">
+                <w:txbxContent>
+                  <w:p>
+                    <w:pPr>
+                      <w:jc w:val="center"/>
+                      <w:rPr>
+                        <w:b/>
+                        <w:bCs/>
+                        <w:sz w:val="32"/>
+                        <w:szCs w:val="32"/>
+                        <w:rtl/>
+                      </w:rPr>
+                    </w:pPr>
+                    <w:r>
+                      <w:rPr>
+                        <w:b/>
+                        <w:bCs/>
+                        <w:sz w:val="32"/>
+                        <w:szCs w:val="32"/>
+                      </w:rPr>
+                      <w:t>Exams Control</w:t>
+                    </w:r>
+                  </w:p>
+                </w:txbxContent>
+              </v:textbox>
+            </v:roundrect>
+            <v:roundrect id="_x0000_s1395" style="position:absolute;left:5692;top:5283;width:2816;height:597" arcsize="10923f" o:regroupid="14">
+              <v:textbox style="mso-next-textbox:#_x0000_s1395">
+                <w:txbxContent>
+                  <w:p>
+                    <w:pPr>
+                      <w:jc w:val="center"/>
+                      <w:rPr>
+                        <w:b/>
+                        <w:bCs/>
+                        <w:sz w:val="32"/>
+                        <w:szCs w:val="32"/>
+                      </w:rPr>
+                    </w:pPr>
+                    <w:r>
+                      <w:rPr>
+                        <w:b/>
+                        <w:bCs/>
+                        <w:sz w:val="32"/>
+                        <w:szCs w:val="32"/>
+                      </w:rPr>
+                      <w:t>Interview Student</w:t>
+                    </w:r>
+                  </w:p>
+                </w:txbxContent>
+              </v:textbox>
+            </v:roundrect>
+            <v:roundrect id="_x0000_s1398" style="position:absolute;left:5264;top:3778;width:2741;height:597" arcsize="10923f" o:regroupid="14">
+              <v:textbox style="mso-next-textbox:#_x0000_s1398">
+                <w:txbxContent>
+                  <w:p>
+                    <w:pPr>
+                      <w:jc w:val="center"/>
+                      <w:rPr>
+                        <w:b/>
+                        <w:bCs/>
+                        <w:sz w:val="32"/>
+                        <w:szCs w:val="32"/>
+                      </w:rPr>
+                    </w:pPr>
+                    <w:r>
+                      <w:rPr>
+                        <w:b/>
+                        <w:bCs/>
+                        <w:sz w:val="32"/>
+                        <w:szCs w:val="32"/>
+                      </w:rPr>
+                      <w:t>Teacher  Profile</w:t>
+                    </w:r>
+                  </w:p>
+                </w:txbxContent>
+              </v:textbox>
+            </v:roundrect>
+            <v:shape id="_x0000_s1399" type="#_x0000_t32" style="position:absolute;left:1292;top:4846;width:9071;height:0;flip:x" o:connectortype="straight" o:regroupid="14"/>
+            <v:shape id="_x0000_s1403" type="#_x0000_t32" style="position:absolute;left:6641;top:3185;width:0;height:593" o:connectortype="straight" o:regroupid="14"/>
+            <v:shape id="_x0000_s1405" type="#_x0000_t32" style="position:absolute;left:6556;top:4387;width:0;height:459" o:connectortype="straight" o:regroupid="14"/>
+            <v:shape id="_x0000_s1406" type="#_x0000_t32" style="position:absolute;left:1289;top:4842;width:3;height:441;flip:x" o:connectortype="straight" o:regroupid="14"/>
+            <v:roundrect id="_x0000_s1408" style="position:absolute;left:8737;top:5283;width:3001;height:597" arcsize="10923f" o:regroupid="14">
+              <v:textbox style="mso-next-textbox:#_x0000_s1408">
+                <w:txbxContent>
+                  <w:p>
+                    <w:pPr>
+                      <w:jc w:val="center"/>
+                      <w:rPr>
+                        <w:b/>
+                        <w:bCs/>
+                        <w:sz w:val="32"/>
+                        <w:szCs w:val="44"/>
+                        <w:rtl/>
+                      </w:rPr>
+                    </w:pPr>
+                    <w:r>
+                      <w:rPr>
+                        <w:b/>
+                        <w:bCs/>
+                        <w:sz w:val="32"/>
+                        <w:szCs w:val="44"/>
+                      </w:rPr>
+                      <w:t>Change Password</w:t>
+                    </w:r>
+                  </w:p>
+                </w:txbxContent>
+              </v:textbox>
+            </v:roundrect>
+            <v:shape id="_x0000_s1413" type="#_x0000_t32" style="position:absolute;left:4014;top:4842;width:3;height:441;flip:x" o:connectortype="straight"/>
+            <v:shape id="_x0000_s1414" type="#_x0000_t32" style="position:absolute;left:7183;top:4846;width:3;height:441;flip:x" o:connectortype="straight"/>
+            <v:shape id="_x0000_s1415" type="#_x0000_t32" style="position:absolute;left:10351;top:4846;width:3;height:441;flip:x" o:connectortype="straight"/>
+            <w10:wrap anchorx="page"/>
+          </v:group>
+        </w:pict>
+      </w:r>
     </w:p>
     <w:p>
       <w:pPr>
         <w:jc w:val="both"/>
         <w:rPr>
-          <w:rFonts w:hint="cs"/>
           <w:sz w:val="32"/>
           <w:szCs w:val="32"/>
           <w:rtl/>
@@ -44376,7 +44521,1006 @@
       <w:pPr>
         <w:jc w:val="both"/>
         <w:rPr>
-          <w:rFonts w:hint="cs"/>
+          <w:sz w:val="32"/>
+          <w:szCs w:val="32"/>
+          <w:rtl/>
+        </w:rPr>
+      </w:pPr>
+    </w:p>
+    <w:p>
+      <w:pPr>
+        <w:jc w:val="both"/>
+        <w:rPr>
+          <w:sz w:val="32"/>
+          <w:szCs w:val="32"/>
+          <w:rtl/>
+        </w:rPr>
+      </w:pPr>
+    </w:p>
+    <w:p>
+      <w:pPr>
+        <w:jc w:val="both"/>
+        <w:rPr>
+          <w:sz w:val="32"/>
+          <w:szCs w:val="32"/>
+          <w:rtl/>
+        </w:rPr>
+      </w:pPr>
+    </w:p>
+    <w:p>
+      <w:pPr>
+        <w:jc w:val="both"/>
+        <w:rPr>
+          <w:sz w:val="32"/>
+          <w:szCs w:val="32"/>
+          <w:rtl/>
+        </w:rPr>
+      </w:pPr>
+    </w:p>
+    <w:p>
+      <w:pPr>
+        <w:jc w:val="both"/>
+        <w:rPr>
+          <w:sz w:val="32"/>
+          <w:szCs w:val="32"/>
+          <w:rtl/>
+        </w:rPr>
+      </w:pPr>
+    </w:p>
+    <w:p>
+      <w:pPr>
+        <w:jc w:val="both"/>
+        <w:rPr>
+          <w:sz w:val="32"/>
+          <w:szCs w:val="32"/>
+          <w:rtl/>
+        </w:rPr>
+      </w:pPr>
+    </w:p>
+    <w:p>
+      <w:pPr>
+        <w:jc w:val="both"/>
+        <w:rPr>
+          <w:sz w:val="32"/>
+          <w:szCs w:val="32"/>
+          <w:rtl/>
+        </w:rPr>
+      </w:pPr>
+    </w:p>
+    <w:p>
+      <w:pPr>
+        <w:jc w:val="center"/>
+        <w:rPr>
+          <w:sz w:val="32"/>
+          <w:szCs w:val="32"/>
+          <w:rtl/>
+        </w:rPr>
+      </w:pPr>
+      <w:r>
+        <w:rPr>
+          <w:rFonts w:hint="cs"/>
+          <w:sz w:val="32"/>
+          <w:szCs w:val="32"/>
+          <w:rtl/>
+        </w:rPr>
+        <w:t>الشكل (4-5) يوضح مخطط البنية لشاشات الأستاذ (</w:t>
+      </w:r>
+      <w:r>
+        <w:rPr>
+          <w:sz w:val="32"/>
+          <w:szCs w:val="32"/>
+        </w:rPr>
+        <w:t>Teacher</w:t>
+      </w:r>
+      <w:r>
+        <w:rPr>
+          <w:rFonts w:hint="cs"/>
+          <w:sz w:val="32"/>
+          <w:szCs w:val="32"/>
+          <w:rtl/>
+        </w:rPr>
+        <w:t>)</w:t>
+      </w:r>
+    </w:p>
+    <w:p>
+      <w:pPr>
+        <w:jc w:val="both"/>
+        <w:rPr>
+          <w:sz w:val="32"/>
+          <w:szCs w:val="32"/>
+          <w:rtl/>
+        </w:rPr>
+      </w:pPr>
+    </w:p>
+    <w:p>
+      <w:pPr>
+        <w:jc w:val="both"/>
+        <w:rPr>
+          <w:sz w:val="32"/>
+          <w:szCs w:val="32"/>
+          <w:rtl/>
+        </w:rPr>
+      </w:pPr>
+    </w:p>
+    <w:p>
+      <w:pPr>
+        <w:jc w:val="both"/>
+        <w:rPr>
+          <w:sz w:val="32"/>
+          <w:szCs w:val="32"/>
+          <w:rtl/>
+        </w:rPr>
+      </w:pPr>
+    </w:p>
+    <w:p>
+      <w:pPr>
+        <w:jc w:val="both"/>
+        <w:rPr>
+          <w:sz w:val="32"/>
+          <w:szCs w:val="32"/>
+          <w:rtl/>
+        </w:rPr>
+      </w:pPr>
+    </w:p>
+    <w:p>
+      <w:pPr>
+        <w:jc w:val="both"/>
+        <w:rPr>
+          <w:sz w:val="32"/>
+          <w:szCs w:val="32"/>
+          <w:rtl/>
+        </w:rPr>
+      </w:pPr>
+    </w:p>
+    <w:p>
+      <w:pPr>
+        <w:jc w:val="both"/>
+        <w:rPr>
+          <w:sz w:val="32"/>
+          <w:szCs w:val="32"/>
+          <w:rtl/>
+        </w:rPr>
+      </w:pPr>
+    </w:p>
+    <w:p>
+      <w:pPr>
+        <w:jc w:val="both"/>
+        <w:rPr>
+          <w:sz w:val="32"/>
+          <w:szCs w:val="32"/>
+          <w:rtl/>
+        </w:rPr>
+      </w:pPr>
+    </w:p>
+    <w:p>
+      <w:pPr>
+        <w:jc w:val="both"/>
+        <w:rPr>
+          <w:sz w:val="32"/>
+          <w:szCs w:val="32"/>
+          <w:rtl/>
+        </w:rPr>
+      </w:pPr>
+    </w:p>
+    <w:p>
+      <w:pPr>
+        <w:jc w:val="both"/>
+        <w:rPr>
+          <w:sz w:val="32"/>
+          <w:szCs w:val="32"/>
+          <w:rtl/>
+        </w:rPr>
+      </w:pPr>
+    </w:p>
+    <w:p>
+      <w:pPr>
+        <w:jc w:val="both"/>
+        <w:rPr>
+          <w:sz w:val="32"/>
+          <w:szCs w:val="32"/>
+          <w:rtl/>
+        </w:rPr>
+      </w:pPr>
+    </w:p>
+    <w:p>
+      <w:pPr>
+        <w:jc w:val="both"/>
+        <w:rPr>
+          <w:sz w:val="32"/>
+          <w:szCs w:val="32"/>
+          <w:rtl/>
+        </w:rPr>
+      </w:pPr>
+    </w:p>
+    <w:p>
+      <w:pPr>
+        <w:jc w:val="both"/>
+        <w:rPr>
+          <w:sz w:val="32"/>
+          <w:szCs w:val="32"/>
+          <w:rtl/>
+        </w:rPr>
+      </w:pPr>
+    </w:p>
+    <w:p>
+      <w:pPr>
+        <w:jc w:val="both"/>
+        <w:rPr>
+          <w:sz w:val="32"/>
+          <w:szCs w:val="32"/>
+          <w:rtl/>
+        </w:rPr>
+      </w:pPr>
+    </w:p>
+    <w:p>
+      <w:pPr>
+        <w:jc w:val="both"/>
+        <w:rPr>
+          <w:sz w:val="32"/>
+          <w:szCs w:val="32"/>
+          <w:rtl/>
+        </w:rPr>
+      </w:pPr>
+    </w:p>
+    <w:p>
+      <w:pPr>
+        <w:jc w:val="both"/>
+        <w:rPr>
+          <w:b/>
+          <w:bCs/>
+          <w:sz w:val="32"/>
+          <w:szCs w:val="32"/>
+          <w:rtl/>
+        </w:rPr>
+      </w:pPr>
+      <w:r>
+        <w:rPr>
+          <w:rFonts w:hint="cs"/>
+          <w:b/>
+          <w:bCs/>
+          <w:sz w:val="32"/>
+          <w:szCs w:val="32"/>
+          <w:rtl/>
+        </w:rPr>
+        <w:lastRenderedPageBreak/>
+        <w:t xml:space="preserve">المخطط الانسيابي </w:t>
+      </w:r>
+      <w:r>
+        <w:rPr>
+          <w:rFonts w:hint="cs"/>
+          <w:b/>
+          <w:bCs/>
+          <w:sz w:val="32"/>
+          <w:szCs w:val="32"/>
+          <w:rtl/>
+        </w:rPr>
+        <w:t>(</w:t>
+      </w:r>
+      <w:r>
+        <w:rPr>
+          <w:b/>
+          <w:bCs/>
+          <w:sz w:val="32"/>
+          <w:szCs w:val="32"/>
+        </w:rPr>
+        <w:t>Flow Chart</w:t>
+      </w:r>
+      <w:r>
+        <w:rPr>
+          <w:rFonts w:hint="cs"/>
+          <w:b/>
+          <w:bCs/>
+          <w:sz w:val="32"/>
+          <w:szCs w:val="32"/>
+          <w:rtl/>
+        </w:rPr>
+        <w:t>)</w:t>
+      </w:r>
+      <w:r>
+        <w:rPr>
+          <w:rFonts w:hint="cs"/>
+          <w:b/>
+          <w:bCs/>
+          <w:sz w:val="32"/>
+          <w:szCs w:val="32"/>
+          <w:rtl/>
+        </w:rPr>
+        <w:t xml:space="preserve"> :</w:t>
+      </w:r>
+    </w:p>
+    <w:p>
+      <w:pPr>
+        <w:jc w:val="both"/>
+        <w:rPr>
+          <w:sz w:val="32"/>
+          <w:szCs w:val="32"/>
+          <w:rtl/>
+        </w:rPr>
+      </w:pPr>
+      <w:r>
+        <w:rPr>
+          <w:rFonts w:hint="cs"/>
+          <w:sz w:val="32"/>
+          <w:szCs w:val="32"/>
+          <w:rtl/>
+        </w:rPr>
+        <w:t>يوصف أو يوضح الطرق التي تتيح للمستخدم يتفاعل مع النظام وكيفية حركتها .</w:t>
+      </w:r>
+    </w:p>
+    <w:p>
+      <w:pPr>
+        <w:jc w:val="both"/>
+        <w:rPr>
+          <w:sz w:val="32"/>
+          <w:szCs w:val="32"/>
+        </w:rPr>
+      </w:pPr>
+      <w:r>
+        <w:rPr>
+          <w:noProof/>
+          <w:sz w:val="32"/>
+          <w:szCs w:val="32"/>
+        </w:rPr>
+        <w:pict>
+          <v:group id="_x0000_s1442" style="position:absolute;left:0;text-align:left;margin-left:89.2pt;margin-top:6.45pt;width:453.95pt;height:344.3pt;z-index:251979776" coordorigin="2504,1988" coordsize="9079,6886">
+            <v:rect id="_x0000_s1441" style="position:absolute;left:4763;top:8139;width:1236;height:735" strokecolor="white [3212]">
+              <v:textbox>
+                <w:txbxContent>
+                  <w:p>
+                    <w:pPr>
+                      <w:rPr>
+                        <w:b/>
+                        <w:bCs/>
+                        <w:sz w:val="32"/>
+                        <w:szCs w:val="32"/>
+                      </w:rPr>
+                    </w:pPr>
+                    <w:r>
+                      <w:rPr>
+                        <w:b/>
+                        <w:bCs/>
+                        <w:sz w:val="32"/>
+                        <w:szCs w:val="32"/>
+                      </w:rPr>
+                      <w:t>YES</w:t>
+                    </w:r>
+                  </w:p>
+                </w:txbxContent>
+              </v:textbox>
+            </v:rect>
+            <v:rect id="_x0000_s1440" style="position:absolute;left:3120;top:6652;width:1236;height:735" strokecolor="white [3212]">
+              <v:textbox>
+                <w:txbxContent>
+                  <w:p>
+                    <w:pPr>
+                      <w:rPr>
+                        <w:b/>
+                        <w:bCs/>
+                        <w:sz w:val="32"/>
+                        <w:szCs w:val="32"/>
+                      </w:rPr>
+                    </w:pPr>
+                    <w:r>
+                      <w:rPr>
+                        <w:b/>
+                        <w:bCs/>
+                        <w:sz w:val="32"/>
+                        <w:szCs w:val="32"/>
+                      </w:rPr>
+                      <w:t>NO</w:t>
+                    </w:r>
+                  </w:p>
+                </w:txbxContent>
+              </v:textbox>
+            </v:rect>
+            <v:shapetype id="_x0000_t132" coordsize="21600,21600" o:spt="132" path="m10800,qx,3391l,18209qy10800,21600,21600,18209l21600,3391qy10800,xem,3391nfqy10800,6782,21600,3391e">
+              <v:path o:extrusionok="f" gradientshapeok="t" o:connecttype="custom" o:connectlocs="10800,6782;10800,0;0,10800;10800,21600;21600,10800" o:connectangles="270,270,180,90,0" textboxrect="0,6782,21600,18209"/>
+            </v:shapetype>
+            <v:shape id="_x0000_s1422" type="#_x0000_t132" style="position:absolute;left:9595;top:6843;width:1988;height:952" strokecolor="black [3213]" strokeweight="1pt">
+              <v:textbox>
+                <w:txbxContent>
+                  <w:p>
+                    <w:pPr>
+                      <w:jc w:val="center"/>
+                      <w:rPr>
+                        <w:b/>
+                        <w:bCs/>
+                        <w:sz w:val="32"/>
+                        <w:szCs w:val="32"/>
+                      </w:rPr>
+                    </w:pPr>
+                    <w:r>
+                      <w:rPr>
+                        <w:b/>
+                        <w:bCs/>
+                        <w:sz w:val="32"/>
+                        <w:szCs w:val="32"/>
+                      </w:rPr>
+                      <w:t>DATABA</w:t>
+                    </w:r>
+                    <w:r>
+                      <w:rPr>
+                        <w:b/>
+                        <w:bCs/>
+                        <w:sz w:val="32"/>
+                        <w:szCs w:val="32"/>
+                      </w:rPr>
+                      <w:t>SE</w:t>
+                    </w:r>
+                  </w:p>
+                </w:txbxContent>
+              </v:textbox>
+            </v:shape>
+            <v:shape id="_x0000_s1425" type="#_x0000_t32" style="position:absolute;left:7665;top:7278;width:1928;height:0" o:connectortype="straight">
+              <v:stroke startarrow="block" endarrow="block"/>
+            </v:shape>
+            <v:shapetype id="_x0000_t4" coordsize="21600,21600" o:spt="4" path="m10800,l,10800,10800,21600,21600,10800xe">
+              <v:stroke joinstyle="miter"/>
+              <v:path gradientshapeok="t" o:connecttype="rect" textboxrect="5400,5400,16200,16200"/>
+            </v:shapetype>
+            <v:shape id="_x0000_s1427" type="#_x0000_t4" style="position:absolute;left:4616;top:6387;width:3049;height:1752" strokeweight="1pt">
+              <v:textbox>
+                <w:txbxContent>
+                  <w:p>
+                    <w:pPr>
+                      <w:jc w:val="center"/>
+                      <w:rPr>
+                        <w:rFonts w:hint="cs"/>
+                        <w:b/>
+                        <w:bCs/>
+                        <w:sz w:val="28"/>
+                        <w:szCs w:val="28"/>
+                        <w:rtl/>
+                      </w:rPr>
+                    </w:pPr>
+                    <w:r>
+                      <w:rPr>
+                        <w:b/>
+                        <w:bCs/>
+                        <w:sz w:val="28"/>
+                        <w:szCs w:val="28"/>
+                      </w:rPr>
+                      <w:t xml:space="preserve">IF DATA </w:t>
+                    </w:r>
+                  </w:p>
+                  <w:p>
+                    <w:pPr>
+                      <w:jc w:val="center"/>
+                      <w:rPr>
+                        <w:rFonts w:hint="cs"/>
+                        <w:b/>
+                        <w:bCs/>
+                        <w:sz w:val="28"/>
+                        <w:szCs w:val="28"/>
+                        <w:rtl/>
+                      </w:rPr>
+                    </w:pPr>
+                    <w:r>
+                      <w:rPr>
+                        <w:b/>
+                        <w:bCs/>
+                        <w:sz w:val="28"/>
+                        <w:szCs w:val="28"/>
+                      </w:rPr>
+                      <w:t>IS CORRECT</w:t>
+                    </w:r>
+                  </w:p>
+                </w:txbxContent>
+              </v:textbox>
+            </v:shape>
+            <v:shape id="_x0000_s1434" type="#_x0000_t32" style="position:absolute;left:6136;top:5557;width:0;height:814" o:connectortype="straight">
+              <v:stroke endarrow="block"/>
+            </v:shape>
+            <v:oval id="_x0000_s1417" style="position:absolute;left:5374;top:1988;width:1748;height:886" o:regroupid="15" strokeweight="1pt">
+              <v:textbox>
+                <w:txbxContent>
+                  <w:p>
+                    <w:pPr>
+                      <w:jc w:val="center"/>
+                      <w:rPr>
+                        <w:b/>
+                        <w:bCs/>
+                        <w:sz w:val="32"/>
+                        <w:szCs w:val="32"/>
+                      </w:rPr>
+                    </w:pPr>
+                    <w:r>
+                      <w:rPr>
+                        <w:b/>
+                        <w:bCs/>
+                        <w:sz w:val="32"/>
+                        <w:szCs w:val="32"/>
+                      </w:rPr>
+                      <w:t>START</w:t>
+                    </w:r>
+                  </w:p>
+                </w:txbxContent>
+              </v:textbox>
+            </v:oval>
+            <v:shapetype id="_x0000_t111" coordsize="21600,21600" o:spt="111" path="m4321,l21600,,17204,21600,,21600xe">
+              <v:stroke joinstyle="miter"/>
+              <v:path gradientshapeok="t" o:connecttype="custom" o:connectlocs="12961,0;10800,0;2161,10800;8602,21600;10800,21600;19402,10800" textboxrect="4321,0,17204,21600"/>
+            </v:shapetype>
+            <v:shape id="_x0000_s1418" type="#_x0000_t111" style="position:absolute;left:4992;top:3300;width:2349;height:664" o:regroupid="15" strokeweight="1pt">
+              <v:textbox>
+                <w:txbxContent>
+                  <w:p>
+                    <w:pPr>
+                      <w:jc w:val="center"/>
+                      <w:rPr>
+                        <w:b/>
+                        <w:bCs/>
+                        <w:sz w:val="32"/>
+                        <w:szCs w:val="32"/>
+                      </w:rPr>
+                    </w:pPr>
+                    <w:r>
+                      <w:rPr>
+                        <w:b/>
+                        <w:bCs/>
+                        <w:sz w:val="32"/>
+                        <w:szCs w:val="32"/>
+                      </w:rPr>
+                      <w:t>USER</w:t>
+                    </w:r>
+                  </w:p>
+                </w:txbxContent>
+              </v:textbox>
+            </v:shape>
+            <v:shape id="_x0000_s1419" type="#_x0000_t32" style="position:absolute;left:6228;top:2874;width:0;height:462" o:connectortype="straight" o:regroupid="15">
+              <v:stroke endarrow="block"/>
+            </v:shape>
+            <v:rect id="_x0000_s1420" style="position:absolute;left:4992;top:4495;width:2349;height:1140" o:regroupid="15" strokeweight="1pt">
+              <v:textbox>
+                <w:txbxContent>
+                  <w:p>
+                    <w:pPr>
+                      <w:jc w:val="center"/>
+                      <w:rPr>
+                        <w:b/>
+                        <w:bCs/>
+                        <w:sz w:val="32"/>
+                        <w:szCs w:val="32"/>
+                      </w:rPr>
+                    </w:pPr>
+                    <w:r>
+                      <w:rPr>
+                        <w:b/>
+                        <w:bCs/>
+                        <w:sz w:val="32"/>
+                        <w:szCs w:val="32"/>
+                      </w:rPr>
+                      <w:t>USER NAME</w:t>
+                    </w:r>
+                  </w:p>
+                  <w:p>
+                    <w:pPr>
+                      <w:jc w:val="center"/>
+                      <w:rPr>
+                        <w:b/>
+                        <w:bCs/>
+                        <w:sz w:val="32"/>
+                        <w:szCs w:val="32"/>
+                      </w:rPr>
+                    </w:pPr>
+                    <w:r>
+                      <w:rPr>
+                        <w:b/>
+                        <w:bCs/>
+                        <w:sz w:val="32"/>
+                        <w:szCs w:val="32"/>
+                      </w:rPr>
+                      <w:t>PASSWORD</w:t>
+                    </w:r>
+                  </w:p>
+                </w:txbxContent>
+              </v:textbox>
+            </v:rect>
+            <v:shape id="_x0000_s1421" type="#_x0000_t32" style="position:absolute;left:6200;top:3964;width:1;height:573" o:connectortype="straight" o:regroupid="15">
+              <v:stroke endarrow="block"/>
+            </v:shape>
+            <v:shape id="_x0000_s1438" type="#_x0000_t34" style="position:absolute;left:2447;top:5018;width:2268;height:2154;rotation:270;flip:x" o:connectortype="elbow" adj="-68,74117,-39085"/>
+            <v:shape id="_x0000_s1439" type="#_x0000_t32" style="position:absolute;left:2504;top:4962;width:2488;height:0" o:connectortype="straight">
+              <v:stroke endarrow="block"/>
+            </v:shape>
+            <w10:wrap anchorx="page"/>
+          </v:group>
+        </w:pict>
+      </w:r>
+    </w:p>
+    <w:p>
+      <w:pPr>
+        <w:jc w:val="both"/>
+        <w:rPr>
+          <w:sz w:val="32"/>
+          <w:szCs w:val="32"/>
+          <w:rtl/>
+        </w:rPr>
+      </w:pPr>
+    </w:p>
+    <w:p>
+      <w:pPr>
+        <w:jc w:val="both"/>
+        <w:rPr>
+          <w:sz w:val="32"/>
+          <w:szCs w:val="32"/>
+          <w:rtl/>
+        </w:rPr>
+      </w:pPr>
+    </w:p>
+    <w:p>
+      <w:pPr>
+        <w:jc w:val="both"/>
+        <w:rPr>
+          <w:sz w:val="32"/>
+          <w:szCs w:val="32"/>
+          <w:rtl/>
+        </w:rPr>
+      </w:pPr>
+    </w:p>
+    <w:p>
+      <w:pPr>
+        <w:jc w:val="both"/>
+        <w:rPr>
+          <w:sz w:val="32"/>
+          <w:szCs w:val="32"/>
+          <w:rtl/>
+        </w:rPr>
+      </w:pPr>
+    </w:p>
+    <w:p>
+      <w:pPr>
+        <w:jc w:val="both"/>
+        <w:rPr>
+          <w:sz w:val="32"/>
+          <w:szCs w:val="32"/>
+          <w:rtl/>
+        </w:rPr>
+      </w:pPr>
+    </w:p>
+    <w:p>
+      <w:pPr>
+        <w:jc w:val="both"/>
+        <w:rPr>
+          <w:rFonts w:hint="cs"/>
+          <w:sz w:val="32"/>
+          <w:szCs w:val="32"/>
+          <w:rtl/>
+        </w:rPr>
+      </w:pPr>
+    </w:p>
+    <w:p>
+      <w:pPr>
+        <w:jc w:val="both"/>
+        <w:rPr>
+          <w:sz w:val="32"/>
+          <w:szCs w:val="32"/>
+          <w:rtl/>
+        </w:rPr>
+      </w:pPr>
+    </w:p>
+    <w:p>
+      <w:pPr>
+        <w:jc w:val="both"/>
+        <w:rPr>
+          <w:rFonts w:hint="cs"/>
+          <w:sz w:val="32"/>
+          <w:szCs w:val="32"/>
+          <w:rtl/>
+        </w:rPr>
+      </w:pPr>
+      <w:r>
+        <w:rPr>
+          <w:noProof/>
+          <w:sz w:val="32"/>
+          <w:szCs w:val="32"/>
+          <w:rtl/>
+        </w:rPr>
+        <w:pict>
+          <v:rect id="_x0000_s1426" style="position:absolute;left:0;text-align:left;margin-left:357.65pt;margin-top:19.75pt;width:61.8pt;height:36.75pt;z-index:251657215" strokecolor="white [3212]">
+            <v:textbox>
+              <w:txbxContent>
+                <w:p>
+                  <w:pPr>
+                    <w:rPr>
+                      <w:b/>
+                      <w:bCs/>
+                      <w:sz w:val="32"/>
+                      <w:szCs w:val="32"/>
+                    </w:rPr>
+                  </w:pPr>
+                  <w:r>
+                    <w:rPr>
+                      <w:b/>
+                      <w:bCs/>
+                      <w:sz w:val="32"/>
+                      <w:szCs w:val="32"/>
+                    </w:rPr>
+                    <w:t>CHECK</w:t>
+                  </w:r>
+                </w:p>
+              </w:txbxContent>
+            </v:textbox>
+            <w10:wrap anchorx="page"/>
+          </v:rect>
+        </w:pict>
+      </w:r>
+    </w:p>
+    <w:p>
+      <w:pPr>
+        <w:jc w:val="both"/>
+        <w:rPr>
+          <w:rFonts w:hint="cs"/>
+          <w:sz w:val="32"/>
+          <w:szCs w:val="32"/>
+          <w:rtl/>
+        </w:rPr>
+      </w:pPr>
+    </w:p>
+    <w:p>
+      <w:pPr>
+        <w:jc w:val="both"/>
+        <w:rPr>
+          <w:rFonts w:hint="cs"/>
+          <w:sz w:val="32"/>
+          <w:szCs w:val="32"/>
+          <w:rtl/>
+        </w:rPr>
+      </w:pPr>
+    </w:p>
+    <w:p>
+      <w:pPr>
+        <w:jc w:val="both"/>
+        <w:rPr>
+          <w:rFonts w:hint="cs"/>
+          <w:sz w:val="32"/>
+          <w:szCs w:val="32"/>
+          <w:rtl/>
+        </w:rPr>
+      </w:pPr>
+      <w:r>
+        <w:rPr>
+          <w:rFonts w:hint="cs"/>
+          <w:noProof/>
+          <w:sz w:val="32"/>
+          <w:szCs w:val="32"/>
+          <w:rtl/>
+        </w:rPr>
+        <w:pict>
+          <v:shape id="_x0000_s1435" type="#_x0000_t32" style="position:absolute;left:0;text-align:left;margin-left:270.8pt;margin-top:6.4pt;width:0;height:40.7pt;z-index:251976704" o:connectortype="straight">
+            <v:stroke endarrow="block"/>
+            <w10:wrap anchorx="page"/>
+          </v:shape>
+        </w:pict>
+      </w:r>
+    </w:p>
+    <w:p>
+      <w:pPr>
+        <w:jc w:val="both"/>
+        <w:rPr>
+          <w:rFonts w:hint="cs"/>
+          <w:sz w:val="32"/>
+          <w:szCs w:val="32"/>
+          <w:rtl/>
+        </w:rPr>
+      </w:pPr>
+    </w:p>
+    <w:p>
+      <w:pPr>
+        <w:jc w:val="both"/>
+        <w:rPr>
+          <w:rFonts w:hint="cs"/>
+          <w:sz w:val="32"/>
+          <w:szCs w:val="32"/>
+          <w:rtl/>
+        </w:rPr>
+      </w:pPr>
+    </w:p>
+    <w:p>
+      <w:pPr>
+        <w:jc w:val="both"/>
+        <w:rPr>
+          <w:rFonts w:hint="cs"/>
+          <w:sz w:val="32"/>
+          <w:szCs w:val="32"/>
+          <w:rtl/>
+        </w:rPr>
+      </w:pPr>
+    </w:p>
+    <w:p>
+      <w:pPr>
+        <w:jc w:val="both"/>
+        <w:rPr>
+          <w:sz w:val="32"/>
+          <w:szCs w:val="32"/>
+          <w:rtl/>
+        </w:rPr>
+      </w:pPr>
+    </w:p>
+    <w:p>
+      <w:pPr>
+        <w:jc w:val="both"/>
+        <w:rPr>
+          <w:sz w:val="32"/>
+          <w:szCs w:val="32"/>
+          <w:rtl/>
+        </w:rPr>
+      </w:pPr>
+    </w:p>
+    <w:p>
+      <w:pPr>
+        <w:jc w:val="both"/>
+        <w:rPr>
+          <w:sz w:val="32"/>
+          <w:szCs w:val="32"/>
+          <w:rtl/>
+        </w:rPr>
+      </w:pPr>
+    </w:p>
+    <w:p>
+      <w:pPr>
+        <w:jc w:val="both"/>
+        <w:rPr>
+          <w:sz w:val="32"/>
+          <w:szCs w:val="32"/>
+          <w:rtl/>
+        </w:rPr>
+      </w:pPr>
+    </w:p>
+    <w:p>
+      <w:pPr>
+        <w:jc w:val="both"/>
+        <w:rPr>
+          <w:sz w:val="32"/>
+          <w:szCs w:val="32"/>
+          <w:rtl/>
+        </w:rPr>
+      </w:pPr>
+    </w:p>
+    <w:p>
+      <w:pPr>
+        <w:jc w:val="both"/>
+        <w:rPr>
+          <w:sz w:val="32"/>
+          <w:szCs w:val="32"/>
+          <w:rtl/>
+        </w:rPr>
+      </w:pPr>
+    </w:p>
+    <w:p>
+      <w:pPr>
+        <w:jc w:val="both"/>
+        <w:rPr>
+          <w:sz w:val="32"/>
+          <w:szCs w:val="32"/>
+          <w:rtl/>
+        </w:rPr>
+      </w:pPr>
+    </w:p>
+    <w:p>
+      <w:pPr>
+        <w:jc w:val="both"/>
+        <w:rPr>
+          <w:sz w:val="32"/>
+          <w:szCs w:val="32"/>
+          <w:rtl/>
+        </w:rPr>
+      </w:pPr>
+    </w:p>
+    <w:p>
+      <w:pPr>
+        <w:jc w:val="both"/>
+        <w:rPr>
+          <w:sz w:val="32"/>
+          <w:szCs w:val="32"/>
+          <w:rtl/>
+        </w:rPr>
+      </w:pPr>
+    </w:p>
+    <w:p>
+      <w:pPr>
+        <w:jc w:val="both"/>
+        <w:rPr>
+          <w:sz w:val="32"/>
+          <w:szCs w:val="32"/>
+          <w:rtl/>
+        </w:rPr>
+      </w:pPr>
+    </w:p>
+    <w:p>
+      <w:pPr>
+        <w:jc w:val="both"/>
+        <w:rPr>
+          <w:sz w:val="32"/>
+          <w:szCs w:val="32"/>
+          <w:rtl/>
+        </w:rPr>
+      </w:pPr>
+    </w:p>
+    <w:p>
+      <w:pPr>
+        <w:jc w:val="both"/>
+        <w:rPr>
+          <w:sz w:val="32"/>
+          <w:szCs w:val="32"/>
+          <w:rtl/>
+        </w:rPr>
+      </w:pPr>
+    </w:p>
+    <w:p>
+      <w:pPr>
+        <w:jc w:val="both"/>
+        <w:rPr>
+          <w:sz w:val="32"/>
+          <w:szCs w:val="32"/>
+          <w:rtl/>
+        </w:rPr>
+      </w:pPr>
+    </w:p>
+    <w:p>
+      <w:pPr>
+        <w:jc w:val="both"/>
+        <w:rPr>
+          <w:sz w:val="32"/>
+          <w:szCs w:val="32"/>
+          <w:rtl/>
+        </w:rPr>
+      </w:pPr>
+    </w:p>
+    <w:p>
+      <w:pPr>
+        <w:jc w:val="both"/>
+        <w:rPr>
+          <w:sz w:val="32"/>
+          <w:szCs w:val="32"/>
+          <w:rtl/>
+        </w:rPr>
+      </w:pPr>
+    </w:p>
+    <w:p>
+      <w:pPr>
+        <w:jc w:val="both"/>
+        <w:rPr>
+          <w:sz w:val="32"/>
+          <w:szCs w:val="32"/>
+          <w:rtl/>
+        </w:rPr>
+      </w:pPr>
+    </w:p>
+    <w:p>
+      <w:pPr>
+        <w:jc w:val="both"/>
+        <w:rPr>
+          <w:sz w:val="32"/>
+          <w:szCs w:val="32"/>
+          <w:rtl/>
+        </w:rPr>
+      </w:pPr>
+    </w:p>
+    <w:p>
+      <w:pPr>
+        <w:jc w:val="both"/>
+        <w:rPr>
+          <w:sz w:val="32"/>
+          <w:szCs w:val="32"/>
+          <w:rtl/>
+        </w:rPr>
+      </w:pPr>
+    </w:p>
+    <w:p>
+      <w:pPr>
+        <w:jc w:val="both"/>
+        <w:rPr>
+          <w:sz w:val="32"/>
+          <w:szCs w:val="32"/>
+          <w:rtl/>
+        </w:rPr>
+      </w:pPr>
+    </w:p>
+    <w:p>
+      <w:pPr>
+        <w:jc w:val="both"/>
+        <w:rPr>
           <w:sz w:val="32"/>
           <w:szCs w:val="32"/>
           <w:rtl/>
@@ -45521,186 +46665,6 @@
         </w:rPr>
         <w:t>.</w:t>
       </w:r>
-    </w:p>
-    <w:p>
-      <w:pPr>
-        <w:jc w:val="both"/>
-        <w:rPr>
-          <w:b/>
-          <w:bCs/>
-          <w:sz w:val="32"/>
-          <w:szCs w:val="32"/>
-          <w:rtl/>
-        </w:rPr>
-      </w:pPr>
-    </w:p>
-    <w:p>
-      <w:pPr>
-        <w:jc w:val="both"/>
-        <w:rPr>
-          <w:b/>
-          <w:bCs/>
-          <w:sz w:val="32"/>
-          <w:szCs w:val="32"/>
-          <w:rtl/>
-        </w:rPr>
-      </w:pPr>
-    </w:p>
-    <w:p>
-      <w:pPr>
-        <w:jc w:val="both"/>
-        <w:rPr>
-          <w:b/>
-          <w:bCs/>
-          <w:sz w:val="32"/>
-          <w:szCs w:val="32"/>
-          <w:rtl/>
-        </w:rPr>
-      </w:pPr>
-    </w:p>
-    <w:p>
-      <w:pPr>
-        <w:jc w:val="both"/>
-        <w:rPr>
-          <w:b/>
-          <w:bCs/>
-          <w:sz w:val="32"/>
-          <w:szCs w:val="32"/>
-          <w:rtl/>
-        </w:rPr>
-      </w:pPr>
-    </w:p>
-    <w:p>
-      <w:pPr>
-        <w:jc w:val="both"/>
-        <w:rPr>
-          <w:b/>
-          <w:bCs/>
-          <w:sz w:val="32"/>
-          <w:szCs w:val="32"/>
-          <w:rtl/>
-        </w:rPr>
-      </w:pPr>
-    </w:p>
-    <w:p>
-      <w:pPr>
-        <w:jc w:val="both"/>
-        <w:rPr>
-          <w:b/>
-          <w:bCs/>
-          <w:sz w:val="32"/>
-          <w:szCs w:val="32"/>
-          <w:rtl/>
-        </w:rPr>
-      </w:pPr>
-    </w:p>
-    <w:p>
-      <w:pPr>
-        <w:jc w:val="both"/>
-        <w:rPr>
-          <w:b/>
-          <w:bCs/>
-          <w:sz w:val="32"/>
-          <w:szCs w:val="32"/>
-          <w:rtl/>
-        </w:rPr>
-      </w:pPr>
-    </w:p>
-    <w:p>
-      <w:pPr>
-        <w:jc w:val="both"/>
-        <w:rPr>
-          <w:b/>
-          <w:bCs/>
-          <w:sz w:val="32"/>
-          <w:szCs w:val="32"/>
-          <w:rtl/>
-        </w:rPr>
-      </w:pPr>
-    </w:p>
-    <w:p>
-      <w:pPr>
-        <w:jc w:val="both"/>
-        <w:rPr>
-          <w:b/>
-          <w:bCs/>
-          <w:sz w:val="32"/>
-          <w:szCs w:val="32"/>
-          <w:rtl/>
-        </w:rPr>
-      </w:pPr>
-    </w:p>
-    <w:p>
-      <w:pPr>
-        <w:jc w:val="both"/>
-        <w:rPr>
-          <w:b/>
-          <w:bCs/>
-          <w:sz w:val="32"/>
-          <w:szCs w:val="32"/>
-          <w:rtl/>
-        </w:rPr>
-      </w:pPr>
-    </w:p>
-    <w:p>
-      <w:pPr>
-        <w:jc w:val="both"/>
-        <w:rPr>
-          <w:b/>
-          <w:bCs/>
-          <w:sz w:val="32"/>
-          <w:szCs w:val="32"/>
-          <w:rtl/>
-        </w:rPr>
-      </w:pPr>
-    </w:p>
-    <w:p>
-      <w:pPr>
-        <w:jc w:val="both"/>
-        <w:rPr>
-          <w:b/>
-          <w:bCs/>
-          <w:sz w:val="32"/>
-          <w:szCs w:val="32"/>
-          <w:rtl/>
-        </w:rPr>
-      </w:pPr>
-    </w:p>
-    <w:p>
-      <w:pPr>
-        <w:jc w:val="both"/>
-        <w:rPr>
-          <w:b/>
-          <w:bCs/>
-          <w:sz w:val="32"/>
-          <w:szCs w:val="32"/>
-          <w:rtl/>
-        </w:rPr>
-      </w:pPr>
-    </w:p>
-    <w:p>
-      <w:pPr>
-        <w:jc w:val="both"/>
-        <w:rPr>
-          <w:b/>
-          <w:bCs/>
-          <w:sz w:val="32"/>
-          <w:szCs w:val="32"/>
-          <w:rtl/>
-        </w:rPr>
-      </w:pPr>
-    </w:p>
-    <w:p>
-      <w:pPr>
-        <w:jc w:val="both"/>
-        <w:rPr>
-          <w:b/>
-          <w:bCs/>
-          <w:sz w:val="32"/>
-          <w:szCs w:val="32"/>
-          <w:rtl/>
-        </w:rPr>
-      </w:pPr>
     </w:p>
     <w:p>
       <w:pPr>
@@ -47058,7 +48022,6 @@
           <w:szCs w:val="32"/>
           <w:lang w:bidi="ar-DZ"/>
         </w:rPr>
-        <w:lastRenderedPageBreak/>
         <w:t xml:space="preserve"> </w:t>
       </w:r>
       <w:proofErr w:type="spellStart"/>
@@ -49588,6 +50551,7 @@
           <w:szCs w:val="32"/>
           <w:lang w:bidi="ar-DZ"/>
         </w:rPr>
+        <w:lastRenderedPageBreak/>
         <w:t xml:space="preserve">  </w:t>
       </w:r>
       <w:r>
@@ -51027,7 +51991,6 @@
           <w:szCs w:val="32"/>
           <w:rtl/>
         </w:rPr>
-        <w:lastRenderedPageBreak/>
         <w:t xml:space="preserve">5-4 مقدمة عن </w:t>
       </w:r>
       <w:proofErr w:type="spellStart"/>
@@ -51419,6 +52382,7 @@
           <w:szCs w:val="32"/>
           <w:rtl/>
         </w:rPr>
+        <w:lastRenderedPageBreak/>
         <w:t>عندما نأتي لل</w:t>
       </w:r>
       <w:r>
@@ -52297,17 +53261,7 @@
           <w:szCs w:val="32"/>
           <w:rtl/>
         </w:rPr>
-        <w:t xml:space="preserve"> والتشابه في الاسم </w:t>
-      </w:r>
-      <w:r>
-        <w:rPr>
-          <w:rFonts w:hint="cs"/>
-          <w:sz w:val="32"/>
-          <w:szCs w:val="32"/>
-          <w:rtl/>
-        </w:rPr>
-        <w:lastRenderedPageBreak/>
-        <w:t xml:space="preserve">لا يرجع لأنهما مثل بعضهما , وفائدة هذه اللغة هي بث الحياة </w:t>
+        <w:t xml:space="preserve"> والتشابه في الاسم لا يرجع لأنهما مثل بعضهما , وفائدة هذه اللغة هي بث الحياة </w:t>
       </w:r>
       <w:r>
         <w:rPr>
@@ -53005,6 +53959,7 @@
           <w:szCs w:val="32"/>
           <w:rtl/>
         </w:rPr>
+        <w:lastRenderedPageBreak/>
         <w:t xml:space="preserve">واحدها دون المتصفح , وهي في ذالك مثلها مثل لغات </w:t>
       </w:r>
       <w:r>
@@ -54341,6 +55296,7 @@
           <w:szCs w:val="32"/>
           <w:rtl/>
         </w:rPr>
+        <w:lastRenderedPageBreak/>
         <w:t>ربط النظام بشكل مباشر بنظام  وزارة التربية والتعليم العالي للتأكد من بيانات الطلاب المقبولين بشكل حقيقي لزيادة فعلية النظام .</w:t>
       </w:r>
     </w:p>
@@ -55154,7 +56110,6 @@
           <w:szCs w:val="32"/>
           <w:rtl/>
         </w:rPr>
-        <w:lastRenderedPageBreak/>
         <w:t>محمد عبد الكريم.</w:t>
       </w:r>
     </w:p>
@@ -55466,16 +56421,16 @@
     </w:lvl>
   </w:abstractNum>
   <w:abstractNum w:abstractNumId="1">
-    <w:nsid w:val="09CF6B2C"/>
+    <w:nsid w:val="09065838"/>
     <w:multiLevelType w:val="hybridMultilevel"/>
-    <w:tmpl w:val="625262FC"/>
-    <w:lvl w:ilvl="0" w:tplc="DB20F45E">
+    <w:tmpl w:val="1E6453AE"/>
+    <w:lvl w:ilvl="0" w:tplc="04090011">
       <w:start w:val="1"/>
       <w:numFmt w:val="decimal"/>
-      <w:lvlText w:val="%1-"/>
+      <w:lvlText w:val="%1)"/>
       <w:lvlJc w:val="left"/>
       <w:pPr>
-        <w:ind w:left="720" w:hanging="360"/>
+        <w:ind w:left="502" w:hanging="360"/>
       </w:pPr>
       <w:rPr>
         <w:rFonts w:hint="default"/>
@@ -55487,7 +56442,7 @@
       <w:lvlText w:val="%2."/>
       <w:lvlJc w:val="left"/>
       <w:pPr>
-        <w:ind w:left="1440" w:hanging="360"/>
+        <w:ind w:left="1222" w:hanging="360"/>
       </w:pPr>
     </w:lvl>
     <w:lvl w:ilvl="2" w:tplc="0409001B" w:tentative="1">
@@ -55496,7 +56451,7 @@
       <w:lvlText w:val="%3."/>
       <w:lvlJc w:val="right"/>
       <w:pPr>
-        <w:ind w:left="2160" w:hanging="180"/>
+        <w:ind w:left="1942" w:hanging="180"/>
       </w:pPr>
     </w:lvl>
     <w:lvl w:ilvl="3" w:tplc="0409000F" w:tentative="1">
@@ -55505,7 +56460,7 @@
       <w:lvlText w:val="%4."/>
       <w:lvlJc w:val="left"/>
       <w:pPr>
-        <w:ind w:left="2880" w:hanging="360"/>
+        <w:ind w:left="2662" w:hanging="360"/>
       </w:pPr>
     </w:lvl>
     <w:lvl w:ilvl="4" w:tplc="04090019" w:tentative="1">
@@ -55514,7 +56469,7 @@
       <w:lvlText w:val="%5."/>
       <w:lvlJc w:val="left"/>
       <w:pPr>
-        <w:ind w:left="3600" w:hanging="360"/>
+        <w:ind w:left="3382" w:hanging="360"/>
       </w:pPr>
     </w:lvl>
     <w:lvl w:ilvl="5" w:tplc="0409001B" w:tentative="1">
@@ -55523,7 +56478,7 @@
       <w:lvlText w:val="%6."/>
       <w:lvlJc w:val="right"/>
       <w:pPr>
-        <w:ind w:left="4320" w:hanging="180"/>
+        <w:ind w:left="4102" w:hanging="180"/>
       </w:pPr>
     </w:lvl>
     <w:lvl w:ilvl="6" w:tplc="0409000F" w:tentative="1">
@@ -55532,7 +56487,7 @@
       <w:lvlText w:val="%7."/>
       <w:lvlJc w:val="left"/>
       <w:pPr>
-        <w:ind w:left="5040" w:hanging="360"/>
+        <w:ind w:left="4822" w:hanging="360"/>
       </w:pPr>
     </w:lvl>
     <w:lvl w:ilvl="7" w:tplc="04090019" w:tentative="1">
@@ -55541,7 +56496,7 @@
       <w:lvlText w:val="%8."/>
       <w:lvlJc w:val="left"/>
       <w:pPr>
-        <w:ind w:left="5760" w:hanging="360"/>
+        <w:ind w:left="5542" w:hanging="360"/>
       </w:pPr>
     </w:lvl>
     <w:lvl w:ilvl="8" w:tplc="0409001B" w:tentative="1">
@@ -55550,11 +56505,100 @@
       <w:lvlText w:val="%9."/>
       <w:lvlJc w:val="right"/>
       <w:pPr>
-        <w:ind w:left="6480" w:hanging="180"/>
+        <w:ind w:left="6262" w:hanging="180"/>
       </w:pPr>
     </w:lvl>
   </w:abstractNum>
   <w:abstractNum w:abstractNumId="2">
+    <w:nsid w:val="09CF6B2C"/>
+    <w:multiLevelType w:val="hybridMultilevel"/>
+    <w:tmpl w:val="625262FC"/>
+    <w:lvl w:ilvl="0" w:tplc="DB20F45E">
+      <w:start w:val="1"/>
+      <w:numFmt w:val="decimal"/>
+      <w:lvlText w:val="%1-"/>
+      <w:lvlJc w:val="left"/>
+      <w:pPr>
+        <w:ind w:left="720" w:hanging="360"/>
+      </w:pPr>
+      <w:rPr>
+        <w:rFonts w:hint="default"/>
+      </w:rPr>
+    </w:lvl>
+    <w:lvl w:ilvl="1" w:tplc="04090019" w:tentative="1">
+      <w:start w:val="1"/>
+      <w:numFmt w:val="lowerLetter"/>
+      <w:lvlText w:val="%2."/>
+      <w:lvlJc w:val="left"/>
+      <w:pPr>
+        <w:ind w:left="1440" w:hanging="360"/>
+      </w:pPr>
+    </w:lvl>
+    <w:lvl w:ilvl="2" w:tplc="0409001B" w:tentative="1">
+      <w:start w:val="1"/>
+      <w:numFmt w:val="lowerRoman"/>
+      <w:lvlText w:val="%3."/>
+      <w:lvlJc w:val="right"/>
+      <w:pPr>
+        <w:ind w:left="2160" w:hanging="180"/>
+      </w:pPr>
+    </w:lvl>
+    <w:lvl w:ilvl="3" w:tplc="0409000F" w:tentative="1">
+      <w:start w:val="1"/>
+      <w:numFmt w:val="decimal"/>
+      <w:lvlText w:val="%4."/>
+      <w:lvlJc w:val="left"/>
+      <w:pPr>
+        <w:ind w:left="2880" w:hanging="360"/>
+      </w:pPr>
+    </w:lvl>
+    <w:lvl w:ilvl="4" w:tplc="04090019" w:tentative="1">
+      <w:start w:val="1"/>
+      <w:numFmt w:val="lowerLetter"/>
+      <w:lvlText w:val="%5."/>
+      <w:lvlJc w:val="left"/>
+      <w:pPr>
+        <w:ind w:left="3600" w:hanging="360"/>
+      </w:pPr>
+    </w:lvl>
+    <w:lvl w:ilvl="5" w:tplc="0409001B" w:tentative="1">
+      <w:start w:val="1"/>
+      <w:numFmt w:val="lowerRoman"/>
+      <w:lvlText w:val="%6."/>
+      <w:lvlJc w:val="right"/>
+      <w:pPr>
+        <w:ind w:left="4320" w:hanging="180"/>
+      </w:pPr>
+    </w:lvl>
+    <w:lvl w:ilvl="6" w:tplc="0409000F" w:tentative="1">
+      <w:start w:val="1"/>
+      <w:numFmt w:val="decimal"/>
+      <w:lvlText w:val="%7."/>
+      <w:lvlJc w:val="left"/>
+      <w:pPr>
+        <w:ind w:left="5040" w:hanging="360"/>
+      </w:pPr>
+    </w:lvl>
+    <w:lvl w:ilvl="7" w:tplc="04090019" w:tentative="1">
+      <w:start w:val="1"/>
+      <w:numFmt w:val="lowerLetter"/>
+      <w:lvlText w:val="%8."/>
+      <w:lvlJc w:val="left"/>
+      <w:pPr>
+        <w:ind w:left="5760" w:hanging="360"/>
+      </w:pPr>
+    </w:lvl>
+    <w:lvl w:ilvl="8" w:tplc="0409001B" w:tentative="1">
+      <w:start w:val="1"/>
+      <w:numFmt w:val="lowerRoman"/>
+      <w:lvlText w:val="%9."/>
+      <w:lvlJc w:val="right"/>
+      <w:pPr>
+        <w:ind w:left="6480" w:hanging="180"/>
+      </w:pPr>
+    </w:lvl>
+  </w:abstractNum>
+  <w:abstractNum w:abstractNumId="3">
     <w:nsid w:val="0C927886"/>
     <w:multiLevelType w:val="hybridMultilevel"/>
     <w:tmpl w:val="E38AB6A6"/>
@@ -55667,7 +56711,7 @@
       </w:rPr>
     </w:lvl>
   </w:abstractNum>
-  <w:abstractNum w:abstractNumId="3">
+  <w:abstractNum w:abstractNumId="4">
     <w:nsid w:val="11B030B9"/>
     <w:multiLevelType w:val="hybridMultilevel"/>
     <w:tmpl w:val="EF60C018"/>
@@ -55756,7 +56800,7 @@
       </w:pPr>
     </w:lvl>
   </w:abstractNum>
-  <w:abstractNum w:abstractNumId="4">
+  <w:abstractNum w:abstractNumId="5">
     <w:nsid w:val="126841B9"/>
     <w:multiLevelType w:val="hybridMultilevel"/>
     <w:tmpl w:val="8D8E220E"/>
@@ -55869,7 +56913,7 @@
       </w:rPr>
     </w:lvl>
   </w:abstractNum>
-  <w:abstractNum w:abstractNumId="5">
+  <w:abstractNum w:abstractNumId="6">
     <w:nsid w:val="137A6434"/>
     <w:multiLevelType w:val="hybridMultilevel"/>
     <w:tmpl w:val="BDB8D264"/>
@@ -55958,7 +57002,7 @@
       </w:pPr>
     </w:lvl>
   </w:abstractNum>
-  <w:abstractNum w:abstractNumId="6">
+  <w:abstractNum w:abstractNumId="7">
     <w:nsid w:val="1F0C4440"/>
     <w:multiLevelType w:val="hybridMultilevel"/>
     <w:tmpl w:val="D0DC0ED8"/>
@@ -56047,7 +57091,7 @@
       </w:pPr>
     </w:lvl>
   </w:abstractNum>
-  <w:abstractNum w:abstractNumId="7">
+  <w:abstractNum w:abstractNumId="8">
     <w:nsid w:val="200F10A2"/>
     <w:multiLevelType w:val="hybridMultilevel"/>
     <w:tmpl w:val="9394125C"/>
@@ -56136,7 +57180,7 @@
       </w:pPr>
     </w:lvl>
   </w:abstractNum>
-  <w:abstractNum w:abstractNumId="8">
+  <w:abstractNum w:abstractNumId="9">
     <w:nsid w:val="23CE5291"/>
     <w:multiLevelType w:val="hybridMultilevel"/>
     <w:tmpl w:val="04DA7108"/>
@@ -56249,7 +57293,7 @@
       </w:rPr>
     </w:lvl>
   </w:abstractNum>
-  <w:abstractNum w:abstractNumId="9">
+  <w:abstractNum w:abstractNumId="10">
     <w:nsid w:val="240D44F7"/>
     <w:multiLevelType w:val="hybridMultilevel"/>
     <w:tmpl w:val="71D8C6EC"/>
@@ -56338,7 +57382,7 @@
       </w:pPr>
     </w:lvl>
   </w:abstractNum>
-  <w:abstractNum w:abstractNumId="10">
+  <w:abstractNum w:abstractNumId="11">
     <w:nsid w:val="2E39057A"/>
     <w:multiLevelType w:val="hybridMultilevel"/>
     <w:tmpl w:val="89DC68CC"/>
@@ -56427,7 +57471,7 @@
       </w:pPr>
     </w:lvl>
   </w:abstractNum>
-  <w:abstractNum w:abstractNumId="11">
+  <w:abstractNum w:abstractNumId="12">
     <w:nsid w:val="2F285F17"/>
     <w:multiLevelType w:val="hybridMultilevel"/>
     <w:tmpl w:val="0D3AB33A"/>
@@ -56516,7 +57560,7 @@
       </w:pPr>
     </w:lvl>
   </w:abstractNum>
-  <w:abstractNum w:abstractNumId="12">
+  <w:abstractNum w:abstractNumId="13">
     <w:nsid w:val="2FB73F6C"/>
     <w:multiLevelType w:val="hybridMultilevel"/>
     <w:tmpl w:val="C82CDD74"/>
@@ -56629,7 +57673,7 @@
       </w:rPr>
     </w:lvl>
   </w:abstractNum>
-  <w:abstractNum w:abstractNumId="13">
+  <w:abstractNum w:abstractNumId="14">
     <w:nsid w:val="31816D77"/>
     <w:multiLevelType w:val="hybridMultilevel"/>
     <w:tmpl w:val="016AACF4"/>
@@ -56742,7 +57786,7 @@
       </w:rPr>
     </w:lvl>
   </w:abstractNum>
-  <w:abstractNum w:abstractNumId="14">
+  <w:abstractNum w:abstractNumId="15">
     <w:nsid w:val="32925144"/>
     <w:multiLevelType w:val="hybridMultilevel"/>
     <w:tmpl w:val="DE1ECB74"/>
@@ -56831,7 +57875,7 @@
       </w:pPr>
     </w:lvl>
   </w:abstractNum>
-  <w:abstractNum w:abstractNumId="15">
+  <w:abstractNum w:abstractNumId="16">
     <w:nsid w:val="34AC7382"/>
     <w:multiLevelType w:val="hybridMultilevel"/>
     <w:tmpl w:val="FEC8E5CA"/>
@@ -56920,7 +57964,7 @@
       </w:pPr>
     </w:lvl>
   </w:abstractNum>
-  <w:abstractNum w:abstractNumId="16">
+  <w:abstractNum w:abstractNumId="17">
     <w:nsid w:val="3526434E"/>
     <w:multiLevelType w:val="multilevel"/>
     <w:tmpl w:val="9552F7B8"/>
@@ -57033,7 +58077,7 @@
       </w:rPr>
     </w:lvl>
   </w:abstractNum>
-  <w:abstractNum w:abstractNumId="17">
+  <w:abstractNum w:abstractNumId="18">
     <w:nsid w:val="35BA51E7"/>
     <w:multiLevelType w:val="hybridMultilevel"/>
     <w:tmpl w:val="92A2BC48"/>
@@ -57146,7 +58190,7 @@
       </w:rPr>
     </w:lvl>
   </w:abstractNum>
-  <w:abstractNum w:abstractNumId="18">
+  <w:abstractNum w:abstractNumId="19">
     <w:nsid w:val="37D92CBB"/>
     <w:multiLevelType w:val="hybridMultilevel"/>
     <w:tmpl w:val="1CD0A754"/>
@@ -57235,7 +58279,7 @@
       </w:pPr>
     </w:lvl>
   </w:abstractNum>
-  <w:abstractNum w:abstractNumId="19">
+  <w:abstractNum w:abstractNumId="20">
     <w:nsid w:val="38B819A3"/>
     <w:multiLevelType w:val="hybridMultilevel"/>
     <w:tmpl w:val="8B7805FC"/>
@@ -57348,7 +58392,7 @@
       </w:rPr>
     </w:lvl>
   </w:abstractNum>
-  <w:abstractNum w:abstractNumId="20">
+  <w:abstractNum w:abstractNumId="21">
     <w:nsid w:val="3A7268AB"/>
     <w:multiLevelType w:val="hybridMultilevel"/>
     <w:tmpl w:val="E1446916"/>
@@ -57461,7 +58505,7 @@
       </w:rPr>
     </w:lvl>
   </w:abstractNum>
-  <w:abstractNum w:abstractNumId="21">
+  <w:abstractNum w:abstractNumId="22">
     <w:nsid w:val="3A7A19EE"/>
     <w:multiLevelType w:val="hybridMultilevel"/>
     <w:tmpl w:val="C5F8525A"/>
@@ -57574,7 +58618,7 @@
       </w:rPr>
     </w:lvl>
   </w:abstractNum>
-  <w:abstractNum w:abstractNumId="22">
+  <w:abstractNum w:abstractNumId="23">
     <w:nsid w:val="41B51015"/>
     <w:multiLevelType w:val="hybridMultilevel"/>
     <w:tmpl w:val="747AE1FA"/>
@@ -57687,7 +58731,7 @@
       </w:rPr>
     </w:lvl>
   </w:abstractNum>
-  <w:abstractNum w:abstractNumId="23">
+  <w:abstractNum w:abstractNumId="24">
     <w:nsid w:val="430306CA"/>
     <w:multiLevelType w:val="hybridMultilevel"/>
     <w:tmpl w:val="A8A8BE5C"/>
@@ -57800,7 +58844,7 @@
       </w:rPr>
     </w:lvl>
   </w:abstractNum>
-  <w:abstractNum w:abstractNumId="24">
+  <w:abstractNum w:abstractNumId="25">
     <w:nsid w:val="434C74F1"/>
     <w:multiLevelType w:val="hybridMultilevel"/>
     <w:tmpl w:val="A794868E"/>
@@ -57913,7 +58957,96 @@
       </w:rPr>
     </w:lvl>
   </w:abstractNum>
-  <w:abstractNum w:abstractNumId="25">
+  <w:abstractNum w:abstractNumId="26">
+    <w:nsid w:val="45AF20C0"/>
+    <w:multiLevelType w:val="hybridMultilevel"/>
+    <w:tmpl w:val="71D8C6EC"/>
+    <w:lvl w:ilvl="0" w:tplc="B34C19AE">
+      <w:start w:val="1"/>
+      <w:numFmt w:val="decimal"/>
+      <w:lvlText w:val="%1)"/>
+      <w:lvlJc w:val="left"/>
+      <w:pPr>
+        <w:ind w:left="1004" w:hanging="360"/>
+      </w:pPr>
+      <w:rPr>
+        <w:rFonts w:hint="default"/>
+      </w:rPr>
+    </w:lvl>
+    <w:lvl w:ilvl="1" w:tplc="04090019" w:tentative="1">
+      <w:start w:val="1"/>
+      <w:numFmt w:val="lowerLetter"/>
+      <w:lvlText w:val="%2."/>
+      <w:lvlJc w:val="left"/>
+      <w:pPr>
+        <w:ind w:left="1724" w:hanging="360"/>
+      </w:pPr>
+    </w:lvl>
+    <w:lvl w:ilvl="2" w:tplc="0409001B" w:tentative="1">
+      <w:start w:val="1"/>
+      <w:numFmt w:val="lowerRoman"/>
+      <w:lvlText w:val="%3."/>
+      <w:lvlJc w:val="right"/>
+      <w:pPr>
+        <w:ind w:left="2444" w:hanging="180"/>
+      </w:pPr>
+    </w:lvl>
+    <w:lvl w:ilvl="3" w:tplc="0409000F" w:tentative="1">
+      <w:start w:val="1"/>
+      <w:numFmt w:val="decimal"/>
+      <w:lvlText w:val="%4."/>
+      <w:lvlJc w:val="left"/>
+      <w:pPr>
+        <w:ind w:left="3164" w:hanging="360"/>
+      </w:pPr>
+    </w:lvl>
+    <w:lvl w:ilvl="4" w:tplc="04090019" w:tentative="1">
+      <w:start w:val="1"/>
+      <w:numFmt w:val="lowerLetter"/>
+      <w:lvlText w:val="%5."/>
+      <w:lvlJc w:val="left"/>
+      <w:pPr>
+        <w:ind w:left="3884" w:hanging="360"/>
+      </w:pPr>
+    </w:lvl>
+    <w:lvl w:ilvl="5" w:tplc="0409001B" w:tentative="1">
+      <w:start w:val="1"/>
+      <w:numFmt w:val="lowerRoman"/>
+      <w:lvlText w:val="%6."/>
+      <w:lvlJc w:val="right"/>
+      <w:pPr>
+        <w:ind w:left="4604" w:hanging="180"/>
+      </w:pPr>
+    </w:lvl>
+    <w:lvl w:ilvl="6" w:tplc="0409000F" w:tentative="1">
+      <w:start w:val="1"/>
+      <w:numFmt w:val="decimal"/>
+      <w:lvlText w:val="%7."/>
+      <w:lvlJc w:val="left"/>
+      <w:pPr>
+        <w:ind w:left="5324" w:hanging="360"/>
+      </w:pPr>
+    </w:lvl>
+    <w:lvl w:ilvl="7" w:tplc="04090019" w:tentative="1">
+      <w:start w:val="1"/>
+      <w:numFmt w:val="lowerLetter"/>
+      <w:lvlText w:val="%8."/>
+      <w:lvlJc w:val="left"/>
+      <w:pPr>
+        <w:ind w:left="6044" w:hanging="360"/>
+      </w:pPr>
+    </w:lvl>
+    <w:lvl w:ilvl="8" w:tplc="0409001B" w:tentative="1">
+      <w:start w:val="1"/>
+      <w:numFmt w:val="lowerRoman"/>
+      <w:lvlText w:val="%9."/>
+      <w:lvlJc w:val="right"/>
+      <w:pPr>
+        <w:ind w:left="6764" w:hanging="180"/>
+      </w:pPr>
+    </w:lvl>
+  </w:abstractNum>
+  <w:abstractNum w:abstractNumId="27">
     <w:nsid w:val="4BAD6934"/>
     <w:multiLevelType w:val="hybridMultilevel"/>
     <w:tmpl w:val="255E1060"/>
@@ -58026,7 +59159,7 @@
       </w:rPr>
     </w:lvl>
   </w:abstractNum>
-  <w:abstractNum w:abstractNumId="26">
+  <w:abstractNum w:abstractNumId="28">
     <w:nsid w:val="4E1D65D9"/>
     <w:multiLevelType w:val="hybridMultilevel"/>
     <w:tmpl w:val="50007160"/>
@@ -58115,7 +59248,7 @@
       </w:pPr>
     </w:lvl>
   </w:abstractNum>
-  <w:abstractNum w:abstractNumId="27">
+  <w:abstractNum w:abstractNumId="29">
     <w:nsid w:val="4E426CC8"/>
     <w:multiLevelType w:val="hybridMultilevel"/>
     <w:tmpl w:val="59FA3E0A"/>
@@ -58228,7 +59361,7 @@
       </w:rPr>
     </w:lvl>
   </w:abstractNum>
-  <w:abstractNum w:abstractNumId="28">
+  <w:abstractNum w:abstractNumId="30">
     <w:nsid w:val="4F0D6ED6"/>
     <w:multiLevelType w:val="hybridMultilevel"/>
     <w:tmpl w:val="9064CEA0"/>
@@ -58341,7 +59474,7 @@
       </w:rPr>
     </w:lvl>
   </w:abstractNum>
-  <w:abstractNum w:abstractNumId="29">
+  <w:abstractNum w:abstractNumId="31">
     <w:nsid w:val="4F234068"/>
     <w:multiLevelType w:val="hybridMultilevel"/>
     <w:tmpl w:val="1B54E13C"/>
@@ -58454,7 +59587,7 @@
       </w:rPr>
     </w:lvl>
   </w:abstractNum>
-  <w:abstractNum w:abstractNumId="30">
+  <w:abstractNum w:abstractNumId="32">
     <w:nsid w:val="4F3A1DAE"/>
     <w:multiLevelType w:val="hybridMultilevel"/>
     <w:tmpl w:val="A6E2CC58"/>
@@ -58567,7 +59700,7 @@
       </w:rPr>
     </w:lvl>
   </w:abstractNum>
-  <w:abstractNum w:abstractNumId="31">
+  <w:abstractNum w:abstractNumId="33">
     <w:nsid w:val="52500659"/>
     <w:multiLevelType w:val="hybridMultilevel"/>
     <w:tmpl w:val="DC3A5948"/>
@@ -58680,7 +59813,7 @@
       </w:rPr>
     </w:lvl>
   </w:abstractNum>
-  <w:abstractNum w:abstractNumId="32">
+  <w:abstractNum w:abstractNumId="34">
     <w:nsid w:val="54336378"/>
     <w:multiLevelType w:val="hybridMultilevel"/>
     <w:tmpl w:val="6AE68EF8"/>
@@ -58769,7 +59902,7 @@
       </w:pPr>
     </w:lvl>
   </w:abstractNum>
-  <w:abstractNum w:abstractNumId="33">
+  <w:abstractNum w:abstractNumId="35">
     <w:nsid w:val="56F65886"/>
     <w:multiLevelType w:val="hybridMultilevel"/>
     <w:tmpl w:val="B6709056"/>
@@ -58882,7 +60015,7 @@
       </w:rPr>
     </w:lvl>
   </w:abstractNum>
-  <w:abstractNum w:abstractNumId="34">
+  <w:abstractNum w:abstractNumId="36">
     <w:nsid w:val="5E5D6FE5"/>
     <w:multiLevelType w:val="hybridMultilevel"/>
     <w:tmpl w:val="098240C4"/>
@@ -58971,7 +60104,7 @@
       </w:pPr>
     </w:lvl>
   </w:abstractNum>
-  <w:abstractNum w:abstractNumId="35">
+  <w:abstractNum w:abstractNumId="37">
     <w:nsid w:val="60783603"/>
     <w:multiLevelType w:val="hybridMultilevel"/>
     <w:tmpl w:val="C546A968"/>
@@ -59084,7 +60217,7 @@
       </w:rPr>
     </w:lvl>
   </w:abstractNum>
-  <w:abstractNum w:abstractNumId="36">
+  <w:abstractNum w:abstractNumId="38">
     <w:nsid w:val="6169335A"/>
     <w:multiLevelType w:val="hybridMultilevel"/>
     <w:tmpl w:val="CD90CCF8"/>
@@ -59173,7 +60306,7 @@
       </w:pPr>
     </w:lvl>
   </w:abstractNum>
-  <w:abstractNum w:abstractNumId="37">
+  <w:abstractNum w:abstractNumId="39">
     <w:nsid w:val="6173543C"/>
     <w:multiLevelType w:val="hybridMultilevel"/>
     <w:tmpl w:val="C396029E"/>
@@ -59286,7 +60419,7 @@
       </w:rPr>
     </w:lvl>
   </w:abstractNum>
-  <w:abstractNum w:abstractNumId="38">
+  <w:abstractNum w:abstractNumId="40">
     <w:nsid w:val="6393580A"/>
     <w:multiLevelType w:val="hybridMultilevel"/>
     <w:tmpl w:val="8EBAEC8C"/>
@@ -59399,7 +60532,7 @@
       </w:rPr>
     </w:lvl>
   </w:abstractNum>
-  <w:abstractNum w:abstractNumId="39">
+  <w:abstractNum w:abstractNumId="41">
     <w:nsid w:val="653A3055"/>
     <w:multiLevelType w:val="hybridMultilevel"/>
     <w:tmpl w:val="E6C82E98"/>
@@ -59512,7 +60645,7 @@
       </w:rPr>
     </w:lvl>
   </w:abstractNum>
-  <w:abstractNum w:abstractNumId="40">
+  <w:abstractNum w:abstractNumId="42">
     <w:nsid w:val="66E069AD"/>
     <w:multiLevelType w:val="hybridMultilevel"/>
     <w:tmpl w:val="C54EF850"/>
@@ -59625,7 +60758,7 @@
       </w:rPr>
     </w:lvl>
   </w:abstractNum>
-  <w:abstractNum w:abstractNumId="41">
+  <w:abstractNum w:abstractNumId="43">
     <w:nsid w:val="6855518A"/>
     <w:multiLevelType w:val="hybridMultilevel"/>
     <w:tmpl w:val="5D46A7DC"/>
@@ -59738,7 +60871,7 @@
       </w:rPr>
     </w:lvl>
   </w:abstractNum>
-  <w:abstractNum w:abstractNumId="42">
+  <w:abstractNum w:abstractNumId="44">
     <w:nsid w:val="692757DF"/>
     <w:multiLevelType w:val="hybridMultilevel"/>
     <w:tmpl w:val="B412A326"/>
@@ -59827,7 +60960,7 @@
       </w:pPr>
     </w:lvl>
   </w:abstractNum>
-  <w:abstractNum w:abstractNumId="43">
+  <w:abstractNum w:abstractNumId="45">
     <w:nsid w:val="69675BC2"/>
     <w:multiLevelType w:val="hybridMultilevel"/>
     <w:tmpl w:val="EEA24E7A"/>
@@ -59916,7 +61049,7 @@
       </w:pPr>
     </w:lvl>
   </w:abstractNum>
-  <w:abstractNum w:abstractNumId="44">
+  <w:abstractNum w:abstractNumId="46">
     <w:nsid w:val="6A7554A8"/>
     <w:multiLevelType w:val="hybridMultilevel"/>
     <w:tmpl w:val="ABCAEF64"/>
@@ -60005,7 +61138,7 @@
       </w:pPr>
     </w:lvl>
   </w:abstractNum>
-  <w:abstractNum w:abstractNumId="45">
+  <w:abstractNum w:abstractNumId="47">
     <w:nsid w:val="6C7D4743"/>
     <w:multiLevelType w:val="multilevel"/>
     <w:tmpl w:val="F056BBB4"/>
@@ -60123,7 +61256,7 @@
       </w:rPr>
     </w:lvl>
   </w:abstractNum>
-  <w:abstractNum w:abstractNumId="46">
+  <w:abstractNum w:abstractNumId="48">
     <w:nsid w:val="7229630B"/>
     <w:multiLevelType w:val="hybridMultilevel"/>
     <w:tmpl w:val="14EE5626"/>
@@ -60212,7 +61345,7 @@
       </w:pPr>
     </w:lvl>
   </w:abstractNum>
-  <w:abstractNum w:abstractNumId="47">
+  <w:abstractNum w:abstractNumId="49">
     <w:nsid w:val="78CC7AE3"/>
     <w:multiLevelType w:val="hybridMultilevel"/>
     <w:tmpl w:val="E83859F8"/>
@@ -60325,7 +61458,7 @@
       </w:rPr>
     </w:lvl>
   </w:abstractNum>
-  <w:abstractNum w:abstractNumId="48">
+  <w:abstractNum w:abstractNumId="50">
     <w:nsid w:val="7999278C"/>
     <w:multiLevelType w:val="hybridMultilevel"/>
     <w:tmpl w:val="D138D5E2"/>
@@ -60438,7 +61571,7 @@
       </w:rPr>
     </w:lvl>
   </w:abstractNum>
-  <w:abstractNum w:abstractNumId="49">
+  <w:abstractNum w:abstractNumId="51">
     <w:nsid w:val="7B525336"/>
     <w:multiLevelType w:val="hybridMultilevel"/>
     <w:tmpl w:val="11183024"/>
@@ -60551,7 +61684,7 @@
       </w:rPr>
     </w:lvl>
   </w:abstractNum>
-  <w:abstractNum w:abstractNumId="50">
+  <w:abstractNum w:abstractNumId="52">
     <w:nsid w:val="7B6476F2"/>
     <w:multiLevelType w:val="hybridMultilevel"/>
     <w:tmpl w:val="AA561784"/>
@@ -60665,157 +61798,163 @@
     </w:lvl>
   </w:abstractNum>
   <w:num w:numId="1">
-    <w:abstractNumId w:val="16"/>
+    <w:abstractNumId w:val="17"/>
   </w:num>
   <w:num w:numId="2">
-    <w:abstractNumId w:val="45"/>
+    <w:abstractNumId w:val="47"/>
   </w:num>
   <w:num w:numId="3">
     <w:abstractNumId w:val="0"/>
   </w:num>
   <w:num w:numId="4">
+    <w:abstractNumId w:val="9"/>
+  </w:num>
+  <w:num w:numId="5">
+    <w:abstractNumId w:val="43"/>
+  </w:num>
+  <w:num w:numId="6">
+    <w:abstractNumId w:val="14"/>
+  </w:num>
+  <w:num w:numId="7">
+    <w:abstractNumId w:val="13"/>
+  </w:num>
+  <w:num w:numId="8">
+    <w:abstractNumId w:val="23"/>
+  </w:num>
+  <w:num w:numId="9">
+    <w:abstractNumId w:val="3"/>
+  </w:num>
+  <w:num w:numId="10">
+    <w:abstractNumId w:val="37"/>
+  </w:num>
+  <w:num w:numId="11">
+    <w:abstractNumId w:val="22"/>
+  </w:num>
+  <w:num w:numId="12">
+    <w:abstractNumId w:val="33"/>
+  </w:num>
+  <w:num w:numId="13">
+    <w:abstractNumId w:val="31"/>
+  </w:num>
+  <w:num w:numId="14">
+    <w:abstractNumId w:val="42"/>
+  </w:num>
+  <w:num w:numId="15">
+    <w:abstractNumId w:val="28"/>
+  </w:num>
+  <w:num w:numId="16">
+    <w:abstractNumId w:val="20"/>
+  </w:num>
+  <w:num w:numId="17">
+    <w:abstractNumId w:val="32"/>
+  </w:num>
+  <w:num w:numId="18">
+    <w:abstractNumId w:val="18"/>
+  </w:num>
+  <w:num w:numId="19">
+    <w:abstractNumId w:val="52"/>
+  </w:num>
+  <w:num w:numId="20">
+    <w:abstractNumId w:val="41"/>
+  </w:num>
+  <w:num w:numId="21">
+    <w:abstractNumId w:val="40"/>
+  </w:num>
+  <w:num w:numId="22">
+    <w:abstractNumId w:val="29"/>
+  </w:num>
+  <w:num w:numId="23">
+    <w:abstractNumId w:val="27"/>
+  </w:num>
+  <w:num w:numId="24">
+    <w:abstractNumId w:val="5"/>
+  </w:num>
+  <w:num w:numId="25">
+    <w:abstractNumId w:val="6"/>
+  </w:num>
+  <w:num w:numId="26">
+    <w:abstractNumId w:val="11"/>
+  </w:num>
+  <w:num w:numId="27">
+    <w:abstractNumId w:val="34"/>
+  </w:num>
+  <w:num w:numId="28">
+    <w:abstractNumId w:val="19"/>
+  </w:num>
+  <w:num w:numId="29">
+    <w:abstractNumId w:val="49"/>
+  </w:num>
+  <w:num w:numId="30">
+    <w:abstractNumId w:val="30"/>
+  </w:num>
+  <w:num w:numId="31">
+    <w:abstractNumId w:val="24"/>
+  </w:num>
+  <w:num w:numId="32">
+    <w:abstractNumId w:val="51"/>
+  </w:num>
+  <w:num w:numId="33">
+    <w:abstractNumId w:val="16"/>
+  </w:num>
+  <w:num w:numId="34">
+    <w:abstractNumId w:val="12"/>
+  </w:num>
+  <w:num w:numId="35">
+    <w:abstractNumId w:val="4"/>
+  </w:num>
+  <w:num w:numId="36">
+    <w:abstractNumId w:val="39"/>
+  </w:num>
+  <w:num w:numId="37">
+    <w:abstractNumId w:val="45"/>
+  </w:num>
+  <w:num w:numId="38">
+    <w:abstractNumId w:val="21"/>
+  </w:num>
+  <w:num w:numId="39">
+    <w:abstractNumId w:val="50"/>
+  </w:num>
+  <w:num w:numId="40">
+    <w:abstractNumId w:val="35"/>
+  </w:num>
+  <w:num w:numId="41">
+    <w:abstractNumId w:val="10"/>
+  </w:num>
+  <w:num w:numId="42">
+    <w:abstractNumId w:val="48"/>
+  </w:num>
+  <w:num w:numId="43">
+    <w:abstractNumId w:val="15"/>
+  </w:num>
+  <w:num w:numId="44">
     <w:abstractNumId w:val="8"/>
   </w:num>
-  <w:num w:numId="5">
-    <w:abstractNumId w:val="41"/>
+  <w:num w:numId="45">
+    <w:abstractNumId w:val="38"/>
   </w:num>
-  <w:num w:numId="6">
-    <w:abstractNumId w:val="13"/>
-  </w:num>
-  <w:num w:numId="7">
-    <w:abstractNumId w:val="12"/>
-  </w:num>
-  <w:num w:numId="8">
-    <w:abstractNumId w:val="22"/>
-  </w:num>
-  <w:num w:numId="9">
+  <w:num w:numId="46">
     <w:abstractNumId w:val="2"/>
   </w:num>
-  <w:num w:numId="10">
-    <w:abstractNumId w:val="35"/>
-  </w:num>
-  <w:num w:numId="11">
-    <w:abstractNumId w:val="21"/>
-  </w:num>
-  <w:num w:numId="12">
-    <w:abstractNumId w:val="31"/>
-  </w:num>
-  <w:num w:numId="13">
-    <w:abstractNumId w:val="29"/>
-  </w:num>
-  <w:num w:numId="14">
-    <w:abstractNumId w:val="40"/>
-  </w:num>
-  <w:num w:numId="15">
-    <w:abstractNumId w:val="26"/>
-  </w:num>
-  <w:num w:numId="16">
-    <w:abstractNumId w:val="19"/>
-  </w:num>
-  <w:num w:numId="17">
-    <w:abstractNumId w:val="30"/>
-  </w:num>
-  <w:num w:numId="18">
-    <w:abstractNumId w:val="17"/>
-  </w:num>
-  <w:num w:numId="19">
-    <w:abstractNumId w:val="50"/>
-  </w:num>
-  <w:num w:numId="20">
-    <w:abstractNumId w:val="39"/>
-  </w:num>
-  <w:num w:numId="21">
-    <w:abstractNumId w:val="38"/>
-  </w:num>
-  <w:num w:numId="22">
-    <w:abstractNumId w:val="27"/>
-  </w:num>
-  <w:num w:numId="23">
+  <w:num w:numId="47">
     <w:abstractNumId w:val="25"/>
   </w:num>
-  <w:num w:numId="24">
-    <w:abstractNumId w:val="4"/>
+  <w:num w:numId="48">
+    <w:abstractNumId w:val="44"/>
   </w:num>
-  <w:num w:numId="25">
-    <w:abstractNumId w:val="5"/>
+  <w:num w:numId="49">
+    <w:abstractNumId w:val="36"/>
   </w:num>
-  <w:num w:numId="26">
-    <w:abstractNumId w:val="10"/>
-  </w:num>
-  <w:num w:numId="27">
-    <w:abstractNumId w:val="32"/>
-  </w:num>
-  <w:num w:numId="28">
-    <w:abstractNumId w:val="18"/>
-  </w:num>
-  <w:num w:numId="29">
-    <w:abstractNumId w:val="47"/>
-  </w:num>
-  <w:num w:numId="30">
-    <w:abstractNumId w:val="28"/>
-  </w:num>
-  <w:num w:numId="31">
-    <w:abstractNumId w:val="23"/>
-  </w:num>
-  <w:num w:numId="32">
-    <w:abstractNumId w:val="49"/>
-  </w:num>
-  <w:num w:numId="33">
-    <w:abstractNumId w:val="15"/>
-  </w:num>
-  <w:num w:numId="34">
-    <w:abstractNumId w:val="11"/>
-  </w:num>
-  <w:num w:numId="35">
-    <w:abstractNumId w:val="3"/>
-  </w:num>
-  <w:num w:numId="36">
-    <w:abstractNumId w:val="37"/>
-  </w:num>
-  <w:num w:numId="37">
-    <w:abstractNumId w:val="43"/>
-  </w:num>
-  <w:num w:numId="38">
-    <w:abstractNumId w:val="20"/>
-  </w:num>
-  <w:num w:numId="39">
-    <w:abstractNumId w:val="48"/>
-  </w:num>
-  <w:num w:numId="40">
-    <w:abstractNumId w:val="33"/>
-  </w:num>
-  <w:num w:numId="41">
-    <w:abstractNumId w:val="9"/>
-  </w:num>
-  <w:num w:numId="42">
+  <w:num w:numId="50">
     <w:abstractNumId w:val="46"/>
   </w:num>
-  <w:num w:numId="43">
-    <w:abstractNumId w:val="14"/>
-  </w:num>
-  <w:num w:numId="44">
+  <w:num w:numId="51">
     <w:abstractNumId w:val="7"/>
   </w:num>
-  <w:num w:numId="45">
-    <w:abstractNumId w:val="36"/>
-  </w:num>
-  <w:num w:numId="46">
+  <w:num w:numId="52">
     <w:abstractNumId w:val="1"/>
   </w:num>
-  <w:num w:numId="47">
-    <w:abstractNumId w:val="24"/>
-  </w:num>
-  <w:num w:numId="48">
-    <w:abstractNumId w:val="42"/>
-  </w:num>
-  <w:num w:numId="49">
-    <w:abstractNumId w:val="34"/>
-  </w:num>
-  <w:num w:numId="50">
-    <w:abstractNumId w:val="44"/>
-  </w:num>
-  <w:num w:numId="51">
-    <w:abstractNumId w:val="6"/>
+  <w:num w:numId="53">
+    <w:abstractNumId w:val="26"/>
   </w:num>
   <w:numIdMacAtCleanup w:val="50"/>
 </w:numbering>
@@ -61502,7 +62641,7 @@
   <a:extraClrSchemeLst/>
   <a:extLst>
     <a:ext uri="{05A4C25C-085E-4340-85A3-A5531E510DB2}">
-      <thm15:themeFamily xmlns:thm15="http://schemas.microsoft.com/office/thememl/2012/main" xmlns="" name="Office Theme" id="{62F939B6-93AF-4DB8-9C6B-D6C7DFDC589F}" vid="{4A3C46E8-61CC-4603-A589-7422A47A8E4A}"/>
+      <thm15:themeFamily xmlns="" xmlns:thm15="http://schemas.microsoft.com/office/thememl/2012/main" name="Office Theme" id="{62F939B6-93AF-4DB8-9C6B-D6C7DFDC589F}" vid="{4A3C46E8-61CC-4603-A589-7422A47A8E4A}"/>
     </a:ext>
   </a:extLst>
 </a:theme>
@@ -61513,7 +62652,7 @@
 </file>
 
 <file path=customXml/itemProps1.xml><?xml version="1.0" encoding="utf-8"?>
-<ds:datastoreItem xmlns:ds="http://schemas.openxmlformats.org/officeDocument/2006/customXml" ds:itemID="{C1C14A99-5F2F-495C-986C-26D13E3497C6}">
+<ds:datastoreItem xmlns:ds="http://schemas.openxmlformats.org/officeDocument/2006/customXml" ds:itemID="{D6D9AC4C-4BDF-4FEF-915C-1DEFC52AB584}">
   <ds:schemaRefs>
     <ds:schemaRef ds:uri="http://schemas.openxmlformats.org/officeDocument/2006/bibliography"/>
   </ds:schemaRefs>

</xml_diff>

<commit_message>
t3del fee al ktayep
</commit_message>
<xml_diff>
--- a/الكتيب/الكتيب.docx
+++ b/الكتيب/الكتيب.docx
@@ -602,7 +602,6 @@
     <w:p>
       <w:pPr>
         <w:rPr>
-          <w:rFonts w:hint="cs"/>
           <w:sz w:val="40"/>
           <w:szCs w:val="40"/>
           <w:rtl/>
@@ -699,7 +698,6 @@
       <w:pPr>
         <w:jc w:val="center"/>
         <w:rPr>
-          <w:rFonts w:hint="cs"/>
           <w:sz w:val="40"/>
           <w:szCs w:val="40"/>
           <w:rtl/>
@@ -3700,7 +3698,6 @@
           <w:noProof/>
           <w:sz w:val="56"/>
           <w:szCs w:val="56"/>
-          <w:rtl/>
         </w:rPr>
         <w:lastRenderedPageBreak/>
         <w:pict>
@@ -4025,7 +4022,6 @@
           <w:tab w:val="left" w:pos="1508"/>
         </w:tabs>
         <w:rPr>
-          <w:rFonts w:hint="cs"/>
           <w:sz w:val="40"/>
           <w:szCs w:val="40"/>
           <w:rtl/>
@@ -4038,7 +4034,6 @@
           <w:tab w:val="left" w:pos="1508"/>
         </w:tabs>
         <w:rPr>
-          <w:rFonts w:hint="cs"/>
           <w:sz w:val="40"/>
           <w:szCs w:val="40"/>
           <w:rtl/>
@@ -6978,7 +6973,7 @@
           <w:tab w:val="left" w:pos="1508"/>
         </w:tabs>
         <w:rPr>
-          <w:rFonts w:cstheme="majorBidi" w:hint="cs"/>
+          <w:rFonts w:cstheme="majorBidi"/>
           <w:sz w:val="36"/>
           <w:szCs w:val="36"/>
           <w:rtl/>
@@ -33500,7 +33495,6 @@
       <w:pPr>
         <w:jc w:val="center"/>
         <w:rPr>
-          <w:rFonts w:hint="cs"/>
           <w:sz w:val="32"/>
           <w:szCs w:val="32"/>
           <w:rtl/>
@@ -33511,7 +33505,6 @@
       <w:pPr>
         <w:jc w:val="center"/>
         <w:rPr>
-          <w:rFonts w:hint="cs"/>
           <w:sz w:val="32"/>
           <w:szCs w:val="32"/>
           <w:rtl/>
@@ -33522,7 +33515,6 @@
       <w:pPr>
         <w:jc w:val="center"/>
         <w:rPr>
-          <w:rFonts w:hint="cs"/>
           <w:sz w:val="32"/>
           <w:szCs w:val="32"/>
           <w:rtl/>
@@ -43428,38 +43420,196 @@
     </w:p>
     <w:p>
       <w:pPr>
+        <w:pStyle w:val="ListParagraph"/>
+        <w:numPr>
+          <w:ilvl w:val="0"/>
+          <w:numId w:val="50"/>
+        </w:numPr>
         <w:jc w:val="both"/>
         <w:rPr>
-          <w:sz w:val="32"/>
-          <w:szCs w:val="32"/>
-          <w:rtl/>
-        </w:rPr>
-      </w:pPr>
+          <w:rFonts w:hint="cs"/>
+          <w:b/>
+          <w:bCs/>
+          <w:sz w:val="32"/>
+          <w:szCs w:val="32"/>
+        </w:rPr>
+      </w:pPr>
+      <w:r>
+        <w:rPr>
+          <w:rFonts w:hint="cs"/>
+          <w:b/>
+          <w:bCs/>
+          <w:sz w:val="32"/>
+          <w:szCs w:val="32"/>
+          <w:rtl/>
+        </w:rPr>
+        <w:t xml:space="preserve">مخطط الإطار </w:t>
+      </w:r>
+      <w:r>
+        <w:rPr>
+          <w:rFonts w:hint="cs"/>
+          <w:b/>
+          <w:bCs/>
+          <w:sz w:val="32"/>
+          <w:szCs w:val="32"/>
+          <w:rtl/>
+        </w:rPr>
+        <w:t xml:space="preserve"> (</w:t>
+      </w:r>
+      <w:r>
+        <w:rPr>
+          <w:b/>
+          <w:bCs/>
+          <w:sz w:val="32"/>
+          <w:szCs w:val="32"/>
+        </w:rPr>
+        <w:t>Wireframe</w:t>
+      </w:r>
+      <w:r>
+        <w:rPr>
+          <w:rFonts w:hint="cs"/>
+          <w:b/>
+          <w:bCs/>
+          <w:sz w:val="32"/>
+          <w:szCs w:val="32"/>
+          <w:rtl/>
+        </w:rPr>
+        <w:t>)</w:t>
+      </w:r>
+      <w:r>
+        <w:rPr>
+          <w:rFonts w:hint="cs"/>
+          <w:b/>
+          <w:bCs/>
+          <w:sz w:val="32"/>
+          <w:szCs w:val="32"/>
+          <w:rtl/>
+        </w:rPr>
+        <w:t xml:space="preserve"> :</w:t>
+      </w:r>
     </w:p>
     <w:p>
       <w:pPr>
         <w:jc w:val="both"/>
         <w:rPr>
-          <w:sz w:val="32"/>
-          <w:szCs w:val="32"/>
-          <w:rtl/>
-        </w:rPr>
-      </w:pPr>
+          <w:rFonts w:hint="cs"/>
+          <w:sz w:val="32"/>
+          <w:szCs w:val="32"/>
+          <w:rtl/>
+        </w:rPr>
+      </w:pPr>
+      <w:r>
+        <w:rPr>
+          <w:rFonts w:hint="cs"/>
+          <w:sz w:val="32"/>
+          <w:szCs w:val="32"/>
+          <w:rtl/>
+        </w:rPr>
+        <w:t>هو شرح أو</w:t>
+      </w:r>
+      <w:r>
+        <w:rPr>
+          <w:rFonts w:hint="cs"/>
+          <w:sz w:val="32"/>
+          <w:szCs w:val="32"/>
+          <w:rtl/>
+        </w:rPr>
+        <w:t xml:space="preserve">توضيح او </w:t>
+      </w:r>
+      <w:r>
+        <w:rPr>
+          <w:rFonts w:hint="cs"/>
+          <w:sz w:val="32"/>
+          <w:szCs w:val="32"/>
+          <w:rtl/>
+        </w:rPr>
+        <w:t xml:space="preserve"> تقد</w:t>
+      </w:r>
+      <w:r>
+        <w:rPr>
+          <w:rFonts w:hint="cs"/>
+          <w:sz w:val="32"/>
+          <w:szCs w:val="32"/>
+          <w:rtl/>
+        </w:rPr>
+        <w:t>ي</w:t>
+      </w:r>
+      <w:r>
+        <w:rPr>
+          <w:rFonts w:hint="cs"/>
+          <w:sz w:val="32"/>
+          <w:szCs w:val="32"/>
+          <w:rtl/>
+        </w:rPr>
+        <w:t>م للمحتويات التي في الشاشة وترتيبها .</w:t>
+      </w:r>
     </w:p>
     <w:p>
       <w:pPr>
         <w:jc w:val="both"/>
         <w:rPr>
-          <w:sz w:val="32"/>
-          <w:szCs w:val="32"/>
-          <w:rtl/>
-        </w:rPr>
-      </w:pPr>
-    </w:p>
-    <w:p>
-      <w:pPr>
+          <w:rFonts w:hint="cs"/>
+          <w:sz w:val="32"/>
+          <w:szCs w:val="32"/>
+          <w:rtl/>
+        </w:rPr>
+      </w:pPr>
+    </w:p>
+    <w:p>
+      <w:pPr>
+        <w:pStyle w:val="ListParagraph"/>
+        <w:numPr>
+          <w:ilvl w:val="0"/>
+          <w:numId w:val="55"/>
+        </w:numPr>
+        <w:rPr>
+          <w:rFonts w:hint="cs"/>
+          <w:b/>
+          <w:bCs/>
+          <w:sz w:val="32"/>
+          <w:szCs w:val="32"/>
+          <w:rtl/>
+        </w:rPr>
+      </w:pPr>
+      <w:r>
+        <w:rPr>
+          <w:rFonts w:hint="cs"/>
+          <w:b/>
+          <w:bCs/>
+          <w:sz w:val="32"/>
+          <w:szCs w:val="32"/>
+          <w:rtl/>
+        </w:rPr>
+        <w:t>مخطط الاطار لصفحة تسجيل الدخول (</w:t>
+      </w:r>
+      <w:r>
+        <w:rPr>
+          <w:b/>
+          <w:bCs/>
+          <w:sz w:val="32"/>
+          <w:szCs w:val="32"/>
+          <w:lang w:val="en-GB"/>
+        </w:rPr>
+        <w:t>Login</w:t>
+      </w:r>
+      <w:r>
+        <w:rPr>
+          <w:rFonts w:hint="cs"/>
+          <w:b/>
+          <w:bCs/>
+          <w:sz w:val="32"/>
+          <w:szCs w:val="32"/>
+          <w:rtl/>
+        </w:rPr>
+        <w:t>)</w:t>
+      </w:r>
+    </w:p>
+    <w:p>
+      <w:pPr>
+        <w:ind w:left="360"/>
         <w:jc w:val="both"/>
         <w:rPr>
+          <w:rFonts w:hint="cs"/>
           <w:sz w:val="32"/>
           <w:szCs w:val="32"/>
           <w:rtl/>
@@ -43470,32 +43620,2537 @@
       <w:pPr>
         <w:jc w:val="both"/>
         <w:rPr>
-          <w:sz w:val="32"/>
-          <w:szCs w:val="32"/>
-          <w:rtl/>
-        </w:rPr>
-      </w:pPr>
+          <w:rFonts w:hint="cs"/>
+          <w:sz w:val="32"/>
+          <w:szCs w:val="32"/>
+          <w:rtl/>
+        </w:rPr>
+      </w:pPr>
+      <w:r>
+        <w:rPr>
+          <w:rFonts w:hint="cs"/>
+          <w:noProof/>
+          <w:sz w:val="32"/>
+          <w:szCs w:val="32"/>
+          <w:rtl/>
+        </w:rPr>
+        <w:pict>
+          <v:rect id="_x0000_s1393" style="position:absolute;left:0;text-align:left;margin-left:-22.5pt;margin-top:2.1pt;width:559.5pt;height:477pt;z-index:251937792">
+            <w10:wrap anchorx="page"/>
+          </v:rect>
+        </w:pict>
+      </w:r>
+      <w:r>
+        <w:rPr>
+          <w:rFonts w:hint="cs"/>
+          <w:noProof/>
+          <w:sz w:val="32"/>
+          <w:szCs w:val="32"/>
+          <w:rtl/>
+        </w:rPr>
+        <w:pict>
+          <v:rect id="_x0000_s1395" style="position:absolute;left:0;text-align:left;margin-left:-18pt;margin-top:14.1pt;width:548.25pt;height:46.5pt;z-index:251938816">
+            <v:textbox>
+              <w:txbxContent>
+                <w:p>
+                  <w:pPr>
+                    <w:pStyle w:val="Heading3"/>
+                    <w:shd w:val="clear" w:color="auto" w:fill="FFFFFF"/>
+                    <w:rPr>
+                      <w:rFonts w:ascii="Cairo" w:hAnsi="Cairo" w:cs="Cairo"/>
+                    </w:rPr>
+                  </w:pPr>
+                  <w:r>
+                    <w:rPr>
+                      <w:rFonts w:ascii="Cairo" w:hAnsi="Cairo" w:cs="Cairo"/>
+                    </w:rPr>
+                    <w:t>RIBAT UNVIRSITY</w:t>
+                  </w:r>
+                  <w:r>
+                    <w:rPr>
+                      <w:rFonts w:ascii="Cairo" w:hAnsi="Cairo" w:cs="Cairo"/>
+                      <w:b w:val="0"/>
+                      <w:bCs w:val="0"/>
+                    </w:rPr>
+                    <w:tab/>
+                  </w:r>
+                  <w:r>
+                    <w:rPr>
+                      <w:rFonts w:ascii="Cairo" w:hAnsi="Cairo" w:cs="Cairo"/>
+                      <w:b w:val="0"/>
+                      <w:bCs w:val="0"/>
+                    </w:rPr>
+                    <w:tab/>
+                  </w:r>
+                  <w:r>
+                    <w:rPr>
+                      <w:rFonts w:ascii="Cairo" w:hAnsi="Cairo" w:cs="Cairo"/>
+                      <w:b w:val="0"/>
+                      <w:bCs w:val="0"/>
+                    </w:rPr>
+                    <w:tab/>
+                  </w:r>
+                  <w:r>
+                    <w:rPr>
+                      <w:rFonts w:ascii="Cairo" w:hAnsi="Cairo" w:cs="Cairo"/>
+                      <w:b w:val="0"/>
+                      <w:bCs w:val="0"/>
+                    </w:rPr>
+                    <w:tab/>
+                  </w:r>
+                  <w:r>
+                    <w:rPr>
+                      <w:rFonts w:ascii="Cairo" w:hAnsi="Cairo" w:cs="Cairo"/>
+                      <w:b w:val="0"/>
+                      <w:bCs w:val="0"/>
+                    </w:rPr>
+                    <w:tab/>
+                  </w:r>
+                  <w:r>
+                    <w:rPr>
+                      <w:rFonts w:ascii="Cairo" w:hAnsi="Cairo" w:cs="Cairo"/>
+                      <w:b w:val="0"/>
+                      <w:bCs w:val="0"/>
+                    </w:rPr>
+                    <w:tab/>
+                  </w:r>
+                  <w:r>
+                    <w:rPr>
+                      <w:rFonts w:ascii="Cairo" w:hAnsi="Cairo" w:cs="Cairo"/>
+                      <w:b w:val="0"/>
+                      <w:bCs w:val="0"/>
+                    </w:rPr>
+                    <w:tab/>
+                  </w:r>
+                  <w:r>
+                    <w:rPr>
+                      <w:rFonts w:ascii="Cairo" w:hAnsi="Cairo" w:cs="Cairo"/>
+                      <w:b w:val="0"/>
+                      <w:bCs w:val="0"/>
+                    </w:rPr>
+                    <w:tab/>
+                  </w:r>
+                  <w:r>
+                    <w:rPr>
+                      <w:rFonts w:ascii="Cairo" w:hAnsi="Cairo" w:cs="Cairo"/>
+                      <w:b w:val="0"/>
+                      <w:bCs w:val="0"/>
+                    </w:rPr>
+                    <w:tab/>
+                  </w:r>
+                  <w:r>
+                    <w:rPr>
+                      <w:rFonts w:ascii="Cairo" w:hAnsi="Cairo" w:cs="Cairo"/>
+                    </w:rPr>
+                    <w:t>Scientific Affairs</w:t>
+                  </w:r>
+                </w:p>
+                <w:p>
+                  <w:pPr>
+                    <w:shd w:val="clear" w:color="auto" w:fill="FFFFFF"/>
+                    <w:bidi w:val="0"/>
+                    <w:spacing w:before="100" w:beforeAutospacing="1" w:after="100" w:afterAutospacing="1" w:line="240" w:lineRule="auto"/>
+                    <w:outlineLvl w:val="2"/>
+                    <w:rPr>
+                      <w:rFonts w:ascii="Cairo" w:eastAsia="Times New Roman" w:hAnsi="Cairo" w:cs="Cairo"/>
+                      <w:b/>
+                      <w:bCs/>
+                      <w:sz w:val="27"/>
+                      <w:szCs w:val="27"/>
+                    </w:rPr>
+                  </w:pPr>
+                </w:p>
+                <w:p>
+                  <w:pPr>
+                    <w:jc w:val="right"/>
+                    <w:rPr>
+                      <w:sz w:val="32"/>
+                      <w:szCs w:val="32"/>
+                    </w:rPr>
+                  </w:pPr>
+                </w:p>
+              </w:txbxContent>
+            </v:textbox>
+            <w10:wrap anchorx="page"/>
+          </v:rect>
+        </w:pict>
+      </w:r>
     </w:p>
     <w:p>
       <w:pPr>
         <w:jc w:val="both"/>
         <w:rPr>
-          <w:b/>
-          <w:bCs/>
-          <w:sz w:val="32"/>
-          <w:szCs w:val="32"/>
-          <w:rtl/>
-        </w:rPr>
-      </w:pPr>
-      <w:r>
-        <w:rPr>
-          <w:rFonts w:hint="cs"/>
-          <w:b/>
-          <w:bCs/>
-          <w:sz w:val="32"/>
-          <w:szCs w:val="32"/>
-          <w:rtl/>
-        </w:rPr>
+          <w:rFonts w:hint="cs"/>
+          <w:sz w:val="32"/>
+          <w:szCs w:val="32"/>
+          <w:rtl/>
+        </w:rPr>
+      </w:pPr>
+      <w:r>
+        <w:rPr>
+          <w:rFonts w:ascii="Cairo" w:hAnsi="Cairo" w:cs="Cairo"/>
+          <w:sz w:val="36"/>
+          <w:szCs w:val="36"/>
+        </w:rPr>
+        <w:t>Scientific Affairs</w:t>
+      </w:r>
+      <w:r>
+        <w:rPr>
+          <w:rFonts w:ascii="Cairo" w:hAnsi="Cairo" w:cs="Cairo"/>
+          <w:sz w:val="36"/>
+          <w:szCs w:val="36"/>
+        </w:rPr>
+        <w:t xml:space="preserve"> </w:t>
+      </w:r>
+      <w:r>
+        <w:rPr>
+          <w:rFonts w:ascii="Cairo" w:hAnsi="Cairo" w:cs="Cairo"/>
+          <w:sz w:val="36"/>
+          <w:szCs w:val="36"/>
+        </w:rPr>
+        <w:t>Scientific Affairs</w:t>
+      </w:r>
+    </w:p>
+    <w:p>
+      <w:pPr>
+        <w:jc w:val="both"/>
+        <w:rPr>
+          <w:rFonts w:hint="cs"/>
+          <w:sz w:val="32"/>
+          <w:szCs w:val="32"/>
+          <w:rtl/>
+        </w:rPr>
+      </w:pPr>
+    </w:p>
+    <w:p>
+      <w:pPr>
+        <w:jc w:val="both"/>
+        <w:rPr>
+          <w:rFonts w:hint="cs"/>
+          <w:sz w:val="32"/>
+          <w:szCs w:val="32"/>
+          <w:rtl/>
+        </w:rPr>
+      </w:pPr>
+      <w:r>
+        <w:rPr>
+          <w:rFonts w:hint="cs"/>
+          <w:noProof/>
+          <w:sz w:val="32"/>
+          <w:szCs w:val="32"/>
+          <w:rtl/>
+        </w:rPr>
+        <w:pict>
+          <v:rect id="_x0000_s1396" style="position:absolute;left:0;text-align:left;margin-left:81pt;margin-top:1.05pt;width:342pt;height:294.75pt;z-index:251939840">
+            <w10:wrap anchorx="page"/>
+          </v:rect>
+        </w:pict>
+      </w:r>
+      <w:r>
+        <w:rPr>
+          <w:rFonts w:hint="cs"/>
+          <w:noProof/>
+          <w:sz w:val="32"/>
+          <w:szCs w:val="32"/>
+          <w:rtl/>
+        </w:rPr>
+        <w:pict>
+          <v:shape id="_x0000_s1398" type="#_x0000_t32" style="position:absolute;left:0;text-align:left;margin-left:222.75pt;margin-top:16.8pt;width:54.75pt;height:54.75pt;flip:x;z-index:251941888" o:connectortype="straight">
+            <w10:wrap anchorx="page"/>
+          </v:shape>
+        </w:pict>
+      </w:r>
+      <w:r>
+        <w:rPr>
+          <w:rFonts w:hint="cs"/>
+          <w:noProof/>
+          <w:sz w:val="32"/>
+          <w:szCs w:val="32"/>
+          <w:rtl/>
+        </w:rPr>
+        <w:pict>
+          <v:shape id="_x0000_s1399" type="#_x0000_t32" style="position:absolute;left:0;text-align:left;margin-left:223.5pt;margin-top:16.8pt;width:51pt;height:56.25pt;z-index:251942912" o:connectortype="straight">
+            <w10:wrap anchorx="page"/>
+          </v:shape>
+        </w:pict>
+      </w:r>
+      <w:r>
+        <w:rPr>
+          <w:noProof/>
+          <w:sz w:val="32"/>
+          <w:szCs w:val="32"/>
+        </w:rPr>
+        <w:pict>
+          <v:shapetype id="_x0000_t120" coordsize="21600,21600" o:spt="120" path="m10800,qx,10800,10800,21600,21600,10800,10800,xe">
+            <v:path gradientshapeok="t" o:connecttype="custom" o:connectlocs="10800,0;3163,3163;0,10800;3163,18437;10800,21600;18437,18437;21600,10800;18437,3163" textboxrect="3163,3163,18437,18437"/>
+          </v:shapetype>
+          <v:shape id="_x0000_s1397" type="#_x0000_t120" style="position:absolute;left:0;text-align:left;margin-left:211.5pt;margin-top:7.05pt;width:76.5pt;height:75pt;z-index:251940864">
+            <w10:wrap anchorx="page"/>
+          </v:shape>
+        </w:pict>
+      </w:r>
+    </w:p>
+    <w:p>
+      <w:pPr>
+        <w:jc w:val="both"/>
+        <w:rPr>
+          <w:sz w:val="32"/>
+          <w:szCs w:val="32"/>
+        </w:rPr>
+      </w:pPr>
+    </w:p>
+    <w:p>
+      <w:pPr>
+        <w:jc w:val="both"/>
+        <w:rPr>
+          <w:sz w:val="32"/>
+          <w:szCs w:val="32"/>
+          <w:rtl/>
+        </w:rPr>
+      </w:pPr>
+      <w:r>
+        <w:rPr>
+          <w:rFonts w:hint="cs"/>
+          <w:b/>
+          <w:bCs/>
+          <w:noProof/>
+          <w:sz w:val="32"/>
+          <w:szCs w:val="32"/>
+          <w:rtl/>
+        </w:rPr>
+        <w:pict>
+          <v:rect id="_x0000_s1413" style="position:absolute;left:0;text-align:left;margin-left:100.5pt;margin-top:25.1pt;width:84.75pt;height:27pt;z-index:251962368" strokecolor="white [3212]">
+            <v:textbox>
+              <w:txbxContent>
+                <w:p>
+                  <w:pPr>
+                    <w:jc w:val="center"/>
+                    <w:rPr>
+                      <w:sz w:val="28"/>
+                      <w:szCs w:val="28"/>
+                      <w:lang w:val="en-GB"/>
+                    </w:rPr>
+                  </w:pPr>
+                  <w:r>
+                    <w:rPr>
+                      <w:sz w:val="28"/>
+                      <w:szCs w:val="28"/>
+                      <w:lang w:val="en-GB"/>
+                    </w:rPr>
+                    <w:t>User name</w:t>
+                  </w:r>
+                </w:p>
+              </w:txbxContent>
+            </v:textbox>
+            <w10:wrap anchorx="page"/>
+          </v:rect>
+        </w:pict>
+      </w:r>
+    </w:p>
+    <w:p>
+      <w:pPr>
+        <w:jc w:val="both"/>
+        <w:rPr>
+          <w:sz w:val="32"/>
+          <w:szCs w:val="32"/>
+          <w:rtl/>
+        </w:rPr>
+      </w:pPr>
+      <w:r>
+        <w:rPr>
+          <w:rFonts w:hint="cs"/>
+          <w:b/>
+          <w:bCs/>
+          <w:noProof/>
+          <w:sz w:val="32"/>
+          <w:szCs w:val="32"/>
+          <w:rtl/>
+        </w:rPr>
+        <w:pict>
+          <v:roundrect id="_x0000_s1406" style="position:absolute;left:0;text-align:left;margin-left:106.5pt;margin-top:25.75pt;width:286.5pt;height:34.5pt;z-index:251954176" arcsize="10923f">
+            <w10:wrap anchorx="page"/>
+          </v:roundrect>
+        </w:pict>
+      </w:r>
+    </w:p>
+    <w:p>
+      <w:pPr>
+        <w:jc w:val="both"/>
+        <w:rPr>
+          <w:sz w:val="32"/>
+          <w:szCs w:val="32"/>
+          <w:rtl/>
+        </w:rPr>
+      </w:pPr>
+      <w:r>
+        <w:rPr>
+          <w:noProof/>
+          <w:sz w:val="32"/>
+          <w:szCs w:val="32"/>
+          <w:rtl/>
+        </w:rPr>
+        <w:pict>
+          <v:shape id="_x0000_s1411" type="#_x0000_t120" style="position:absolute;left:0;text-align:left;margin-left:114.75pt;margin-top:5.3pt;width:15pt;height:16.5pt;z-index:251960320" fillcolor="#666 [1936]" strokecolor="#666 [1936]" strokeweight="1pt">
+            <v:fill color2="#ccc [656]" angle="-45" focus="-50%" type="gradient"/>
+            <v:shadow on="t" type="perspective" color="#7f7f7f [1601]" opacity=".5" offset="1pt" offset2="-3pt"/>
+            <w10:wrap anchorx="page"/>
+          </v:shape>
+        </w:pict>
+      </w:r>
+    </w:p>
+    <w:p>
+      <w:pPr>
+        <w:jc w:val="both"/>
+        <w:rPr>
+          <w:sz w:val="32"/>
+          <w:szCs w:val="32"/>
+          <w:rtl/>
+        </w:rPr>
+      </w:pPr>
+      <w:r>
+        <w:rPr>
+          <w:rFonts w:hint="cs"/>
+          <w:noProof/>
+          <w:sz w:val="32"/>
+          <w:szCs w:val="32"/>
+          <w:rtl/>
+        </w:rPr>
+        <w:pict>
+          <v:rect id="_x0000_s1414" style="position:absolute;left:0;text-align:left;margin-left:94.5pt;margin-top:14.3pt;width:84.75pt;height:27pt;z-index:251963392" strokecolor="white [3212]">
+            <v:textbox>
+              <w:txbxContent>
+                <w:p>
+                  <w:pPr>
+                    <w:jc w:val="center"/>
+                    <w:rPr>
+                      <w:sz w:val="28"/>
+                      <w:szCs w:val="28"/>
+                      <w:lang w:val="en-GB"/>
+                    </w:rPr>
+                  </w:pPr>
+                  <w:r>
+                    <w:rPr>
+                      <w:sz w:val="28"/>
+                      <w:szCs w:val="28"/>
+                      <w:lang w:val="en-GB"/>
+                    </w:rPr>
+                    <w:t>Password</w:t>
+                  </w:r>
+                </w:p>
+                <w:p>
+                  <w:pPr>
+                    <w:jc w:val="center"/>
+                    <w:rPr>
+                      <w:rFonts w:hint="cs"/>
+                      <w:sz w:val="28"/>
+                      <w:szCs w:val="28"/>
+                      <w:rtl/>
+                      <w:lang w:val="en-GB"/>
+                    </w:rPr>
+                  </w:pPr>
+                </w:p>
+              </w:txbxContent>
+            </v:textbox>
+            <w10:wrap anchorx="page"/>
+          </v:rect>
+        </w:pict>
+      </w:r>
+    </w:p>
+    <w:p>
+      <w:pPr>
+        <w:jc w:val="both"/>
+        <w:rPr>
+          <w:rFonts w:hint="cs"/>
+          <w:b/>
+          <w:bCs/>
+          <w:sz w:val="32"/>
+          <w:szCs w:val="32"/>
+          <w:rtl/>
+        </w:rPr>
+      </w:pPr>
+      <w:r>
+        <w:rPr>
+          <w:noProof/>
+          <w:sz w:val="32"/>
+          <w:szCs w:val="32"/>
+          <w:rtl/>
+        </w:rPr>
+        <w:pict>
+          <v:shape id="_x0000_s1412" type="#_x0000_t120" style="position:absolute;left:0;text-align:left;margin-left:114.75pt;margin-top:23.85pt;width:15pt;height:16.5pt;z-index:251961344" fillcolor="#666 [1936]" strokecolor="#666 [1936]" strokeweight="1pt">
+            <v:fill color2="#ccc [656]" angle="-45" focus="-50%" type="gradient"/>
+            <v:shadow on="t" type="perspective" color="#7f7f7f [1601]" opacity=".5" offset="1pt" offset2="-3pt"/>
+            <w10:wrap anchorx="page"/>
+          </v:shape>
+        </w:pict>
+      </w:r>
+      <w:r>
+        <w:rPr>
+          <w:rFonts w:hint="cs"/>
+          <w:b/>
+          <w:bCs/>
+          <w:noProof/>
+          <w:sz w:val="32"/>
+          <w:szCs w:val="32"/>
+          <w:rtl/>
+        </w:rPr>
+        <w:pict>
+          <v:roundrect id="_x0000_s1407" style="position:absolute;left:0;text-align:left;margin-left:106.5pt;margin-top:17.95pt;width:286.5pt;height:34.5pt;z-index:251955200" arcsize="10923f">
+            <w10:wrap anchorx="page"/>
+          </v:roundrect>
+        </w:pict>
+      </w:r>
+    </w:p>
+    <w:p>
+      <w:pPr>
+        <w:jc w:val="both"/>
+        <w:rPr>
+          <w:rFonts w:hint="cs"/>
+          <w:b/>
+          <w:bCs/>
+          <w:sz w:val="32"/>
+          <w:szCs w:val="32"/>
+          <w:rtl/>
+        </w:rPr>
+      </w:pPr>
+    </w:p>
+    <w:p>
+      <w:pPr>
+        <w:jc w:val="both"/>
+        <w:rPr>
+          <w:rFonts w:hint="cs"/>
+          <w:b/>
+          <w:bCs/>
+          <w:sz w:val="32"/>
+          <w:szCs w:val="32"/>
+          <w:rtl/>
+        </w:rPr>
+      </w:pPr>
+      <w:r>
+        <w:rPr>
+          <w:rFonts w:ascii="Times New Roman" w:hAnsi="Times New Roman" w:cs="Times New Roman"/>
+          <w:sz w:val="24"/>
+          <w:szCs w:val="24"/>
+        </w:rPr>
+        <w:pict>
+          <v:roundrect id="_x0000_s1409" style="position:absolute;left:0;text-align:left;margin-left:120.75pt;margin-top:19.25pt;width:265.5pt;height:34.5pt;z-index:251959296" arcsize="10923f" fillcolor="#a5a5a5 [3206]" strokecolor="#f2f2f2 [3041]" strokeweight="3pt">
+            <v:shadow on="t" type="perspective" color="#525252 [1606]" opacity=".5" offset="1pt" offset2="-1pt"/>
+            <v:textbox>
+              <w:txbxContent>
+                <w:p>
+                  <w:pPr>
+                    <w:jc w:val="center"/>
+                    <w:rPr>
+                      <w:color w:val="FFFFFF" w:themeColor="background1"/>
+                      <w:sz w:val="32"/>
+                      <w:szCs w:val="32"/>
+                      <w:lang w:val="en-GB"/>
+                    </w:rPr>
+                  </w:pPr>
+                  <w:r>
+                    <w:rPr>
+                      <w:color w:val="FFFFFF" w:themeColor="background1"/>
+                      <w:sz w:val="32"/>
+                      <w:szCs w:val="32"/>
+                      <w:lang w:val="en-GB"/>
+                    </w:rPr>
+                    <w:t>Login</w:t>
+                  </w:r>
+                </w:p>
+              </w:txbxContent>
+            </v:textbox>
+            <w10:wrap anchorx="page"/>
+          </v:roundrect>
+        </w:pict>
+      </w:r>
+    </w:p>
+    <w:p>
+      <w:pPr>
+        <w:jc w:val="both"/>
+        <w:rPr>
+          <w:rFonts w:hint="cs"/>
+          <w:b/>
+          <w:bCs/>
+          <w:sz w:val="32"/>
+          <w:szCs w:val="32"/>
+          <w:rtl/>
+        </w:rPr>
+      </w:pPr>
+    </w:p>
+    <w:p>
+      <w:pPr>
+        <w:jc w:val="both"/>
+        <w:rPr>
+          <w:rFonts w:hint="cs"/>
+          <w:b/>
+          <w:bCs/>
+          <w:sz w:val="32"/>
+          <w:szCs w:val="32"/>
+          <w:rtl/>
+        </w:rPr>
+      </w:pPr>
+    </w:p>
+    <w:p>
+      <w:pPr>
+        <w:jc w:val="both"/>
+        <w:rPr>
+          <w:rFonts w:hint="cs"/>
+          <w:b/>
+          <w:bCs/>
+          <w:sz w:val="32"/>
+          <w:szCs w:val="32"/>
+          <w:rtl/>
+        </w:rPr>
+      </w:pPr>
+    </w:p>
+    <w:p>
+      <w:pPr>
+        <w:jc w:val="both"/>
+        <w:rPr>
+          <w:rFonts w:hint="cs"/>
+          <w:b/>
+          <w:bCs/>
+          <w:sz w:val="32"/>
+          <w:szCs w:val="32"/>
+          <w:rtl/>
+        </w:rPr>
+      </w:pPr>
+    </w:p>
+    <w:p>
+      <w:pPr>
+        <w:jc w:val="both"/>
+        <w:rPr>
+          <w:rFonts w:hint="cs"/>
+          <w:b/>
+          <w:bCs/>
+          <w:sz w:val="32"/>
+          <w:szCs w:val="32"/>
+          <w:rtl/>
+        </w:rPr>
+      </w:pPr>
+    </w:p>
+    <w:p>
+      <w:pPr>
+        <w:jc w:val="both"/>
+        <w:rPr>
+          <w:rFonts w:hint="cs"/>
+          <w:b/>
+          <w:bCs/>
+          <w:sz w:val="32"/>
+          <w:szCs w:val="32"/>
+          <w:rtl/>
+        </w:rPr>
+      </w:pPr>
+    </w:p>
+    <w:p>
+      <w:pPr>
+        <w:jc w:val="center"/>
+        <w:rPr>
+          <w:rFonts w:hint="cs"/>
+          <w:b/>
+          <w:bCs/>
+          <w:sz w:val="32"/>
+          <w:szCs w:val="32"/>
+          <w:rtl/>
+        </w:rPr>
+      </w:pPr>
+      <w:r>
+        <w:rPr>
+          <w:rFonts w:hint="cs"/>
+          <w:b/>
+          <w:bCs/>
+          <w:sz w:val="32"/>
+          <w:szCs w:val="32"/>
+          <w:rtl/>
+        </w:rPr>
+        <w:t>الشكل () يوضح مخطط الاطار لصفحة تسجيل الدخول (</w:t>
+      </w:r>
+      <w:r>
+        <w:rPr>
+          <w:b/>
+          <w:bCs/>
+          <w:sz w:val="32"/>
+          <w:szCs w:val="32"/>
+          <w:lang w:val="en-GB"/>
+        </w:rPr>
+        <w:t>Login</w:t>
+      </w:r>
+      <w:r>
+        <w:rPr>
+          <w:rFonts w:hint="cs"/>
+          <w:b/>
+          <w:bCs/>
+          <w:sz w:val="32"/>
+          <w:szCs w:val="32"/>
+          <w:rtl/>
+        </w:rPr>
+        <w:t>)</w:t>
+      </w:r>
+    </w:p>
+    <w:p>
+      <w:pPr>
+        <w:jc w:val="both"/>
+        <w:rPr>
+          <w:rFonts w:hint="cs"/>
+          <w:b/>
+          <w:bCs/>
+          <w:sz w:val="32"/>
+          <w:szCs w:val="32"/>
+          <w:rtl/>
+        </w:rPr>
+      </w:pPr>
+    </w:p>
+    <w:p>
+      <w:pPr>
+        <w:jc w:val="both"/>
+        <w:rPr>
+          <w:rFonts w:hint="cs"/>
+          <w:b/>
+          <w:bCs/>
+          <w:sz w:val="32"/>
+          <w:szCs w:val="32"/>
+          <w:rtl/>
+        </w:rPr>
+      </w:pPr>
+    </w:p>
+    <w:p>
+      <w:pPr>
+        <w:pStyle w:val="ListParagraph"/>
+        <w:numPr>
+          <w:ilvl w:val="0"/>
+          <w:numId w:val="55"/>
+        </w:numPr>
+        <w:jc w:val="both"/>
+        <w:rPr>
+          <w:rFonts w:hint="cs"/>
+          <w:b/>
+          <w:bCs/>
+          <w:sz w:val="32"/>
+          <w:szCs w:val="32"/>
+          <w:rtl/>
+        </w:rPr>
+      </w:pPr>
+      <w:r>
+        <w:rPr>
+          <w:rFonts w:hint="cs"/>
+          <w:b/>
+          <w:bCs/>
+          <w:sz w:val="32"/>
+          <w:szCs w:val="32"/>
+          <w:rtl/>
+        </w:rPr>
+        <w:t>مخطط ال</w:t>
+      </w:r>
+      <w:r>
+        <w:rPr>
+          <w:rFonts w:hint="cs"/>
+          <w:b/>
+          <w:bCs/>
+          <w:sz w:val="32"/>
+          <w:szCs w:val="32"/>
+          <w:rtl/>
+        </w:rPr>
+        <w:t>إ</w:t>
+      </w:r>
+      <w:r>
+        <w:rPr>
+          <w:rFonts w:hint="cs"/>
+          <w:b/>
+          <w:bCs/>
+          <w:sz w:val="32"/>
+          <w:szCs w:val="32"/>
+          <w:rtl/>
+        </w:rPr>
+        <w:t xml:space="preserve">طار </w:t>
+      </w:r>
+    </w:p>
+    <w:p>
+      <w:pPr>
+        <w:jc w:val="both"/>
+        <w:rPr>
+          <w:rFonts w:hint="cs"/>
+          <w:b/>
+          <w:bCs/>
+          <w:sz w:val="32"/>
+          <w:szCs w:val="32"/>
+          <w:rtl/>
+        </w:rPr>
+      </w:pPr>
+      <w:r>
+        <w:rPr>
+          <w:rFonts w:hint="cs"/>
+          <w:b/>
+          <w:bCs/>
+          <w:noProof/>
+          <w:sz w:val="32"/>
+          <w:szCs w:val="32"/>
+          <w:rtl/>
+        </w:rPr>
+        <w:pict>
+          <v:rect id="_x0000_s1416" style="position:absolute;left:0;text-align:left;margin-left:-18.75pt;margin-top:20.8pt;width:560.25pt;height:494.35pt;z-index:251965440">
+            <w10:wrap anchorx="page"/>
+          </v:rect>
+        </w:pict>
+      </w:r>
+    </w:p>
+    <w:p>
+      <w:pPr>
+        <w:tabs>
+          <w:tab w:val="left" w:pos="2953"/>
+        </w:tabs>
+        <w:jc w:val="both"/>
+        <w:rPr>
+          <w:rFonts w:hint="cs"/>
+          <w:b/>
+          <w:bCs/>
+          <w:sz w:val="32"/>
+          <w:szCs w:val="32"/>
+          <w:rtl/>
+        </w:rPr>
+      </w:pPr>
+      <w:r>
+        <w:rPr>
+          <w:rFonts w:ascii="Times New Roman" w:hAnsi="Times New Roman" w:cs="Times New Roman"/>
+          <w:sz w:val="24"/>
+          <w:szCs w:val="24"/>
+        </w:rPr>
+        <w:pict>
+          <v:rect id="_x0000_s1418" style="position:absolute;left:0;text-align:left;margin-left:-14.75pt;margin-top:1.1pt;width:173.4pt;height:477.5pt;z-index:251968512">
+            <v:textbox>
+              <w:txbxContent>
+                <w:p>
+                  <w:pPr>
+                    <w:pStyle w:val="Heading3"/>
+                    <w:shd w:val="clear" w:color="auto" w:fill="FFFFFF"/>
+                    <w:jc w:val="center"/>
+                    <w:rPr>
+                      <w:rFonts w:ascii="Cairo" w:hAnsi="Cairo" w:cs="Cairo"/>
+                    </w:rPr>
+                  </w:pPr>
+                  <w:r>
+                    <w:rPr>
+                      <w:rFonts w:ascii="Cairo" w:hAnsi="Cairo" w:cs="Cairo"/>
+                      <w:b w:val="0"/>
+                      <w:bCs w:val="0"/>
+                    </w:rPr>
+                    <w:t xml:space="preserve">           </w:t>
+                  </w:r>
+                  <w:r>
+                    <w:rPr>
+                      <w:rFonts w:ascii="Cairo" w:hAnsi="Cairo" w:cs="Cairo"/>
+                      <w:b w:val="0"/>
+                      <w:bCs w:val="0"/>
+                      <w:sz w:val="36"/>
+                      <w:szCs w:val="36"/>
+                    </w:rPr>
+                    <w:t>Scientific Affairs</w:t>
+                  </w:r>
+                </w:p>
+                <w:p>
+                  <w:pPr>
+                    <w:shd w:val="clear" w:color="auto" w:fill="FFFFFF"/>
+                    <w:bidi w:val="0"/>
+                    <w:spacing w:before="100" w:beforeAutospacing="1" w:after="100" w:afterAutospacing="1" w:line="240" w:lineRule="auto"/>
+                    <w:outlineLvl w:val="2"/>
+                    <w:rPr>
+                      <w:rFonts w:ascii="Cairo" w:eastAsia="Times New Roman" w:hAnsi="Cairo" w:cs="Cairo"/>
+                      <w:b/>
+                      <w:bCs/>
+                      <w:sz w:val="27"/>
+                      <w:szCs w:val="27"/>
+                    </w:rPr>
+                  </w:pPr>
+                </w:p>
+                <w:p>
+                  <w:pPr>
+                    <w:jc w:val="right"/>
+                    <w:rPr>
+                      <w:rFonts w:eastAsiaTheme="minorEastAsia"/>
+                      <w:sz w:val="32"/>
+                      <w:szCs w:val="32"/>
+                    </w:rPr>
+                  </w:pPr>
+                </w:p>
+              </w:txbxContent>
+            </v:textbox>
+            <w10:wrap anchorx="page"/>
+          </v:rect>
+        </w:pict>
+      </w:r>
+      <w:r>
+        <w:rPr>
+          <w:rFonts w:ascii="Times New Roman" w:hAnsi="Times New Roman" w:cs="Times New Roman"/>
+          <w:noProof/>
+          <w:sz w:val="24"/>
+          <w:szCs w:val="24"/>
+        </w:rPr>
+        <w:pict>
+          <v:shape id="_x0000_s1451" type="#_x0000_t120" style="position:absolute;left:0;text-align:left;margin-left:-6.65pt;margin-top:10.85pt;width:31.45pt;height:32.05pt;z-index:252004352" fillcolor="#666 [1936]" strokecolor="#666 [1936]" strokeweight="1pt">
+            <v:fill color2="#ccc [656]" angle="-45" focus="-50%" type="gradient"/>
+            <v:shadow on="t" type="perspective" color="#7f7f7f [1601]" opacity=".5" offset="1pt" offset2="-3pt"/>
+            <w10:wrap anchorx="page"/>
+          </v:shape>
+        </w:pict>
+      </w:r>
+      <w:r>
+        <w:rPr>
+          <w:rFonts w:ascii="Times New Roman" w:hAnsi="Times New Roman" w:cs="Times New Roman"/>
+          <w:noProof/>
+          <w:sz w:val="24"/>
+          <w:szCs w:val="24"/>
+        </w:rPr>
+        <w:pict>
+          <v:shape id="_x0000_s1419" type="#_x0000_t120" style="position:absolute;left:0;text-align:left;margin-left:498.15pt;margin-top:10.85pt;width:20.45pt;height:24.3pt;z-index:251969536" fillcolor="#666 [1936]" strokecolor="#666 [1936]" strokeweight="1pt">
+            <v:fill color2="#ccc [656]" angle="-45" focus="-50%" type="gradient"/>
+            <v:shadow on="t" type="perspective" color="#7f7f7f [1601]" opacity=".5" offset="1pt" offset2="-3pt"/>
+            <w10:wrap anchorx="page"/>
+          </v:shape>
+        </w:pict>
+      </w:r>
+      <w:r>
+        <w:rPr>
+          <w:rFonts w:ascii="Times New Roman" w:hAnsi="Times New Roman" w:cs="Times New Roman"/>
+          <w:noProof/>
+          <w:sz w:val="24"/>
+          <w:szCs w:val="24"/>
+        </w:rPr>
+        <w:pict>
+          <v:shape id="_x0000_s1422" type="#_x0000_t32" style="position:absolute;left:0;text-align:left;margin-left:185.85pt;margin-top:18.6pt;width:36.95pt;height:27.25pt;z-index:251972608" o:connectortype="straight">
+            <w10:wrap anchorx="page"/>
+          </v:shape>
+        </w:pict>
+      </w:r>
+      <w:r>
+        <w:rPr>
+          <w:rFonts w:ascii="Times New Roman" w:hAnsi="Times New Roman" w:cs="Times New Roman"/>
+          <w:noProof/>
+          <w:sz w:val="24"/>
+          <w:szCs w:val="24"/>
+        </w:rPr>
+        <w:pict>
+          <v:shape id="_x0000_s1421" type="#_x0000_t32" style="position:absolute;left:0;text-align:left;margin-left:185.85pt;margin-top:18.6pt;width:36.95pt;height:27.25pt;flip:x;z-index:251971584" o:connectortype="straight">
+            <w10:wrap anchorx="page"/>
+          </v:shape>
+        </w:pict>
+      </w:r>
+      <w:r>
+        <w:rPr>
+          <w:rFonts w:ascii="Times New Roman" w:hAnsi="Times New Roman" w:cs="Times New Roman"/>
+          <w:noProof/>
+          <w:sz w:val="24"/>
+          <w:szCs w:val="24"/>
+        </w:rPr>
+        <w:pict>
+          <v:shape id="_x0000_s1420" type="#_x0000_t120" style="position:absolute;left:0;text-align:left;margin-left:179pt;margin-top:10.85pt;width:49.65pt;height:42.8pt;z-index:251970560">
+            <w10:wrap anchorx="page"/>
+          </v:shape>
+        </w:pict>
+      </w:r>
+      <w:r>
+        <w:rPr>
+          <w:rFonts w:hint="cs"/>
+          <w:b/>
+          <w:bCs/>
+          <w:noProof/>
+          <w:sz w:val="32"/>
+          <w:szCs w:val="32"/>
+          <w:rtl/>
+        </w:rPr>
+        <w:pict>
+          <v:rect id="_x0000_s1417" style="position:absolute;left:0;text-align:left;margin-left:165.4pt;margin-top:1.1pt;width:367.8pt;height:60.3pt;z-index:251966464">
+            <v:textbox style="mso-next-textbox:#_x0000_s1417">
+              <w:txbxContent>
+                <w:p>
+                  <w:pPr>
+                    <w:pStyle w:val="Heading3"/>
+                    <w:shd w:val="clear" w:color="auto" w:fill="FFFFFF"/>
+                    <w:rPr>
+                      <w:rFonts w:ascii="Cairo" w:hAnsi="Cairo" w:cs="Cairo"/>
+                    </w:rPr>
+                  </w:pPr>
+                  <w:r>
+                    <w:rPr>
+                      <w:rFonts w:ascii="Cairo" w:hAnsi="Cairo" w:cs="Cairo"/>
+                      <w:b w:val="0"/>
+                      <w:bCs w:val="0"/>
+                    </w:rPr>
+                    <w:tab/>
+                  </w:r>
+                  <w:r>
+                    <w:rPr>
+                      <w:rFonts w:ascii="Cairo" w:hAnsi="Cairo" w:cs="Cairo"/>
+                      <w:b w:val="0"/>
+                      <w:bCs w:val="0"/>
+                    </w:rPr>
+                    <w:tab/>
+                  </w:r>
+                  <w:r>
+                    <w:rPr>
+                      <w:rFonts w:ascii="Cairo" w:hAnsi="Cairo" w:cs="Cairo"/>
+                      <w:b w:val="0"/>
+                      <w:bCs w:val="0"/>
+                      <w:sz w:val="32"/>
+                      <w:szCs w:val="32"/>
+                    </w:rPr>
+                    <w:t>Username</w:t>
+                  </w:r>
+                  <w:r>
+                    <w:rPr>
+                      <w:rFonts w:ascii="Cairo" w:hAnsi="Cairo" w:cs="Cairo"/>
+                      <w:b w:val="0"/>
+                      <w:bCs w:val="0"/>
+                    </w:rPr>
+                    <w:tab/>
+                  </w:r>
+                  <w:r>
+                    <w:rPr>
+                      <w:rFonts w:ascii="Cairo" w:hAnsi="Cairo" w:cs="Cairo"/>
+                      <w:b w:val="0"/>
+                      <w:bCs w:val="0"/>
+                    </w:rPr>
+                    <w:tab/>
+                  </w:r>
+                  <w:r>
+                    <w:rPr>
+                      <w:rFonts w:ascii="Cairo" w:hAnsi="Cairo" w:cs="Cairo"/>
+                      <w:b w:val="0"/>
+                      <w:bCs w:val="0"/>
+                    </w:rPr>
+                    <w:tab/>
+                  </w:r>
+                  <w:r>
+                    <w:rPr>
+                      <w:rFonts w:ascii="Cairo" w:hAnsi="Cairo" w:cs="Cairo"/>
+                      <w:b w:val="0"/>
+                      <w:bCs w:val="0"/>
+                    </w:rPr>
+                    <w:tab/>
+                  </w:r>
+                  <w:r>
+                    <w:rPr>
+                      <w:rFonts w:ascii="Cairo" w:hAnsi="Cairo" w:cs="Cairo"/>
+                      <w:b w:val="0"/>
+                      <w:bCs w:val="0"/>
+                    </w:rPr>
+                    <w:tab/>
+                  </w:r>
+                  <w:r>
+                    <w:rPr>
+                      <w:rFonts w:ascii="Cairo" w:hAnsi="Cairo" w:cs="Cairo"/>
+                      <w:b w:val="0"/>
+                      <w:bCs w:val="0"/>
+                    </w:rPr>
+                    <w:tab/>
+                  </w:r>
+                  <w:r>
+                    <w:rPr>
+                      <w:rFonts w:ascii="Cairo" w:hAnsi="Cairo" w:cs="Cairo"/>
+                      <w:b w:val="0"/>
+                      <w:bCs w:val="0"/>
+                    </w:rPr>
+                    <w:tab/>
+                  </w:r>
+                </w:p>
+                <w:p>
+                  <w:pPr>
+                    <w:shd w:val="clear" w:color="auto" w:fill="FFFFFF"/>
+                    <w:bidi w:val="0"/>
+                    <w:spacing w:before="100" w:beforeAutospacing="1" w:after="100" w:afterAutospacing="1" w:line="240" w:lineRule="auto"/>
+                    <w:outlineLvl w:val="2"/>
+                    <w:rPr>
+                      <w:rFonts w:ascii="Cairo" w:eastAsia="Times New Roman" w:hAnsi="Cairo" w:cs="Cairo"/>
+                      <w:b/>
+                      <w:bCs/>
+                      <w:sz w:val="27"/>
+                      <w:szCs w:val="27"/>
+                    </w:rPr>
+                  </w:pPr>
+                </w:p>
+                <w:p>
+                  <w:pPr>
+                    <w:jc w:val="right"/>
+                    <w:rPr>
+                      <w:sz w:val="32"/>
+                      <w:szCs w:val="32"/>
+                    </w:rPr>
+                  </w:pPr>
+                </w:p>
+              </w:txbxContent>
+            </v:textbox>
+            <w10:wrap anchorx="page"/>
+          </v:rect>
+        </w:pict>
+      </w:r>
+    </w:p>
+    <w:p>
+      <w:pPr>
+        <w:jc w:val="both"/>
+        <w:rPr>
+          <w:rFonts w:hint="cs"/>
+          <w:b/>
+          <w:bCs/>
+          <w:sz w:val="32"/>
+          <w:szCs w:val="32"/>
+          <w:rtl/>
+        </w:rPr>
+      </w:pPr>
+      <w:r>
+        <w:rPr>
+          <w:rFonts w:hint="cs"/>
+          <w:b/>
+          <w:bCs/>
+          <w:noProof/>
+          <w:sz w:val="32"/>
+          <w:szCs w:val="32"/>
+          <w:rtl/>
+        </w:rPr>
+        <w:pict>
+          <v:shape id="_x0000_s1449" type="#_x0000_t32" style="position:absolute;left:0;text-align:left;margin-left:-13.8pt;margin-top:25.8pt;width:173.4pt;height:0;z-index:252002304" o:connectortype="straight">
+            <w10:wrap anchorx="page"/>
+          </v:shape>
+        </w:pict>
+      </w:r>
+    </w:p>
+    <w:p>
+      <w:pPr>
+        <w:jc w:val="both"/>
+        <w:rPr>
+          <w:rFonts w:hint="cs"/>
+          <w:b/>
+          <w:bCs/>
+          <w:sz w:val="32"/>
+          <w:szCs w:val="32"/>
+          <w:rtl/>
+        </w:rPr>
+      </w:pPr>
+      <w:r>
+        <w:rPr>
+          <w:rFonts w:ascii="Times New Roman" w:hAnsi="Times New Roman" w:cs="Times New Roman"/>
+          <w:noProof/>
+          <w:sz w:val="24"/>
+          <w:szCs w:val="24"/>
+        </w:rPr>
+        <w:pict>
+          <v:shape id="_x0000_s1454" type="#_x0000_t120" style="position:absolute;left:0;text-align:left;margin-left:-1.9pt;margin-top:21.65pt;width:31.45pt;height:32.05pt;z-index:252008448" fillcolor="white [3201]" strokecolor="#666 [1936]" strokeweight="1pt">
+            <v:fill color2="#999 [1296]" focusposition="1" focussize="" focus="100%" type="gradient"/>
+            <v:shadow on="t" type="perspective" color="#7f7f7f [1601]" opacity=".5" offset="1pt" offset2="-3pt"/>
+            <w10:wrap anchorx="page"/>
+          </v:shape>
+        </w:pict>
+      </w:r>
+      <w:r>
+        <w:rPr>
+          <w:rFonts w:ascii="Times New Roman" w:hAnsi="Times New Roman" w:cs="Times New Roman"/>
+          <w:noProof/>
+          <w:sz w:val="24"/>
+          <w:szCs w:val="24"/>
+        </w:rPr>
+        <w:pict>
+          <v:rect id="_x0000_s1446" style="position:absolute;left:0;text-align:left;margin-left:-10.95pt;margin-top:16.75pt;width:168.55pt;height:42.8pt;z-index:251997184" fillcolor="#a5a5a5 [3206]" strokecolor="#f2f2f2 [3041]" strokeweight="3pt">
+            <v:shadow on="t" type="perspective" color="#525252 [1606]" opacity=".5" offset="1pt" offset2="-1pt"/>
+            <v:textbox>
+              <w:txbxContent>
+                <w:p>
+                  <w:pPr>
+                    <w:jc w:val="center"/>
+                    <w:rPr>
+                      <w:color w:val="FFFFFF" w:themeColor="background1"/>
+                      <w:sz w:val="24"/>
+                      <w:szCs w:val="24"/>
+                    </w:rPr>
+                  </w:pPr>
+                  <w:r>
+                    <w:rPr>
+                      <w:color w:val="FFFFFF" w:themeColor="background1"/>
+                      <w:sz w:val="36"/>
+                      <w:szCs w:val="36"/>
+                    </w:rPr>
+                    <w:t>Statics</w:t>
+                  </w:r>
+                </w:p>
+              </w:txbxContent>
+            </v:textbox>
+            <w10:wrap anchorx="page"/>
+          </v:rect>
+        </w:pict>
+      </w:r>
+    </w:p>
+    <w:p>
+      <w:pPr>
+        <w:jc w:val="both"/>
+        <w:rPr>
+          <w:rFonts w:hint="cs"/>
+          <w:b/>
+          <w:bCs/>
+          <w:sz w:val="32"/>
+          <w:szCs w:val="32"/>
+          <w:rtl/>
+        </w:rPr>
+      </w:pPr>
+      <w:r>
+        <w:rPr>
+          <w:rFonts w:hint="cs"/>
+          <w:b/>
+          <w:bCs/>
+          <w:noProof/>
+          <w:sz w:val="32"/>
+          <w:szCs w:val="32"/>
+          <w:rtl/>
+        </w:rPr>
+        <w:pict>
+          <v:roundrect id="_x0000_s1429" style="position:absolute;left:0;text-align:left;margin-left:295.6pt;margin-top:13.85pt;width:112.85pt;height:138.15pt;z-index:251980800" arcsize="10923f">
+            <v:textbox>
+              <w:txbxContent>
+                <w:p>
+                  <w:pPr>
+                    <w:jc w:val="center"/>
+                    <w:rPr>
+                      <w:rFonts w:hint="cs"/>
+                      <w:sz w:val="40"/>
+                      <w:szCs w:val="40"/>
+                      <w:rtl/>
+                    </w:rPr>
+                  </w:pPr>
+                  <w:r>
+                    <w:rPr>
+                      <w:rFonts w:hint="cs"/>
+                      <w:sz w:val="40"/>
+                      <w:szCs w:val="40"/>
+                      <w:rtl/>
+                    </w:rPr>
+                    <w:t>2</w:t>
+                  </w:r>
+                </w:p>
+                <w:p>
+                  <w:pPr>
+                    <w:jc w:val="center"/>
+                    <w:rPr>
+                      <w:sz w:val="40"/>
+                      <w:szCs w:val="40"/>
+                      <w:lang w:val="en-GB"/>
+                    </w:rPr>
+                  </w:pPr>
+                  <w:r>
+                    <w:rPr>
+                      <w:sz w:val="40"/>
+                      <w:szCs w:val="40"/>
+                      <w:lang w:val="en-GB"/>
+                    </w:rPr>
+                    <w:t>Employe</w:t>
+                  </w:r>
+                  <w:r>
+                    <w:rPr>
+                      <w:sz w:val="40"/>
+                      <w:szCs w:val="40"/>
+                      <w:lang w:val="en-GB"/>
+                    </w:rPr>
+                    <w:t>s</w:t>
+                  </w:r>
+                </w:p>
+                <w:p>
+                  <w:pPr>
+                    <w:jc w:val="center"/>
+                    <w:rPr>
+                      <w:sz w:val="32"/>
+                      <w:szCs w:val="32"/>
+                    </w:rPr>
+                  </w:pPr>
+                </w:p>
+              </w:txbxContent>
+            </v:textbox>
+            <w10:wrap anchorx="page"/>
+          </v:roundrect>
+        </w:pict>
+      </w:r>
+      <w:r>
+        <w:rPr>
+          <w:rFonts w:ascii="Times New Roman" w:hAnsi="Times New Roman" w:cs="Times New Roman"/>
+          <w:sz w:val="24"/>
+          <w:szCs w:val="24"/>
+        </w:rPr>
+        <w:pict>
+          <v:roundrect id="_x0000_s1431" style="position:absolute;left:0;text-align:left;margin-left:420.35pt;margin-top:15.85pt;width:112.85pt;height:138.15pt;z-index:251984896" arcsize="10923f">
+            <v:textbox style="mso-next-textbox:#_x0000_s1431">
+              <w:txbxContent>
+                <w:p>
+                  <w:pPr>
+                    <w:jc w:val="center"/>
+                    <w:rPr>
+                      <w:rFonts w:hint="cs"/>
+                      <w:sz w:val="40"/>
+                      <w:szCs w:val="40"/>
+                      <w:rtl/>
+                      <w:lang w:val="en-GB"/>
+                    </w:rPr>
+                  </w:pPr>
+                  <w:r>
+                    <w:rPr>
+                      <w:rFonts w:hint="cs"/>
+                      <w:sz w:val="40"/>
+                      <w:szCs w:val="40"/>
+                      <w:rtl/>
+                      <w:lang w:val="en-GB"/>
+                    </w:rPr>
+                    <w:t>1</w:t>
+                  </w:r>
+                </w:p>
+                <w:p>
+                  <w:pPr>
+                    <w:jc w:val="center"/>
+                    <w:rPr>
+                      <w:sz w:val="40"/>
+                      <w:szCs w:val="40"/>
+                      <w:lang w:val="en-GB"/>
+                    </w:rPr>
+                  </w:pPr>
+                  <w:r>
+                    <w:rPr>
+                      <w:sz w:val="40"/>
+                      <w:szCs w:val="40"/>
+                      <w:lang w:val="en-GB"/>
+                    </w:rPr>
+                    <w:t>Doctor</w:t>
+                  </w:r>
+                </w:p>
+              </w:txbxContent>
+            </v:textbox>
+            <w10:wrap anchorx="page"/>
+          </v:roundrect>
+        </w:pict>
+      </w:r>
+      <w:r>
+        <w:rPr>
+          <w:rFonts w:hint="cs"/>
+          <w:b/>
+          <w:bCs/>
+          <w:noProof/>
+          <w:sz w:val="32"/>
+          <w:szCs w:val="32"/>
+          <w:rtl/>
+        </w:rPr>
+        <w:pict>
+          <v:roundrect id="_x0000_s1423" style="position:absolute;left:0;text-align:left;margin-left:171.7pt;margin-top:13pt;width:112.85pt;height:138.15pt;z-index:251973632" arcsize="10923f">
+            <v:textbox>
+              <w:txbxContent>
+                <w:p>
+                  <w:pPr>
+                    <w:spacing w:line="240" w:lineRule="auto"/>
+                    <w:jc w:val="center"/>
+                    <w:rPr>
+                      <w:rFonts w:hint="cs"/>
+                      <w:sz w:val="40"/>
+                      <w:szCs w:val="40"/>
+                      <w:rtl/>
+                      <w:lang w:val="en-GB"/>
+                    </w:rPr>
+                  </w:pPr>
+                  <w:r>
+                    <w:rPr>
+                      <w:sz w:val="40"/>
+                      <w:szCs w:val="40"/>
+                      <w:lang w:val="en-GB"/>
+                    </w:rPr>
+                    <w:t>4</w:t>
+                  </w:r>
+                </w:p>
+                <w:p>
+                  <w:pPr>
+                    <w:spacing w:line="240" w:lineRule="auto"/>
+                    <w:jc w:val="center"/>
+                    <w:rPr>
+                      <w:sz w:val="40"/>
+                      <w:szCs w:val="40"/>
+                      <w:lang w:val="en-GB"/>
+                    </w:rPr>
+                  </w:pPr>
+                  <w:r>
+                    <w:rPr>
+                      <w:sz w:val="40"/>
+                      <w:szCs w:val="40"/>
+                      <w:lang w:val="en-GB"/>
+                    </w:rPr>
+                    <w:t>Admin</w:t>
+                  </w:r>
+                </w:p>
+              </w:txbxContent>
+            </v:textbox>
+            <w10:wrap anchorx="page"/>
+          </v:roundrect>
+        </w:pict>
+      </w:r>
+    </w:p>
+    <w:p>
+      <w:pPr>
+        <w:jc w:val="center"/>
+        <w:rPr>
+          <w:rFonts w:hint="cs"/>
+          <w:b/>
+          <w:bCs/>
+          <w:sz w:val="32"/>
+          <w:szCs w:val="32"/>
+          <w:rtl/>
+        </w:rPr>
+      </w:pPr>
+      <w:r>
+        <w:rPr>
+          <w:rFonts w:ascii="Times New Roman" w:hAnsi="Times New Roman" w:cs="Times New Roman"/>
+          <w:sz w:val="24"/>
+          <w:szCs w:val="24"/>
+        </w:rPr>
+        <w:pict>
+          <v:shape id="_x0000_s1455" type="#_x0000_t120" style="position:absolute;left:0;text-align:left;margin-left:-4.75pt;margin-top:21.95pt;width:31.45pt;height:32.05pt;z-index:252010496" fillcolor="#666 [1936]" strokecolor="#666 [1936]" strokeweight="1pt">
+            <v:fill color2="#ccc [656]" angle="-45" focus="-50%" type="gradient"/>
+            <v:shadow on="t" type="perspective" color="#7f7f7f [1601]" opacity=".5" offset="1pt" offset2="-3pt"/>
+            <w10:wrap anchorx="page"/>
+          </v:shape>
+        </w:pict>
+      </w:r>
+      <w:r>
+        <w:rPr>
+          <w:rFonts w:ascii="Times New Roman" w:hAnsi="Times New Roman" w:cs="Times New Roman"/>
+          <w:sz w:val="24"/>
+          <w:szCs w:val="24"/>
+        </w:rPr>
+        <w:pict>
+          <v:rect id="_x0000_s1447" style="position:absolute;left:0;text-align:left;margin-left:-10.95pt;margin-top:16.45pt;width:168.55pt;height:42.8pt;z-index:251999232">
+            <v:textbox>
+              <w:txbxContent>
+                <w:p>
+                  <w:pPr>
+                    <w:rPr>
+                      <w:rFonts w:hint="cs"/>
+                      <w:sz w:val="32"/>
+                      <w:szCs w:val="32"/>
+                    </w:rPr>
+                  </w:pPr>
+                  <w:r>
+                    <w:rPr>
+                      <w:sz w:val="32"/>
+                      <w:szCs w:val="32"/>
+                    </w:rPr>
+                    <w:t>Registration Stati</w:t>
+                  </w:r>
+                  <w:r>
+                    <w:rPr>
+                      <w:sz w:val="32"/>
+                      <w:szCs w:val="32"/>
+                    </w:rPr>
+                    <w:t>cs</w:t>
+                  </w:r>
+                </w:p>
+                <w:p/>
+              </w:txbxContent>
+            </v:textbox>
+            <w10:wrap anchorx="page"/>
+          </v:rect>
+        </w:pict>
+      </w:r>
+      <w:r>
+        <w:rPr>
+          <w:b/>
+          <w:bCs/>
+          <w:sz w:val="40"/>
+          <w:szCs w:val="40"/>
+        </w:rPr>
+        <w:t>11</w:t>
+      </w:r>
+    </w:p>
+    <w:p>
+      <w:pPr>
+        <w:jc w:val="both"/>
+        <w:rPr>
+          <w:rFonts w:hint="cs"/>
+          <w:b/>
+          <w:bCs/>
+          <w:sz w:val="32"/>
+          <w:szCs w:val="32"/>
+          <w:rtl/>
+        </w:rPr>
+      </w:pPr>
+      <w:r>
+        <w:rPr>
+          <w:rFonts w:ascii="Times New Roman" w:hAnsi="Times New Roman" w:cs="Times New Roman"/>
+          <w:sz w:val="24"/>
+          <w:szCs w:val="24"/>
+        </w:rPr>
+        <w:pict>
+          <v:shape id="_x0000_s1435" type="#_x0000_t120" style="position:absolute;left:0;text-align:left;margin-left:457.6pt;margin-top:21.45pt;width:34.05pt;height:24.3pt;z-index:251987968" fillcolor="#666 [1936]" strokecolor="#666 [1936]" strokeweight="1pt">
+            <v:fill color2="#ccc [656]" angle="-45" focus="-50%" type="gradient"/>
+            <v:shadow on="t" type="perspective" color="#7f7f7f [1601]" opacity=".5" offset="1pt" offset2="-3pt"/>
+            <w10:wrap anchorx="page"/>
+          </v:shape>
+        </w:pict>
+      </w:r>
+      <w:r>
+        <w:rPr>
+          <w:rFonts w:ascii="Times New Roman" w:hAnsi="Times New Roman" w:cs="Times New Roman"/>
+          <w:noProof/>
+          <w:sz w:val="24"/>
+          <w:szCs w:val="24"/>
+        </w:rPr>
+        <w:pict>
+          <v:shape id="_x0000_s1434" type="#_x0000_t120" style="position:absolute;left:0;text-align:left;margin-left:337.95pt;margin-top:22.4pt;width:34.05pt;height:24.3pt;z-index:251985920" fillcolor="#666 [1936]" strokecolor="#666 [1936]" strokeweight="1pt">
+            <v:fill color2="#ccc [656]" angle="-45" focus="-50%" type="gradient"/>
+            <v:shadow on="t" type="perspective" color="#7f7f7f [1601]" opacity=".5" offset="1pt" offset2="-3pt"/>
+            <w10:wrap anchorx="page"/>
+          </v:shape>
+        </w:pict>
+      </w:r>
+      <w:r>
+        <w:rPr>
+          <w:rFonts w:ascii="Times New Roman" w:hAnsi="Times New Roman" w:cs="Times New Roman"/>
+          <w:sz w:val="24"/>
+          <w:szCs w:val="24"/>
+        </w:rPr>
+        <w:pict>
+          <v:shape id="_x0000_s1427" type="#_x0000_t120" style="position:absolute;left:0;text-align:left;margin-left:214.05pt;margin-top:22.4pt;width:34.05pt;height:24.3pt;z-index:251979776" fillcolor="#666 [1936]" strokecolor="#666 [1936]" strokeweight="1pt">
+            <v:fill color2="#ccc [656]" angle="-45" focus="-50%" type="gradient"/>
+            <v:shadow on="t" type="perspective" color="#7f7f7f [1601]" opacity=".5" offset="1pt" offset2="-3pt"/>
+            <w10:wrap anchorx="page"/>
+          </v:shape>
+        </w:pict>
+      </w:r>
+    </w:p>
+    <w:p>
+      <w:pPr>
+        <w:jc w:val="both"/>
+        <w:rPr>
+          <w:rFonts w:hint="cs"/>
+          <w:b/>
+          <w:bCs/>
+          <w:sz w:val="32"/>
+          <w:szCs w:val="32"/>
+          <w:rtl/>
+        </w:rPr>
+      </w:pPr>
+      <w:r>
+        <w:rPr>
+          <w:rFonts w:ascii="Times New Roman" w:hAnsi="Times New Roman" w:cs="Times New Roman"/>
+          <w:sz w:val="24"/>
+          <w:szCs w:val="24"/>
+        </w:rPr>
+        <w:pict>
+          <v:shape id="_x0000_s1458" type="#_x0000_t120" style="position:absolute;left:0;text-align:left;margin-left:-.95pt;margin-top:20.6pt;width:31.45pt;height:32.05pt;z-index:252016640" fillcolor="#666 [1936]" strokecolor="#666 [1936]" strokeweight="1pt">
+            <v:fill color2="#ccc [656]" angle="-45" focus="-50%" type="gradient"/>
+            <v:shadow on="t" type="perspective" color="#7f7f7f [1601]" opacity=".5" offset="1pt" offset2="-3pt"/>
+            <w10:wrap anchorx="page"/>
+          </v:shape>
+        </w:pict>
+      </w:r>
+      <w:r>
+        <w:rPr>
+          <w:rFonts w:ascii="Times New Roman" w:hAnsi="Times New Roman" w:cs="Times New Roman"/>
+          <w:sz w:val="24"/>
+          <w:szCs w:val="24"/>
+        </w:rPr>
+        <w:pict>
+          <v:rect id="_x0000_s1448" style="position:absolute;left:0;text-align:left;margin-left:-9.9pt;margin-top:16.8pt;width:168.55pt;height:42.8pt;z-index:252001280">
+            <v:textbox>
+              <w:txbxContent>
+                <w:p>
+                  <w:pPr>
+                    <w:rPr>
+                      <w:sz w:val="36"/>
+                      <w:szCs w:val="36"/>
+                      <w:lang w:val="en-GB"/>
+                    </w:rPr>
+                  </w:pPr>
+                  <w:r>
+                    <w:rPr>
+                      <w:sz w:val="36"/>
+                      <w:szCs w:val="36"/>
+                      <w:lang w:val="en-GB"/>
+                    </w:rPr>
+                    <w:t xml:space="preserve">Add Employe   </w:t>
+                  </w:r>
+                </w:p>
+              </w:txbxContent>
+            </v:textbox>
+            <w10:wrap anchorx="page"/>
+          </v:rect>
+        </w:pict>
+      </w:r>
+    </w:p>
+    <w:p>
+      <w:pPr>
+        <w:jc w:val="both"/>
+        <w:rPr>
+          <w:rFonts w:hint="cs"/>
+          <w:b/>
+          <w:bCs/>
+          <w:sz w:val="32"/>
+          <w:szCs w:val="32"/>
+          <w:rtl/>
+        </w:rPr>
+      </w:pPr>
+      <w:r>
+        <w:rPr>
+          <w:rFonts w:hint="cs"/>
+          <w:b/>
+          <w:bCs/>
+          <w:noProof/>
+          <w:sz w:val="32"/>
+          <w:szCs w:val="32"/>
+          <w:rtl/>
+        </w:rPr>
+        <w:pict>
+          <v:roundrect id="_x0000_s1444" style="position:absolute;left:0;text-align:left;margin-left:438.8pt;margin-top:3.6pt;width:70.05pt;height:23.35pt;z-index:251995136" arcsize="10923f" fillcolor="#a5a5a5 [3206]" strokecolor="white [3212]" strokeweight="3pt">
+            <v:shadow on="t" type="perspective" color="#525252 [1606]" opacity=".5" offset="1pt" offset2="-1pt"/>
+            <v:textbox>
+              <w:txbxContent>
+                <w:p>
+                  <w:pPr>
+                    <w:jc w:val="center"/>
+                    <w:rPr>
+                      <w:color w:val="FFFFFF" w:themeColor="background1"/>
+                      <w:lang w:val="en-GB"/>
+                    </w:rPr>
+                  </w:pPr>
+                  <w:r>
+                    <w:rPr>
+                      <w:color w:val="FFFFFF" w:themeColor="background1"/>
+                      <w:lang w:val="en-GB"/>
+                    </w:rPr>
+                    <w:t>View</w:t>
+                  </w:r>
+                </w:p>
+              </w:txbxContent>
+            </v:textbox>
+            <w10:wrap anchorx="page"/>
+          </v:roundrect>
+        </w:pict>
+      </w:r>
+      <w:r>
+        <w:rPr>
+          <w:rFonts w:hint="cs"/>
+          <w:b/>
+          <w:bCs/>
+          <w:noProof/>
+          <w:sz w:val="32"/>
+          <w:szCs w:val="32"/>
+          <w:rtl/>
+        </w:rPr>
+        <w:pict>
+          <v:roundrect id="_x0000_s1443" style="position:absolute;left:0;text-align:left;margin-left:320.4pt;margin-top:3.6pt;width:70.05pt;height:23.35pt;z-index:251994112" arcsize="10923f" fillcolor="#a5a5a5 [3206]" strokecolor="white [3212]" strokeweight="3pt">
+            <v:shadow on="t" type="perspective" color="#525252 [1606]" opacity=".5" offset="1pt" offset2="-1pt"/>
+            <v:textbox>
+              <w:txbxContent>
+                <w:p>
+                  <w:pPr>
+                    <w:jc w:val="center"/>
+                    <w:rPr>
+                      <w:color w:val="FFFFFF" w:themeColor="background1"/>
+                      <w:lang w:val="en-GB"/>
+                    </w:rPr>
+                  </w:pPr>
+                  <w:r>
+                    <w:rPr>
+                      <w:color w:val="FFFFFF" w:themeColor="background1"/>
+                      <w:lang w:val="en-GB"/>
+                    </w:rPr>
+                    <w:t>View</w:t>
+                  </w:r>
+                </w:p>
+              </w:txbxContent>
+            </v:textbox>
+            <w10:wrap anchorx="page"/>
+          </v:roundrect>
+        </w:pict>
+      </w:r>
+      <w:r>
+        <w:rPr>
+          <w:rFonts w:hint="cs"/>
+          <w:b/>
+          <w:bCs/>
+          <w:noProof/>
+          <w:sz w:val="32"/>
+          <w:szCs w:val="32"/>
+          <w:rtl/>
+        </w:rPr>
+        <w:pict>
+          <v:roundrect id="_x0000_s1439" style="position:absolute;left:0;text-align:left;margin-left:195.6pt;margin-top:3.6pt;width:70.05pt;height:23.35pt;z-index:251993088" arcsize="10923f" fillcolor="#a5a5a5 [3206]" strokecolor="white [3212]" strokeweight="3pt">
+            <v:shadow on="t" type="perspective" color="#525252 [1606]" opacity=".5" offset="1pt" offset2="-1pt"/>
+            <v:textbox>
+              <w:txbxContent>
+                <w:p>
+                  <w:pPr>
+                    <w:jc w:val="center"/>
+                    <w:rPr>
+                      <w:color w:val="FFFFFF" w:themeColor="background1"/>
+                      <w:lang w:val="en-GB"/>
+                    </w:rPr>
+                  </w:pPr>
+                  <w:r>
+                    <w:rPr>
+                      <w:color w:val="FFFFFF" w:themeColor="background1"/>
+                      <w:lang w:val="en-GB"/>
+                    </w:rPr>
+                    <w:t>View</w:t>
+                  </w:r>
+                </w:p>
+              </w:txbxContent>
+            </v:textbox>
+            <w10:wrap anchorx="page"/>
+          </v:roundrect>
+        </w:pict>
+      </w:r>
+    </w:p>
+    <w:p>
+      <w:pPr>
+        <w:jc w:val="both"/>
+        <w:rPr>
+          <w:rFonts w:hint="cs"/>
+          <w:b/>
+          <w:bCs/>
+          <w:sz w:val="32"/>
+          <w:szCs w:val="32"/>
+          <w:rtl/>
+        </w:rPr>
+      </w:pPr>
+      <w:r>
+        <w:rPr>
+          <w:rFonts w:ascii="Times New Roman" w:hAnsi="Times New Roman" w:cs="Times New Roman"/>
+          <w:noProof/>
+          <w:sz w:val="24"/>
+          <w:szCs w:val="24"/>
+        </w:rPr>
+        <w:pict>
+          <v:rect id="_x0000_s1445" style="position:absolute;left:0;text-align:left;margin-left:-11.8pt;margin-top:11.9pt;width:168.55pt;height:42.8pt;z-index:251996160">
+            <v:textbox>
+              <w:txbxContent>
+                <w:p>
+                  <w:pPr>
+                    <w:rPr>
+                      <w:sz w:val="36"/>
+                      <w:szCs w:val="36"/>
+                      <w:lang w:val="en-GB"/>
+                    </w:rPr>
+                  </w:pPr>
+                  <w:r>
+                    <w:rPr>
+                      <w:sz w:val="36"/>
+                      <w:szCs w:val="36"/>
+                      <w:lang w:val="en-GB"/>
+                    </w:rPr>
+                    <w:t xml:space="preserve">  </w:t>
+                  </w:r>
+                  <w:r>
+                    <w:rPr>
+                      <w:sz w:val="36"/>
+                      <w:szCs w:val="36"/>
+                      <w:lang w:val="en-GB"/>
+                    </w:rPr>
+                    <w:t>Add Doctor</w:t>
+                  </w:r>
+                  <w:r>
+                    <w:rPr>
+                      <w:sz w:val="36"/>
+                      <w:szCs w:val="36"/>
+                      <w:lang w:val="en-GB"/>
+                    </w:rPr>
+                    <w:t xml:space="preserve">     </w:t>
+                  </w:r>
+                </w:p>
+              </w:txbxContent>
+            </v:textbox>
+            <w10:wrap anchorx="page"/>
+          </v:rect>
+        </w:pict>
+      </w:r>
+      <w:r>
+        <w:rPr>
+          <w:rFonts w:ascii="Times New Roman" w:hAnsi="Times New Roman" w:cs="Times New Roman"/>
+          <w:sz w:val="24"/>
+          <w:szCs w:val="24"/>
+        </w:rPr>
+        <w:pict>
+          <v:shape id="_x0000_s1457" type="#_x0000_t120" style="position:absolute;left:0;text-align:left;margin-left:-1.05pt;margin-top:15.7pt;width:31.45pt;height:32.05pt;z-index:252014592" fillcolor="#666 [1936]" strokecolor="#666 [1936]" strokeweight="1pt">
+            <v:fill color2="#ccc [656]" angle="-45" focus="-50%" type="gradient"/>
+            <v:shadow on="t" type="perspective" color="#7f7f7f [1601]" opacity=".5" offset="1pt" offset2="-3pt"/>
+            <w10:wrap anchorx="page"/>
+          </v:shape>
+        </w:pict>
+      </w:r>
+    </w:p>
+    <w:p>
+      <w:pPr>
+        <w:jc w:val="both"/>
+        <w:rPr>
+          <w:rFonts w:hint="cs"/>
+          <w:b/>
+          <w:bCs/>
+          <w:sz w:val="32"/>
+          <w:szCs w:val="32"/>
+          <w:rtl/>
+        </w:rPr>
+      </w:pPr>
+    </w:p>
+    <w:p>
+      <w:pPr>
+        <w:jc w:val="both"/>
+        <w:rPr>
+          <w:rFonts w:hint="cs"/>
+          <w:b/>
+          <w:bCs/>
+          <w:sz w:val="32"/>
+          <w:szCs w:val="32"/>
+          <w:rtl/>
+        </w:rPr>
+      </w:pPr>
+      <w:r>
+        <w:rPr>
+          <w:rFonts w:ascii="Times New Roman" w:hAnsi="Times New Roman" w:cs="Times New Roman"/>
+          <w:noProof/>
+          <w:sz w:val="24"/>
+          <w:szCs w:val="24"/>
+        </w:rPr>
+        <w:pict>
+          <v:rect id="_x0000_s1452" style="position:absolute;left:0;text-align:left;margin-left:-11.8pt;margin-top:10.25pt;width:168.55pt;height:42.8pt;z-index:252005376">
+            <v:textbox>
+              <w:txbxContent>
+                <w:p>
+                  <w:pPr>
+                    <w:rPr>
+                      <w:sz w:val="36"/>
+                      <w:szCs w:val="36"/>
+                    </w:rPr>
+                  </w:pPr>
+                  <w:r>
+                    <w:rPr>
+                      <w:sz w:val="36"/>
+                      <w:szCs w:val="36"/>
+                    </w:rPr>
+                    <w:t xml:space="preserve">Add Admin      </w:t>
+                  </w:r>
+                </w:p>
+              </w:txbxContent>
+            </v:textbox>
+            <w10:wrap anchorx="page"/>
+          </v:rect>
+        </w:pict>
+      </w:r>
+      <w:r>
+        <w:rPr>
+          <w:rFonts w:ascii="Times New Roman" w:hAnsi="Times New Roman" w:cs="Times New Roman"/>
+          <w:sz w:val="24"/>
+          <w:szCs w:val="24"/>
+        </w:rPr>
+        <w:pict>
+          <v:shape id="_x0000_s1456" type="#_x0000_t120" style="position:absolute;left:0;text-align:left;margin-left:-.95pt;margin-top:15.1pt;width:31.45pt;height:32.05pt;z-index:252012544" fillcolor="#666 [1936]" strokecolor="#666 [1936]" strokeweight="1pt">
+            <v:fill color2="#ccc [656]" angle="-45" focus="-50%" type="gradient"/>
+            <v:shadow on="t" type="perspective" color="#7f7f7f [1601]" opacity=".5" offset="1pt" offset2="-3pt"/>
+            <w10:wrap anchorx="page"/>
+          </v:shape>
+        </w:pict>
+      </w:r>
+    </w:p>
+    <w:p>
+      <w:pPr>
+        <w:jc w:val="both"/>
+        <w:rPr>
+          <w:rFonts w:hint="cs"/>
+          <w:b/>
+          <w:bCs/>
+          <w:sz w:val="32"/>
+          <w:szCs w:val="32"/>
+          <w:rtl/>
+        </w:rPr>
+      </w:pPr>
+    </w:p>
+    <w:p>
+      <w:pPr>
+        <w:jc w:val="both"/>
+        <w:rPr>
+          <w:rFonts w:hint="cs"/>
+          <w:b/>
+          <w:bCs/>
+          <w:sz w:val="32"/>
+          <w:szCs w:val="32"/>
+          <w:rtl/>
+        </w:rPr>
+      </w:pPr>
+      <w:r>
+        <w:rPr>
+          <w:rFonts w:ascii="Times New Roman" w:hAnsi="Times New Roman" w:cs="Times New Roman"/>
+          <w:sz w:val="24"/>
+          <w:szCs w:val="24"/>
+        </w:rPr>
+        <w:pict>
+          <v:rect id="_x0000_s1453" style="position:absolute;left:0;text-align:left;margin-left:-11.8pt;margin-top:3.25pt;width:168.55pt;height:56.45pt;z-index:252007424">
+            <v:textbox>
+              <w:txbxContent>
+                <w:p>
+                  <w:pPr>
+                    <w:spacing w:line="240" w:lineRule="auto"/>
+                    <w:jc w:val="center"/>
+                    <w:rPr>
+                      <w:rFonts w:hint="cs"/>
+                      <w:sz w:val="32"/>
+                      <w:szCs w:val="32"/>
+                      <w:rtl/>
+                    </w:rPr>
+                  </w:pPr>
+                  <w:r>
+                    <w:rPr>
+                      <w:sz w:val="32"/>
+                      <w:szCs w:val="32"/>
+                    </w:rPr>
+                    <w:t xml:space="preserve">   Student</w:t>
+                  </w:r>
+                </w:p>
+                <w:p>
+                  <w:pPr>
+                    <w:spacing w:line="240" w:lineRule="auto"/>
+                    <w:jc w:val="center"/>
+                    <w:rPr>
+                      <w:rFonts w:hint="cs"/>
+                      <w:sz w:val="32"/>
+                      <w:szCs w:val="32"/>
+                      <w:rtl/>
+                    </w:rPr>
+                  </w:pPr>
+                  <w:r>
+                    <w:rPr>
+                      <w:sz w:val="32"/>
+                      <w:szCs w:val="32"/>
+                    </w:rPr>
+                    <w:t>Information</w:t>
+                  </w:r>
+                  <w:r>
+                    <w:rPr>
+                      <w:rFonts w:hint="cs"/>
+                      <w:sz w:val="32"/>
+                      <w:szCs w:val="32"/>
+                      <w:rtl/>
+                    </w:rPr>
+                    <w:t xml:space="preserve">      </w:t>
+                  </w:r>
+                </w:p>
+              </w:txbxContent>
+            </v:textbox>
+            <w10:wrap anchorx="page"/>
+          </v:rect>
+        </w:pict>
+      </w:r>
+      <w:r>
+        <w:rPr>
+          <w:rFonts w:ascii="Times New Roman" w:hAnsi="Times New Roman" w:cs="Times New Roman"/>
+          <w:sz w:val="24"/>
+          <w:szCs w:val="24"/>
+        </w:rPr>
+        <w:pict>
+          <v:shape id="_x0000_s1459" type="#_x0000_t120" style="position:absolute;left:0;text-align:left;margin-left:-.95pt;margin-top:14.55pt;width:31.45pt;height:32.05pt;z-index:252018688" fillcolor="#666 [1936]" strokecolor="#666 [1936]" strokeweight="1pt">
+            <v:fill color2="#ccc [656]" angle="-45" focus="-50%" type="gradient"/>
+            <v:shadow on="t" type="perspective" color="#7f7f7f [1601]" opacity=".5" offset="1pt" offset2="-3pt"/>
+            <w10:wrap anchorx="page"/>
+          </v:shape>
+        </w:pict>
+      </w:r>
+    </w:p>
+    <w:p>
+      <w:pPr>
+        <w:jc w:val="both"/>
+        <w:rPr>
+          <w:rFonts w:hint="cs"/>
+          <w:b/>
+          <w:bCs/>
+          <w:sz w:val="32"/>
+          <w:szCs w:val="32"/>
+          <w:rtl/>
+        </w:rPr>
+      </w:pPr>
+    </w:p>
+    <w:p>
+      <w:pPr>
+        <w:jc w:val="both"/>
+        <w:rPr>
+          <w:b/>
+          <w:bCs/>
+          <w:sz w:val="32"/>
+          <w:szCs w:val="32"/>
+        </w:rPr>
+      </w:pPr>
+      <w:r>
+        <w:rPr>
+          <w:rFonts w:ascii="Times New Roman" w:hAnsi="Times New Roman" w:cs="Times New Roman"/>
+          <w:noProof/>
+          <w:sz w:val="24"/>
+          <w:szCs w:val="24"/>
+        </w:rPr>
+        <w:pict>
+          <v:rect id="_x0000_s1460" style="position:absolute;left:0;text-align:left;margin-left:-11.9pt;margin-top:11.4pt;width:168.55pt;height:56.25pt;z-index:252019712">
+            <v:textbox>
+              <w:txbxContent>
+                <w:p>
+                  <w:pPr>
+                    <w:rPr>
+                      <w:sz w:val="32"/>
+                      <w:szCs w:val="32"/>
+                    </w:rPr>
+                  </w:pPr>
+                  <w:r>
+                    <w:rPr>
+                      <w:sz w:val="32"/>
+                      <w:szCs w:val="32"/>
+                    </w:rPr>
+                    <w:t>Medical</w:t>
+                  </w:r>
+                </w:p>
+                <w:p>
+                  <w:pPr>
+                    <w:rPr>
+                      <w:sz w:val="32"/>
+                      <w:szCs w:val="32"/>
+                    </w:rPr>
+                  </w:pPr>
+                  <w:r>
+                    <w:rPr>
+                      <w:sz w:val="32"/>
+                      <w:szCs w:val="32"/>
+                    </w:rPr>
+                    <w:t>Examination</w:t>
+                  </w:r>
+                </w:p>
+              </w:txbxContent>
+            </v:textbox>
+            <w10:wrap anchorx="page"/>
+          </v:rect>
+        </w:pict>
+      </w:r>
+      <w:r>
+        <w:rPr>
+          <w:rFonts w:ascii="Times New Roman" w:hAnsi="Times New Roman" w:cs="Times New Roman"/>
+          <w:noProof/>
+          <w:sz w:val="24"/>
+          <w:szCs w:val="24"/>
+        </w:rPr>
+        <w:pict>
+          <v:shape id="_x0000_s1461" type="#_x0000_t120" style="position:absolute;left:0;text-align:left;margin-left:-1.9pt;margin-top:24.05pt;width:31.45pt;height:32.05pt;z-index:252020736" fillcolor="#666 [1936]" strokecolor="#666 [1936]" strokeweight="1pt">
+            <v:fill color2="#ccc [656]" angle="-45" focus="-50%" type="gradient"/>
+            <v:shadow on="t" type="perspective" color="#7f7f7f [1601]" opacity=".5" offset="1pt" offset2="-3pt"/>
+            <w10:wrap anchorx="page"/>
+          </v:shape>
+        </w:pict>
+      </w:r>
+    </w:p>
+    <w:p>
+      <w:pPr>
+        <w:jc w:val="both"/>
+        <w:rPr>
+          <w:rFonts w:hint="cs"/>
+          <w:b/>
+          <w:bCs/>
+          <w:sz w:val="32"/>
+          <w:szCs w:val="32"/>
+          <w:rtl/>
+        </w:rPr>
+      </w:pPr>
+    </w:p>
+    <w:p>
+      <w:pPr>
+        <w:jc w:val="both"/>
+        <w:rPr>
+          <w:rFonts w:hint="cs"/>
+          <w:b/>
+          <w:bCs/>
+          <w:sz w:val="32"/>
+          <w:szCs w:val="32"/>
+          <w:rtl/>
+        </w:rPr>
+      </w:pPr>
+    </w:p>
+    <w:p>
+      <w:pPr>
+        <w:jc w:val="both"/>
+        <w:rPr>
+          <w:rFonts w:hint="cs"/>
+          <w:b/>
+          <w:bCs/>
+          <w:sz w:val="32"/>
+          <w:szCs w:val="32"/>
+          <w:rtl/>
+        </w:rPr>
+      </w:pPr>
+    </w:p>
+    <w:p>
+      <w:pPr>
+        <w:jc w:val="center"/>
+        <w:rPr>
+          <w:rFonts w:hint="cs"/>
+          <w:b/>
+          <w:bCs/>
+          <w:sz w:val="32"/>
+          <w:szCs w:val="32"/>
+          <w:rtl/>
+        </w:rPr>
+      </w:pPr>
+      <w:r>
+        <w:rPr>
+          <w:rFonts w:hint="cs"/>
+          <w:b/>
+          <w:bCs/>
+          <w:sz w:val="32"/>
+          <w:szCs w:val="32"/>
+          <w:rtl/>
+        </w:rPr>
+        <w:t>الشكل () يوضح مخطط الإطار لصفحة مدير الشئون العلمية (</w:t>
+      </w:r>
+      <w:r>
+        <w:rPr>
+          <w:rFonts w:ascii="Cairo" w:hAnsi="Cairo" w:cs="Cairo"/>
+          <w:sz w:val="36"/>
+          <w:szCs w:val="36"/>
+        </w:rPr>
+        <w:t>Scientific Affairs</w:t>
+      </w:r>
+      <w:r>
+        <w:rPr>
+          <w:rFonts w:hint="cs"/>
+          <w:b/>
+          <w:bCs/>
+          <w:sz w:val="32"/>
+          <w:szCs w:val="32"/>
+          <w:rtl/>
+        </w:rPr>
+        <w:t>)</w:t>
+      </w:r>
+    </w:p>
+    <w:p>
+      <w:pPr>
+        <w:jc w:val="both"/>
+        <w:rPr>
+          <w:rFonts w:hint="cs"/>
+          <w:b/>
+          <w:bCs/>
+          <w:sz w:val="32"/>
+          <w:szCs w:val="32"/>
+          <w:rtl/>
+        </w:rPr>
+      </w:pPr>
+    </w:p>
+    <w:p>
+      <w:pPr>
+        <w:jc w:val="both"/>
+        <w:rPr>
+          <w:rFonts w:hint="cs"/>
+          <w:b/>
+          <w:bCs/>
+          <w:sz w:val="32"/>
+          <w:szCs w:val="32"/>
+          <w:rtl/>
+        </w:rPr>
+      </w:pPr>
+    </w:p>
+    <w:p>
+      <w:pPr>
+        <w:jc w:val="both"/>
+        <w:rPr>
+          <w:rFonts w:hint="cs"/>
+          <w:b/>
+          <w:bCs/>
+          <w:sz w:val="32"/>
+          <w:szCs w:val="32"/>
+          <w:rtl/>
+        </w:rPr>
+      </w:pPr>
+    </w:p>
+    <w:p>
+      <w:pPr>
+        <w:jc w:val="both"/>
+        <w:rPr>
+          <w:rFonts w:hint="cs"/>
+          <w:b/>
+          <w:bCs/>
+          <w:sz w:val="32"/>
+          <w:szCs w:val="32"/>
+          <w:rtl/>
+        </w:rPr>
+      </w:pPr>
+    </w:p>
+    <w:p>
+      <w:pPr>
+        <w:jc w:val="both"/>
+        <w:rPr>
+          <w:rFonts w:hint="cs"/>
+          <w:b/>
+          <w:bCs/>
+          <w:sz w:val="32"/>
+          <w:szCs w:val="32"/>
+          <w:rtl/>
+        </w:rPr>
+      </w:pPr>
+    </w:p>
+    <w:p>
+      <w:pPr>
+        <w:jc w:val="both"/>
+        <w:rPr>
+          <w:rFonts w:hint="cs"/>
+          <w:b/>
+          <w:bCs/>
+          <w:sz w:val="32"/>
+          <w:szCs w:val="32"/>
+          <w:rtl/>
+        </w:rPr>
+      </w:pPr>
+    </w:p>
+    <w:p>
+      <w:pPr>
+        <w:jc w:val="both"/>
+        <w:rPr>
+          <w:rFonts w:hint="cs"/>
+          <w:b/>
+          <w:bCs/>
+          <w:sz w:val="32"/>
+          <w:szCs w:val="32"/>
+          <w:rtl/>
+        </w:rPr>
+      </w:pPr>
+    </w:p>
+    <w:p>
+      <w:pPr>
+        <w:jc w:val="both"/>
+        <w:rPr>
+          <w:rFonts w:hint="cs"/>
+          <w:b/>
+          <w:bCs/>
+          <w:sz w:val="32"/>
+          <w:szCs w:val="32"/>
+          <w:rtl/>
+        </w:rPr>
+      </w:pPr>
+    </w:p>
+    <w:p>
+      <w:pPr>
+        <w:jc w:val="both"/>
+        <w:rPr>
+          <w:rFonts w:hint="cs"/>
+          <w:b/>
+          <w:bCs/>
+          <w:sz w:val="32"/>
+          <w:szCs w:val="32"/>
+          <w:rtl/>
+        </w:rPr>
+      </w:pPr>
+    </w:p>
+    <w:p>
+      <w:pPr>
+        <w:jc w:val="both"/>
+        <w:rPr>
+          <w:rFonts w:hint="cs"/>
+          <w:b/>
+          <w:bCs/>
+          <w:sz w:val="32"/>
+          <w:szCs w:val="32"/>
+          <w:rtl/>
+        </w:rPr>
+      </w:pPr>
+    </w:p>
+    <w:p>
+      <w:pPr>
+        <w:jc w:val="both"/>
+        <w:rPr>
+          <w:rFonts w:hint="cs"/>
+          <w:b/>
+          <w:bCs/>
+          <w:sz w:val="32"/>
+          <w:szCs w:val="32"/>
+          <w:rtl/>
+        </w:rPr>
+      </w:pPr>
+    </w:p>
+    <w:p>
+      <w:pPr>
+        <w:jc w:val="both"/>
+        <w:rPr>
+          <w:rFonts w:hint="cs"/>
+          <w:b/>
+          <w:bCs/>
+          <w:sz w:val="32"/>
+          <w:szCs w:val="32"/>
+          <w:rtl/>
+        </w:rPr>
+      </w:pPr>
+    </w:p>
+    <w:p>
+      <w:pPr>
+        <w:jc w:val="both"/>
+        <w:rPr>
+          <w:rFonts w:hint="cs"/>
+          <w:b/>
+          <w:bCs/>
+          <w:sz w:val="32"/>
+          <w:szCs w:val="32"/>
+          <w:rtl/>
+        </w:rPr>
+      </w:pPr>
+    </w:p>
+    <w:p>
+      <w:pPr>
+        <w:jc w:val="both"/>
+        <w:rPr>
+          <w:rFonts w:hint="cs"/>
+          <w:b/>
+          <w:bCs/>
+          <w:sz w:val="32"/>
+          <w:szCs w:val="32"/>
+          <w:rtl/>
+        </w:rPr>
+      </w:pPr>
+    </w:p>
+    <w:p>
+      <w:pPr>
+        <w:jc w:val="both"/>
+        <w:rPr>
+          <w:rFonts w:hint="cs"/>
+          <w:b/>
+          <w:bCs/>
+          <w:sz w:val="32"/>
+          <w:szCs w:val="32"/>
+          <w:rtl/>
+        </w:rPr>
+      </w:pPr>
+    </w:p>
+    <w:p>
+      <w:pPr>
+        <w:jc w:val="both"/>
+        <w:rPr>
+          <w:rFonts w:hint="cs"/>
+          <w:b/>
+          <w:bCs/>
+          <w:sz w:val="32"/>
+          <w:szCs w:val="32"/>
+          <w:rtl/>
+        </w:rPr>
+      </w:pPr>
+    </w:p>
+    <w:p>
+      <w:pPr>
+        <w:jc w:val="both"/>
+        <w:rPr>
+          <w:rFonts w:hint="cs"/>
+          <w:b/>
+          <w:bCs/>
+          <w:sz w:val="32"/>
+          <w:szCs w:val="32"/>
+          <w:rtl/>
+        </w:rPr>
+      </w:pPr>
+    </w:p>
+    <w:p>
+      <w:pPr>
+        <w:jc w:val="both"/>
+        <w:rPr>
+          <w:rFonts w:hint="cs"/>
+          <w:b/>
+          <w:bCs/>
+          <w:sz w:val="32"/>
+          <w:szCs w:val="32"/>
+          <w:rtl/>
+        </w:rPr>
+      </w:pPr>
+    </w:p>
+    <w:p>
+      <w:pPr>
+        <w:jc w:val="both"/>
+        <w:rPr>
+          <w:rFonts w:hint="cs"/>
+          <w:b/>
+          <w:bCs/>
+          <w:sz w:val="32"/>
+          <w:szCs w:val="32"/>
+          <w:rtl/>
+        </w:rPr>
+      </w:pPr>
+    </w:p>
+    <w:p>
+      <w:pPr>
+        <w:jc w:val="both"/>
+        <w:rPr>
+          <w:rFonts w:hint="cs"/>
+          <w:b/>
+          <w:bCs/>
+          <w:sz w:val="32"/>
+          <w:szCs w:val="32"/>
+          <w:rtl/>
+        </w:rPr>
+      </w:pPr>
+    </w:p>
+    <w:p>
+      <w:pPr>
+        <w:jc w:val="both"/>
+        <w:rPr>
+          <w:rFonts w:hint="cs"/>
+          <w:b/>
+          <w:bCs/>
+          <w:sz w:val="32"/>
+          <w:szCs w:val="32"/>
+          <w:rtl/>
+        </w:rPr>
+      </w:pPr>
+    </w:p>
+    <w:p>
+      <w:pPr>
+        <w:jc w:val="both"/>
+        <w:rPr>
+          <w:rFonts w:hint="cs"/>
+          <w:b/>
+          <w:bCs/>
+          <w:sz w:val="32"/>
+          <w:szCs w:val="32"/>
+          <w:rtl/>
+        </w:rPr>
+      </w:pPr>
+    </w:p>
+    <w:p>
+      <w:pPr>
+        <w:jc w:val="both"/>
+        <w:rPr>
+          <w:rFonts w:hint="cs"/>
+          <w:b/>
+          <w:bCs/>
+          <w:sz w:val="32"/>
+          <w:szCs w:val="32"/>
+          <w:rtl/>
+        </w:rPr>
+      </w:pPr>
+    </w:p>
+    <w:p>
+      <w:pPr>
+        <w:jc w:val="both"/>
+        <w:rPr>
+          <w:rFonts w:hint="cs"/>
+          <w:b/>
+          <w:bCs/>
+          <w:sz w:val="32"/>
+          <w:szCs w:val="32"/>
+          <w:rtl/>
+        </w:rPr>
+      </w:pPr>
+    </w:p>
+    <w:p>
+      <w:pPr>
+        <w:jc w:val="both"/>
+        <w:rPr>
+          <w:rFonts w:hint="cs"/>
+          <w:b/>
+          <w:bCs/>
+          <w:sz w:val="32"/>
+          <w:szCs w:val="32"/>
+          <w:rtl/>
+        </w:rPr>
+      </w:pPr>
+    </w:p>
+    <w:p>
+      <w:pPr>
+        <w:jc w:val="both"/>
+        <w:rPr>
+          <w:rFonts w:hint="cs"/>
+          <w:b/>
+          <w:bCs/>
+          <w:sz w:val="32"/>
+          <w:szCs w:val="32"/>
+          <w:rtl/>
+        </w:rPr>
+      </w:pPr>
+    </w:p>
+    <w:p>
+      <w:pPr>
+        <w:jc w:val="both"/>
+        <w:rPr>
+          <w:rFonts w:hint="cs"/>
+          <w:b/>
+          <w:bCs/>
+          <w:sz w:val="32"/>
+          <w:szCs w:val="32"/>
+          <w:rtl/>
+        </w:rPr>
+      </w:pPr>
+    </w:p>
+    <w:p>
+      <w:pPr>
+        <w:jc w:val="both"/>
+        <w:rPr>
+          <w:rFonts w:hint="cs"/>
+          <w:b/>
+          <w:bCs/>
+          <w:sz w:val="32"/>
+          <w:szCs w:val="32"/>
+          <w:rtl/>
+        </w:rPr>
+      </w:pPr>
+    </w:p>
+    <w:p>
+      <w:pPr>
+        <w:jc w:val="both"/>
+        <w:rPr>
+          <w:rFonts w:hint="cs"/>
+          <w:b/>
+          <w:bCs/>
+          <w:sz w:val="32"/>
+          <w:szCs w:val="32"/>
+          <w:rtl/>
+        </w:rPr>
+      </w:pPr>
+    </w:p>
+    <w:p>
+      <w:pPr>
+        <w:jc w:val="both"/>
+        <w:rPr>
+          <w:rFonts w:hint="cs"/>
+          <w:b/>
+          <w:bCs/>
+          <w:sz w:val="32"/>
+          <w:szCs w:val="32"/>
+          <w:rtl/>
+        </w:rPr>
+      </w:pPr>
+    </w:p>
+    <w:p>
+      <w:pPr>
+        <w:jc w:val="both"/>
+        <w:rPr>
+          <w:rFonts w:hint="cs"/>
+          <w:b/>
+          <w:bCs/>
+          <w:sz w:val="32"/>
+          <w:szCs w:val="32"/>
+          <w:rtl/>
+        </w:rPr>
+      </w:pPr>
+    </w:p>
+    <w:p>
+      <w:pPr>
+        <w:jc w:val="both"/>
+        <w:rPr>
+          <w:rFonts w:hint="cs"/>
+          <w:b/>
+          <w:bCs/>
+          <w:sz w:val="32"/>
+          <w:szCs w:val="32"/>
+          <w:rtl/>
+        </w:rPr>
+      </w:pPr>
+    </w:p>
+    <w:p>
+      <w:pPr>
+        <w:jc w:val="both"/>
+        <w:rPr>
+          <w:b/>
+          <w:bCs/>
+          <w:sz w:val="32"/>
+          <w:szCs w:val="32"/>
+          <w:rtl/>
+        </w:rPr>
+      </w:pPr>
+      <w:r>
+        <w:rPr>
+          <w:rFonts w:hint="cs"/>
+          <w:b/>
+          <w:bCs/>
+          <w:sz w:val="32"/>
+          <w:szCs w:val="32"/>
+          <w:rtl/>
+        </w:rPr>
+        <w:lastRenderedPageBreak/>
         <w:t>قاموس البيانات</w:t>
       </w:r>
       <w:r>
@@ -46075,7 +48730,6 @@
           <w:szCs w:val="32"/>
           <w:lang w:bidi="ar-DZ"/>
         </w:rPr>
-        <w:lastRenderedPageBreak/>
         <w:t xml:space="preserve"> </w:t>
       </w:r>
       <w:r>
@@ -48012,6 +50666,7 @@
           <w:szCs w:val="32"/>
           <w:rtl/>
         </w:rPr>
+        <w:lastRenderedPageBreak/>
         <w:t>ا</w:t>
       </w:r>
       <w:r>
@@ -50013,7 +52668,6 @@
           <w:szCs w:val="32"/>
           <w:rtl/>
         </w:rPr>
-        <w:lastRenderedPageBreak/>
         <w:t xml:space="preserve">5-4 مقدمة عن </w:t>
       </w:r>
       <w:r>
@@ -50256,6 +52910,7 @@
           <w:szCs w:val="32"/>
           <w:rtl/>
         </w:rPr>
+        <w:lastRenderedPageBreak/>
         <w:t>السرعة :</w:t>
       </w:r>
     </w:p>
@@ -51076,17 +53731,7 @@
           <w:szCs w:val="32"/>
           <w:rtl/>
         </w:rPr>
-        <w:t xml:space="preserve">سكريبت عن لغة الجافا صن مايكروسيستمز والتشابه في الاسم </w:t>
-      </w:r>
-      <w:r>
-        <w:rPr>
-          <w:rFonts w:hint="cs"/>
-          <w:sz w:val="32"/>
-          <w:szCs w:val="32"/>
-          <w:rtl/>
-        </w:rPr>
-        <w:lastRenderedPageBreak/>
-        <w:t xml:space="preserve">لا يرجع لأنهما مثل بعضهما , وفائدة هذه اللغة هي بث الحياة </w:t>
+        <w:t xml:space="preserve">سكريبت عن لغة الجافا صن مايكروسيستمز والتشابه في الاسم لا يرجع لأنهما مثل بعضهما , وفائدة هذه اللغة هي بث الحياة </w:t>
       </w:r>
       <w:r>
         <w:rPr>
@@ -51501,6 +54146,7 @@
           <w:szCs w:val="32"/>
           <w:rtl/>
         </w:rPr>
+        <w:lastRenderedPageBreak/>
         <w:t>المخدم لدى كل طلب من الزبون .</w:t>
       </w:r>
     </w:p>
@@ -52888,6 +55534,7 @@
           <w:rtl/>
           <w:lang w:bidi="ar-EG"/>
         </w:rPr>
+        <w:lastRenderedPageBreak/>
         <w:t xml:space="preserve">6-5 </w:t>
       </w:r>
       <w:r>
@@ -53631,7 +56278,6 @@
           <w:szCs w:val="32"/>
           <w:rtl/>
         </w:rPr>
-        <w:lastRenderedPageBreak/>
         <w:t>محمد عبد الكريم.</w:t>
       </w:r>
     </w:p>
@@ -54436,9 +57082,9 @@
     </w:lvl>
   </w:abstractNum>
   <w:abstractNum w:abstractNumId="6">
-    <w:nsid w:val="1F0C4440"/>
+    <w:nsid w:val="19697EE5"/>
     <w:multiLevelType w:val="hybridMultilevel"/>
-    <w:tmpl w:val="D0DC0ED8"/>
+    <w:tmpl w:val="338E14B6"/>
     <w:lvl w:ilvl="0" w:tplc="04090011">
       <w:start w:val="1"/>
       <w:numFmt w:val="decimal"/>
@@ -54525,16 +57171,16 @@
     </w:lvl>
   </w:abstractNum>
   <w:abstractNum w:abstractNumId="7">
-    <w:nsid w:val="200F10A2"/>
+    <w:nsid w:val="1F0C4440"/>
     <w:multiLevelType w:val="hybridMultilevel"/>
-    <w:tmpl w:val="9394125C"/>
+    <w:tmpl w:val="D0DC0ED8"/>
     <w:lvl w:ilvl="0" w:tplc="04090011">
-      <w:start w:val="4"/>
+      <w:start w:val="1"/>
       <w:numFmt w:val="decimal"/>
       <w:lvlText w:val="%1)"/>
       <w:lvlJc w:val="left"/>
       <w:pPr>
-        <w:ind w:left="360" w:hanging="360"/>
+        <w:ind w:left="720" w:hanging="360"/>
       </w:pPr>
       <w:rPr>
         <w:rFonts w:hint="default"/>
@@ -54546,7 +57192,7 @@
       <w:lvlText w:val="%2."/>
       <w:lvlJc w:val="left"/>
       <w:pPr>
-        <w:ind w:left="1080" w:hanging="360"/>
+        <w:ind w:left="1440" w:hanging="360"/>
       </w:pPr>
     </w:lvl>
     <w:lvl w:ilvl="2" w:tplc="0409001B" w:tentative="1">
@@ -54555,7 +57201,7 @@
       <w:lvlText w:val="%3."/>
       <w:lvlJc w:val="right"/>
       <w:pPr>
-        <w:ind w:left="1800" w:hanging="180"/>
+        <w:ind w:left="2160" w:hanging="180"/>
       </w:pPr>
     </w:lvl>
     <w:lvl w:ilvl="3" w:tplc="0409000F" w:tentative="1">
@@ -54564,7 +57210,7 @@
       <w:lvlText w:val="%4."/>
       <w:lvlJc w:val="left"/>
       <w:pPr>
-        <w:ind w:left="2520" w:hanging="360"/>
+        <w:ind w:left="2880" w:hanging="360"/>
       </w:pPr>
     </w:lvl>
     <w:lvl w:ilvl="4" w:tplc="04090019" w:tentative="1">
@@ -54573,7 +57219,7 @@
       <w:lvlText w:val="%5."/>
       <w:lvlJc w:val="left"/>
       <w:pPr>
-        <w:ind w:left="3240" w:hanging="360"/>
+        <w:ind w:left="3600" w:hanging="360"/>
       </w:pPr>
     </w:lvl>
     <w:lvl w:ilvl="5" w:tplc="0409001B" w:tentative="1">
@@ -54582,7 +57228,7 @@
       <w:lvlText w:val="%6."/>
       <w:lvlJc w:val="right"/>
       <w:pPr>
-        <w:ind w:left="3960" w:hanging="180"/>
+        <w:ind w:left="4320" w:hanging="180"/>
       </w:pPr>
     </w:lvl>
     <w:lvl w:ilvl="6" w:tplc="0409000F" w:tentative="1">
@@ -54591,7 +57237,7 @@
       <w:lvlText w:val="%7."/>
       <w:lvlJc w:val="left"/>
       <w:pPr>
-        <w:ind w:left="4680" w:hanging="360"/>
+        <w:ind w:left="5040" w:hanging="360"/>
       </w:pPr>
     </w:lvl>
     <w:lvl w:ilvl="7" w:tplc="04090019" w:tentative="1">
@@ -54600,7 +57246,7 @@
       <w:lvlText w:val="%8."/>
       <w:lvlJc w:val="left"/>
       <w:pPr>
-        <w:ind w:left="5400" w:hanging="360"/>
+        <w:ind w:left="5760" w:hanging="360"/>
       </w:pPr>
     </w:lvl>
     <w:lvl w:ilvl="8" w:tplc="0409001B" w:tentative="1">
@@ -54609,11 +57255,100 @@
       <w:lvlText w:val="%9."/>
       <w:lvlJc w:val="right"/>
       <w:pPr>
-        <w:ind w:left="6120" w:hanging="180"/>
+        <w:ind w:left="6480" w:hanging="180"/>
       </w:pPr>
     </w:lvl>
   </w:abstractNum>
   <w:abstractNum w:abstractNumId="8">
+    <w:nsid w:val="200F10A2"/>
+    <w:multiLevelType w:val="hybridMultilevel"/>
+    <w:tmpl w:val="9394125C"/>
+    <w:lvl w:ilvl="0" w:tplc="04090011">
+      <w:start w:val="4"/>
+      <w:numFmt w:val="decimal"/>
+      <w:lvlText w:val="%1)"/>
+      <w:lvlJc w:val="left"/>
+      <w:pPr>
+        <w:ind w:left="360" w:hanging="360"/>
+      </w:pPr>
+      <w:rPr>
+        <w:rFonts w:hint="default"/>
+      </w:rPr>
+    </w:lvl>
+    <w:lvl w:ilvl="1" w:tplc="04090019" w:tentative="1">
+      <w:start w:val="1"/>
+      <w:numFmt w:val="lowerLetter"/>
+      <w:lvlText w:val="%2."/>
+      <w:lvlJc w:val="left"/>
+      <w:pPr>
+        <w:ind w:left="1080" w:hanging="360"/>
+      </w:pPr>
+    </w:lvl>
+    <w:lvl w:ilvl="2" w:tplc="0409001B" w:tentative="1">
+      <w:start w:val="1"/>
+      <w:numFmt w:val="lowerRoman"/>
+      <w:lvlText w:val="%3."/>
+      <w:lvlJc w:val="right"/>
+      <w:pPr>
+        <w:ind w:left="1800" w:hanging="180"/>
+      </w:pPr>
+    </w:lvl>
+    <w:lvl w:ilvl="3" w:tplc="0409000F" w:tentative="1">
+      <w:start w:val="1"/>
+      <w:numFmt w:val="decimal"/>
+      <w:lvlText w:val="%4."/>
+      <w:lvlJc w:val="left"/>
+      <w:pPr>
+        <w:ind w:left="2520" w:hanging="360"/>
+      </w:pPr>
+    </w:lvl>
+    <w:lvl w:ilvl="4" w:tplc="04090019" w:tentative="1">
+      <w:start w:val="1"/>
+      <w:numFmt w:val="lowerLetter"/>
+      <w:lvlText w:val="%5."/>
+      <w:lvlJc w:val="left"/>
+      <w:pPr>
+        <w:ind w:left="3240" w:hanging="360"/>
+      </w:pPr>
+    </w:lvl>
+    <w:lvl w:ilvl="5" w:tplc="0409001B" w:tentative="1">
+      <w:start w:val="1"/>
+      <w:numFmt w:val="lowerRoman"/>
+      <w:lvlText w:val="%6."/>
+      <w:lvlJc w:val="right"/>
+      <w:pPr>
+        <w:ind w:left="3960" w:hanging="180"/>
+      </w:pPr>
+    </w:lvl>
+    <w:lvl w:ilvl="6" w:tplc="0409000F" w:tentative="1">
+      <w:start w:val="1"/>
+      <w:numFmt w:val="decimal"/>
+      <w:lvlText w:val="%7."/>
+      <w:lvlJc w:val="left"/>
+      <w:pPr>
+        <w:ind w:left="4680" w:hanging="360"/>
+      </w:pPr>
+    </w:lvl>
+    <w:lvl w:ilvl="7" w:tplc="04090019" w:tentative="1">
+      <w:start w:val="1"/>
+      <w:numFmt w:val="lowerLetter"/>
+      <w:lvlText w:val="%8."/>
+      <w:lvlJc w:val="left"/>
+      <w:pPr>
+        <w:ind w:left="5400" w:hanging="360"/>
+      </w:pPr>
+    </w:lvl>
+    <w:lvl w:ilvl="8" w:tplc="0409001B" w:tentative="1">
+      <w:start w:val="1"/>
+      <w:numFmt w:val="lowerRoman"/>
+      <w:lvlText w:val="%9."/>
+      <w:lvlJc w:val="right"/>
+      <w:pPr>
+        <w:ind w:left="6120" w:hanging="180"/>
+      </w:pPr>
+    </w:lvl>
+  </w:abstractNum>
+  <w:abstractNum w:abstractNumId="9">
     <w:nsid w:val="23CE5291"/>
     <w:multiLevelType w:val="hybridMultilevel"/>
     <w:tmpl w:val="04DA7108"/>
@@ -54726,7 +57461,7 @@
       </w:rPr>
     </w:lvl>
   </w:abstractNum>
-  <w:abstractNum w:abstractNumId="9">
+  <w:abstractNum w:abstractNumId="10">
     <w:nsid w:val="240D44F7"/>
     <w:multiLevelType w:val="hybridMultilevel"/>
     <w:tmpl w:val="71D8C6EC"/>
@@ -54815,7 +57550,7 @@
       </w:pPr>
     </w:lvl>
   </w:abstractNum>
-  <w:abstractNum w:abstractNumId="10">
+  <w:abstractNum w:abstractNumId="11">
     <w:nsid w:val="2E39057A"/>
     <w:multiLevelType w:val="hybridMultilevel"/>
     <w:tmpl w:val="89DC68CC"/>
@@ -54904,7 +57639,7 @@
       </w:pPr>
     </w:lvl>
   </w:abstractNum>
-  <w:abstractNum w:abstractNumId="11">
+  <w:abstractNum w:abstractNumId="12">
     <w:nsid w:val="2F285F17"/>
     <w:multiLevelType w:val="hybridMultilevel"/>
     <w:tmpl w:val="0D3AB33A"/>
@@ -54993,7 +57728,7 @@
       </w:pPr>
     </w:lvl>
   </w:abstractNum>
-  <w:abstractNum w:abstractNumId="12">
+  <w:abstractNum w:abstractNumId="13">
     <w:nsid w:val="2FB73F6C"/>
     <w:multiLevelType w:val="hybridMultilevel"/>
     <w:tmpl w:val="C82CDD74"/>
@@ -55106,7 +57841,7 @@
       </w:rPr>
     </w:lvl>
   </w:abstractNum>
-  <w:abstractNum w:abstractNumId="13">
+  <w:abstractNum w:abstractNumId="14">
     <w:nsid w:val="31816D77"/>
     <w:multiLevelType w:val="hybridMultilevel"/>
     <w:tmpl w:val="016AACF4"/>
@@ -55219,7 +57954,7 @@
       </w:rPr>
     </w:lvl>
   </w:abstractNum>
-  <w:abstractNum w:abstractNumId="14">
+  <w:abstractNum w:abstractNumId="15">
     <w:nsid w:val="32925144"/>
     <w:multiLevelType w:val="hybridMultilevel"/>
     <w:tmpl w:val="DE1ECB74"/>
@@ -55308,7 +58043,7 @@
       </w:pPr>
     </w:lvl>
   </w:abstractNum>
-  <w:abstractNum w:abstractNumId="15">
+  <w:abstractNum w:abstractNumId="16">
     <w:nsid w:val="34AC7382"/>
     <w:multiLevelType w:val="hybridMultilevel"/>
     <w:tmpl w:val="FEC8E5CA"/>
@@ -55397,7 +58132,7 @@
       </w:pPr>
     </w:lvl>
   </w:abstractNum>
-  <w:abstractNum w:abstractNumId="16">
+  <w:abstractNum w:abstractNumId="17">
     <w:nsid w:val="3526434E"/>
     <w:multiLevelType w:val="multilevel"/>
     <w:tmpl w:val="9552F7B8"/>
@@ -55510,7 +58245,7 @@
       </w:rPr>
     </w:lvl>
   </w:abstractNum>
-  <w:abstractNum w:abstractNumId="17">
+  <w:abstractNum w:abstractNumId="18">
     <w:nsid w:val="35BA51E7"/>
     <w:multiLevelType w:val="hybridMultilevel"/>
     <w:tmpl w:val="92A2BC48"/>
@@ -55623,11 +58358,11 @@
       </w:rPr>
     </w:lvl>
   </w:abstractNum>
-  <w:abstractNum w:abstractNumId="18">
-    <w:nsid w:val="37D92CBB"/>
+  <w:abstractNum w:abstractNumId="19">
+    <w:nsid w:val="37852145"/>
     <w:multiLevelType w:val="hybridMultilevel"/>
-    <w:tmpl w:val="1CD0A754"/>
-    <w:lvl w:ilvl="0" w:tplc="901E32E6">
+    <w:tmpl w:val="0E9AA036"/>
+    <w:lvl w:ilvl="0" w:tplc="FE886A64">
       <w:start w:val="1"/>
       <w:numFmt w:val="decimal"/>
       <w:lvlText w:val="%1-"/>
@@ -55712,7 +58447,96 @@
       </w:pPr>
     </w:lvl>
   </w:abstractNum>
-  <w:abstractNum w:abstractNumId="19">
+  <w:abstractNum w:abstractNumId="20">
+    <w:nsid w:val="37D92CBB"/>
+    <w:multiLevelType w:val="hybridMultilevel"/>
+    <w:tmpl w:val="1CD0A754"/>
+    <w:lvl w:ilvl="0" w:tplc="901E32E6">
+      <w:start w:val="1"/>
+      <w:numFmt w:val="decimal"/>
+      <w:lvlText w:val="%1-"/>
+      <w:lvlJc w:val="left"/>
+      <w:pPr>
+        <w:ind w:left="502" w:hanging="360"/>
+      </w:pPr>
+      <w:rPr>
+        <w:rFonts w:hint="default"/>
+      </w:rPr>
+    </w:lvl>
+    <w:lvl w:ilvl="1" w:tplc="04090019" w:tentative="1">
+      <w:start w:val="1"/>
+      <w:numFmt w:val="lowerLetter"/>
+      <w:lvlText w:val="%2."/>
+      <w:lvlJc w:val="left"/>
+      <w:pPr>
+        <w:ind w:left="1222" w:hanging="360"/>
+      </w:pPr>
+    </w:lvl>
+    <w:lvl w:ilvl="2" w:tplc="0409001B" w:tentative="1">
+      <w:start w:val="1"/>
+      <w:numFmt w:val="lowerRoman"/>
+      <w:lvlText w:val="%3."/>
+      <w:lvlJc w:val="right"/>
+      <w:pPr>
+        <w:ind w:left="1942" w:hanging="180"/>
+      </w:pPr>
+    </w:lvl>
+    <w:lvl w:ilvl="3" w:tplc="0409000F" w:tentative="1">
+      <w:start w:val="1"/>
+      <w:numFmt w:val="decimal"/>
+      <w:lvlText w:val="%4."/>
+      <w:lvlJc w:val="left"/>
+      <w:pPr>
+        <w:ind w:left="2662" w:hanging="360"/>
+      </w:pPr>
+    </w:lvl>
+    <w:lvl w:ilvl="4" w:tplc="04090019" w:tentative="1">
+      <w:start w:val="1"/>
+      <w:numFmt w:val="lowerLetter"/>
+      <w:lvlText w:val="%5."/>
+      <w:lvlJc w:val="left"/>
+      <w:pPr>
+        <w:ind w:left="3382" w:hanging="360"/>
+      </w:pPr>
+    </w:lvl>
+    <w:lvl w:ilvl="5" w:tplc="0409001B" w:tentative="1">
+      <w:start w:val="1"/>
+      <w:numFmt w:val="lowerRoman"/>
+      <w:lvlText w:val="%6."/>
+      <w:lvlJc w:val="right"/>
+      <w:pPr>
+        <w:ind w:left="4102" w:hanging="180"/>
+      </w:pPr>
+    </w:lvl>
+    <w:lvl w:ilvl="6" w:tplc="0409000F" w:tentative="1">
+      <w:start w:val="1"/>
+      <w:numFmt w:val="decimal"/>
+      <w:lvlText w:val="%7."/>
+      <w:lvlJc w:val="left"/>
+      <w:pPr>
+        <w:ind w:left="4822" w:hanging="360"/>
+      </w:pPr>
+    </w:lvl>
+    <w:lvl w:ilvl="7" w:tplc="04090019" w:tentative="1">
+      <w:start w:val="1"/>
+      <w:numFmt w:val="lowerLetter"/>
+      <w:lvlText w:val="%8."/>
+      <w:lvlJc w:val="left"/>
+      <w:pPr>
+        <w:ind w:left="5542" w:hanging="360"/>
+      </w:pPr>
+    </w:lvl>
+    <w:lvl w:ilvl="8" w:tplc="0409001B" w:tentative="1">
+      <w:start w:val="1"/>
+      <w:numFmt w:val="lowerRoman"/>
+      <w:lvlText w:val="%9."/>
+      <w:lvlJc w:val="right"/>
+      <w:pPr>
+        <w:ind w:left="6262" w:hanging="180"/>
+      </w:pPr>
+    </w:lvl>
+  </w:abstractNum>
+  <w:abstractNum w:abstractNumId="21">
     <w:nsid w:val="38B819A3"/>
     <w:multiLevelType w:val="hybridMultilevel"/>
     <w:tmpl w:val="8B7805FC"/>
@@ -55825,7 +58649,7 @@
       </w:rPr>
     </w:lvl>
   </w:abstractNum>
-  <w:abstractNum w:abstractNumId="20">
+  <w:abstractNum w:abstractNumId="22">
     <w:nsid w:val="3A7268AB"/>
     <w:multiLevelType w:val="hybridMultilevel"/>
     <w:tmpl w:val="E1446916"/>
@@ -55938,7 +58762,7 @@
       </w:rPr>
     </w:lvl>
   </w:abstractNum>
-  <w:abstractNum w:abstractNumId="21">
+  <w:abstractNum w:abstractNumId="23">
     <w:nsid w:val="3A7A19EE"/>
     <w:multiLevelType w:val="hybridMultilevel"/>
     <w:tmpl w:val="C5F8525A"/>
@@ -56051,7 +58875,7 @@
       </w:rPr>
     </w:lvl>
   </w:abstractNum>
-  <w:abstractNum w:abstractNumId="22">
+  <w:abstractNum w:abstractNumId="24">
     <w:nsid w:val="41B51015"/>
     <w:multiLevelType w:val="hybridMultilevel"/>
     <w:tmpl w:val="747AE1FA"/>
@@ -56164,7 +58988,7 @@
       </w:rPr>
     </w:lvl>
   </w:abstractNum>
-  <w:abstractNum w:abstractNumId="23">
+  <w:abstractNum w:abstractNumId="25">
     <w:nsid w:val="430306CA"/>
     <w:multiLevelType w:val="hybridMultilevel"/>
     <w:tmpl w:val="A8A8BE5C"/>
@@ -56277,7 +59101,7 @@
       </w:rPr>
     </w:lvl>
   </w:abstractNum>
-  <w:abstractNum w:abstractNumId="24">
+  <w:abstractNum w:abstractNumId="26">
     <w:nsid w:val="434C74F1"/>
     <w:multiLevelType w:val="hybridMultilevel"/>
     <w:tmpl w:val="A794868E"/>
@@ -56390,7 +59214,7 @@
       </w:rPr>
     </w:lvl>
   </w:abstractNum>
-  <w:abstractNum w:abstractNumId="25">
+  <w:abstractNum w:abstractNumId="27">
     <w:nsid w:val="4BAD6934"/>
     <w:multiLevelType w:val="hybridMultilevel"/>
     <w:tmpl w:val="255E1060"/>
@@ -56503,7 +59327,7 @@
       </w:rPr>
     </w:lvl>
   </w:abstractNum>
-  <w:abstractNum w:abstractNumId="26">
+  <w:abstractNum w:abstractNumId="28">
     <w:nsid w:val="4E1D65D9"/>
     <w:multiLevelType w:val="hybridMultilevel"/>
     <w:tmpl w:val="50007160"/>
@@ -56592,7 +59416,7 @@
       </w:pPr>
     </w:lvl>
   </w:abstractNum>
-  <w:abstractNum w:abstractNumId="27">
+  <w:abstractNum w:abstractNumId="29">
     <w:nsid w:val="4E426CC8"/>
     <w:multiLevelType w:val="hybridMultilevel"/>
     <w:tmpl w:val="59FA3E0A"/>
@@ -56705,7 +59529,7 @@
       </w:rPr>
     </w:lvl>
   </w:abstractNum>
-  <w:abstractNum w:abstractNumId="28">
+  <w:abstractNum w:abstractNumId="30">
     <w:nsid w:val="4F0D6ED6"/>
     <w:multiLevelType w:val="hybridMultilevel"/>
     <w:tmpl w:val="9064CEA0"/>
@@ -56818,7 +59642,7 @@
       </w:rPr>
     </w:lvl>
   </w:abstractNum>
-  <w:abstractNum w:abstractNumId="29">
+  <w:abstractNum w:abstractNumId="31">
     <w:nsid w:val="4F234068"/>
     <w:multiLevelType w:val="hybridMultilevel"/>
     <w:tmpl w:val="1B54E13C"/>
@@ -56931,7 +59755,7 @@
       </w:rPr>
     </w:lvl>
   </w:abstractNum>
-  <w:abstractNum w:abstractNumId="30">
+  <w:abstractNum w:abstractNumId="32">
     <w:nsid w:val="4F3A1DAE"/>
     <w:multiLevelType w:val="hybridMultilevel"/>
     <w:tmpl w:val="A6E2CC58"/>
@@ -57044,7 +59868,7 @@
       </w:rPr>
     </w:lvl>
   </w:abstractNum>
-  <w:abstractNum w:abstractNumId="31">
+  <w:abstractNum w:abstractNumId="33">
     <w:nsid w:val="52500659"/>
     <w:multiLevelType w:val="hybridMultilevel"/>
     <w:tmpl w:val="DC3A5948"/>
@@ -57157,7 +59981,7 @@
       </w:rPr>
     </w:lvl>
   </w:abstractNum>
-  <w:abstractNum w:abstractNumId="32">
+  <w:abstractNum w:abstractNumId="34">
     <w:nsid w:val="54336378"/>
     <w:multiLevelType w:val="hybridMultilevel"/>
     <w:tmpl w:val="6AE68EF8"/>
@@ -57246,7 +60070,7 @@
       </w:pPr>
     </w:lvl>
   </w:abstractNum>
-  <w:abstractNum w:abstractNumId="33">
+  <w:abstractNum w:abstractNumId="35">
     <w:nsid w:val="56F65886"/>
     <w:multiLevelType w:val="hybridMultilevel"/>
     <w:tmpl w:val="B6709056"/>
@@ -57359,17 +60183,17 @@
       </w:rPr>
     </w:lvl>
   </w:abstractNum>
-  <w:abstractNum w:abstractNumId="34">
-    <w:nsid w:val="5E5D6FE5"/>
+  <w:abstractNum w:abstractNumId="36">
+    <w:nsid w:val="5C102645"/>
     <w:multiLevelType w:val="hybridMultilevel"/>
-    <w:tmpl w:val="098240C4"/>
-    <w:lvl w:ilvl="0" w:tplc="B53ADF24">
+    <w:tmpl w:val="71D8C6EC"/>
+    <w:lvl w:ilvl="0" w:tplc="B34C19AE">
       <w:start w:val="1"/>
       <w:numFmt w:val="decimal"/>
-      <w:lvlText w:val="%1-"/>
+      <w:lvlText w:val="%1)"/>
       <w:lvlJc w:val="left"/>
       <w:pPr>
-        <w:ind w:left="720" w:hanging="360"/>
+        <w:ind w:left="1004" w:hanging="360"/>
       </w:pPr>
       <w:rPr>
         <w:rFonts w:hint="default"/>
@@ -57381,7 +60205,7 @@
       <w:lvlText w:val="%2."/>
       <w:lvlJc w:val="left"/>
       <w:pPr>
-        <w:ind w:left="1440" w:hanging="360"/>
+        <w:ind w:left="1724" w:hanging="360"/>
       </w:pPr>
     </w:lvl>
     <w:lvl w:ilvl="2" w:tplc="0409001B" w:tentative="1">
@@ -57390,7 +60214,7 @@
       <w:lvlText w:val="%3."/>
       <w:lvlJc w:val="right"/>
       <w:pPr>
-        <w:ind w:left="2160" w:hanging="180"/>
+        <w:ind w:left="2444" w:hanging="180"/>
       </w:pPr>
     </w:lvl>
     <w:lvl w:ilvl="3" w:tplc="0409000F" w:tentative="1">
@@ -57399,7 +60223,7 @@
       <w:lvlText w:val="%4."/>
       <w:lvlJc w:val="left"/>
       <w:pPr>
-        <w:ind w:left="2880" w:hanging="360"/>
+        <w:ind w:left="3164" w:hanging="360"/>
       </w:pPr>
     </w:lvl>
     <w:lvl w:ilvl="4" w:tplc="04090019" w:tentative="1">
@@ -57408,7 +60232,7 @@
       <w:lvlText w:val="%5."/>
       <w:lvlJc w:val="left"/>
       <w:pPr>
-        <w:ind w:left="3600" w:hanging="360"/>
+        <w:ind w:left="3884" w:hanging="360"/>
       </w:pPr>
     </w:lvl>
     <w:lvl w:ilvl="5" w:tplc="0409001B" w:tentative="1">
@@ -57417,7 +60241,7 @@
       <w:lvlText w:val="%6."/>
       <w:lvlJc w:val="right"/>
       <w:pPr>
-        <w:ind w:left="4320" w:hanging="180"/>
+        <w:ind w:left="4604" w:hanging="180"/>
       </w:pPr>
     </w:lvl>
     <w:lvl w:ilvl="6" w:tplc="0409000F" w:tentative="1">
@@ -57426,7 +60250,7 @@
       <w:lvlText w:val="%7."/>
       <w:lvlJc w:val="left"/>
       <w:pPr>
-        <w:ind w:left="5040" w:hanging="360"/>
+        <w:ind w:left="5324" w:hanging="360"/>
       </w:pPr>
     </w:lvl>
     <w:lvl w:ilvl="7" w:tplc="04090019" w:tentative="1">
@@ -57435,7 +60259,7 @@
       <w:lvlText w:val="%8."/>
       <w:lvlJc w:val="left"/>
       <w:pPr>
-        <w:ind w:left="5760" w:hanging="360"/>
+        <w:ind w:left="6044" w:hanging="360"/>
       </w:pPr>
     </w:lvl>
     <w:lvl w:ilvl="8" w:tplc="0409001B" w:tentative="1">
@@ -57444,11 +60268,100 @@
       <w:lvlText w:val="%9."/>
       <w:lvlJc w:val="right"/>
       <w:pPr>
-        <w:ind w:left="6480" w:hanging="180"/>
+        <w:ind w:left="6764" w:hanging="180"/>
       </w:pPr>
     </w:lvl>
   </w:abstractNum>
-  <w:abstractNum w:abstractNumId="35">
+  <w:abstractNum w:abstractNumId="37">
+    <w:nsid w:val="5E5D6FE5"/>
+    <w:multiLevelType w:val="hybridMultilevel"/>
+    <w:tmpl w:val="098240C4"/>
+    <w:lvl w:ilvl="0" w:tplc="B53ADF24">
+      <w:start w:val="1"/>
+      <w:numFmt w:val="decimal"/>
+      <w:lvlText w:val="%1-"/>
+      <w:lvlJc w:val="left"/>
+      <w:pPr>
+        <w:ind w:left="720" w:hanging="360"/>
+      </w:pPr>
+      <w:rPr>
+        <w:rFonts w:hint="default"/>
+      </w:rPr>
+    </w:lvl>
+    <w:lvl w:ilvl="1" w:tplc="04090019" w:tentative="1">
+      <w:start w:val="1"/>
+      <w:numFmt w:val="lowerLetter"/>
+      <w:lvlText w:val="%2."/>
+      <w:lvlJc w:val="left"/>
+      <w:pPr>
+        <w:ind w:left="1440" w:hanging="360"/>
+      </w:pPr>
+    </w:lvl>
+    <w:lvl w:ilvl="2" w:tplc="0409001B" w:tentative="1">
+      <w:start w:val="1"/>
+      <w:numFmt w:val="lowerRoman"/>
+      <w:lvlText w:val="%3."/>
+      <w:lvlJc w:val="right"/>
+      <w:pPr>
+        <w:ind w:left="2160" w:hanging="180"/>
+      </w:pPr>
+    </w:lvl>
+    <w:lvl w:ilvl="3" w:tplc="0409000F" w:tentative="1">
+      <w:start w:val="1"/>
+      <w:numFmt w:val="decimal"/>
+      <w:lvlText w:val="%4."/>
+      <w:lvlJc w:val="left"/>
+      <w:pPr>
+        <w:ind w:left="2880" w:hanging="360"/>
+      </w:pPr>
+    </w:lvl>
+    <w:lvl w:ilvl="4" w:tplc="04090019" w:tentative="1">
+      <w:start w:val="1"/>
+      <w:numFmt w:val="lowerLetter"/>
+      <w:lvlText w:val="%5."/>
+      <w:lvlJc w:val="left"/>
+      <w:pPr>
+        <w:ind w:left="3600" w:hanging="360"/>
+      </w:pPr>
+    </w:lvl>
+    <w:lvl w:ilvl="5" w:tplc="0409001B" w:tentative="1">
+      <w:start w:val="1"/>
+      <w:numFmt w:val="lowerRoman"/>
+      <w:lvlText w:val="%6."/>
+      <w:lvlJc w:val="right"/>
+      <w:pPr>
+        <w:ind w:left="4320" w:hanging="180"/>
+      </w:pPr>
+    </w:lvl>
+    <w:lvl w:ilvl="6" w:tplc="0409000F" w:tentative="1">
+      <w:start w:val="1"/>
+      <w:numFmt w:val="decimal"/>
+      <w:lvlText w:val="%7."/>
+      <w:lvlJc w:val="left"/>
+      <w:pPr>
+        <w:ind w:left="5040" w:hanging="360"/>
+      </w:pPr>
+    </w:lvl>
+    <w:lvl w:ilvl="7" w:tplc="04090019" w:tentative="1">
+      <w:start w:val="1"/>
+      <w:numFmt w:val="lowerLetter"/>
+      <w:lvlText w:val="%8."/>
+      <w:lvlJc w:val="left"/>
+      <w:pPr>
+        <w:ind w:left="5760" w:hanging="360"/>
+      </w:pPr>
+    </w:lvl>
+    <w:lvl w:ilvl="8" w:tplc="0409001B" w:tentative="1">
+      <w:start w:val="1"/>
+      <w:numFmt w:val="lowerRoman"/>
+      <w:lvlText w:val="%9."/>
+      <w:lvlJc w:val="right"/>
+      <w:pPr>
+        <w:ind w:left="6480" w:hanging="180"/>
+      </w:pPr>
+    </w:lvl>
+  </w:abstractNum>
+  <w:abstractNum w:abstractNumId="38">
     <w:nsid w:val="60783603"/>
     <w:multiLevelType w:val="hybridMultilevel"/>
     <w:tmpl w:val="C546A968"/>
@@ -57561,7 +60474,7 @@
       </w:rPr>
     </w:lvl>
   </w:abstractNum>
-  <w:abstractNum w:abstractNumId="36">
+  <w:abstractNum w:abstractNumId="39">
     <w:nsid w:val="6169335A"/>
     <w:multiLevelType w:val="hybridMultilevel"/>
     <w:tmpl w:val="CD90CCF8"/>
@@ -57650,7 +60563,7 @@
       </w:pPr>
     </w:lvl>
   </w:abstractNum>
-  <w:abstractNum w:abstractNumId="37">
+  <w:abstractNum w:abstractNumId="40">
     <w:nsid w:val="6173543C"/>
     <w:multiLevelType w:val="hybridMultilevel"/>
     <w:tmpl w:val="C396029E"/>
@@ -57763,7 +60676,7 @@
       </w:rPr>
     </w:lvl>
   </w:abstractNum>
-  <w:abstractNum w:abstractNumId="38">
+  <w:abstractNum w:abstractNumId="41">
     <w:nsid w:val="6393580A"/>
     <w:multiLevelType w:val="hybridMultilevel"/>
     <w:tmpl w:val="8EBAEC8C"/>
@@ -57876,7 +60789,7 @@
       </w:rPr>
     </w:lvl>
   </w:abstractNum>
-  <w:abstractNum w:abstractNumId="39">
+  <w:abstractNum w:abstractNumId="42">
     <w:nsid w:val="653A3055"/>
     <w:multiLevelType w:val="hybridMultilevel"/>
     <w:tmpl w:val="E6C82E98"/>
@@ -57989,7 +60902,7 @@
       </w:rPr>
     </w:lvl>
   </w:abstractNum>
-  <w:abstractNum w:abstractNumId="40">
+  <w:abstractNum w:abstractNumId="43">
     <w:nsid w:val="66E069AD"/>
     <w:multiLevelType w:val="hybridMultilevel"/>
     <w:tmpl w:val="C54EF850"/>
@@ -58102,7 +61015,7 @@
       </w:rPr>
     </w:lvl>
   </w:abstractNum>
-  <w:abstractNum w:abstractNumId="41">
+  <w:abstractNum w:abstractNumId="44">
     <w:nsid w:val="6855518A"/>
     <w:multiLevelType w:val="hybridMultilevel"/>
     <w:tmpl w:val="5D46A7DC"/>
@@ -58215,7 +61128,7 @@
       </w:rPr>
     </w:lvl>
   </w:abstractNum>
-  <w:abstractNum w:abstractNumId="42">
+  <w:abstractNum w:abstractNumId="45">
     <w:nsid w:val="692757DF"/>
     <w:multiLevelType w:val="hybridMultilevel"/>
     <w:tmpl w:val="B412A326"/>
@@ -58304,7 +61217,7 @@
       </w:pPr>
     </w:lvl>
   </w:abstractNum>
-  <w:abstractNum w:abstractNumId="43">
+  <w:abstractNum w:abstractNumId="46">
     <w:nsid w:val="69675BC2"/>
     <w:multiLevelType w:val="hybridMultilevel"/>
     <w:tmpl w:val="EEA24E7A"/>
@@ -58393,7 +61306,7 @@
       </w:pPr>
     </w:lvl>
   </w:abstractNum>
-  <w:abstractNum w:abstractNumId="44">
+  <w:abstractNum w:abstractNumId="47">
     <w:nsid w:val="6A7554A8"/>
     <w:multiLevelType w:val="hybridMultilevel"/>
     <w:tmpl w:val="ABCAEF64"/>
@@ -58482,7 +61395,7 @@
       </w:pPr>
     </w:lvl>
   </w:abstractNum>
-  <w:abstractNum w:abstractNumId="45">
+  <w:abstractNum w:abstractNumId="48">
     <w:nsid w:val="6C7D4743"/>
     <w:multiLevelType w:val="multilevel"/>
     <w:tmpl w:val="F056BBB4"/>
@@ -58600,7 +61513,7 @@
       </w:rPr>
     </w:lvl>
   </w:abstractNum>
-  <w:abstractNum w:abstractNumId="46">
+  <w:abstractNum w:abstractNumId="49">
     <w:nsid w:val="7229630B"/>
     <w:multiLevelType w:val="hybridMultilevel"/>
     <w:tmpl w:val="14EE5626"/>
@@ -58689,7 +61602,7 @@
       </w:pPr>
     </w:lvl>
   </w:abstractNum>
-  <w:abstractNum w:abstractNumId="47">
+  <w:abstractNum w:abstractNumId="50">
     <w:nsid w:val="78CC7AE3"/>
     <w:multiLevelType w:val="hybridMultilevel"/>
     <w:tmpl w:val="E83859F8"/>
@@ -58802,7 +61715,7 @@
       </w:rPr>
     </w:lvl>
   </w:abstractNum>
-  <w:abstractNum w:abstractNumId="48">
+  <w:abstractNum w:abstractNumId="51">
     <w:nsid w:val="7999278C"/>
     <w:multiLevelType w:val="hybridMultilevel"/>
     <w:tmpl w:val="D138D5E2"/>
@@ -58915,7 +61828,7 @@
       </w:rPr>
     </w:lvl>
   </w:abstractNum>
-  <w:abstractNum w:abstractNumId="49">
+  <w:abstractNum w:abstractNumId="52">
     <w:nsid w:val="7B525336"/>
     <w:multiLevelType w:val="hybridMultilevel"/>
     <w:tmpl w:val="11183024"/>
@@ -59028,7 +61941,7 @@
       </w:rPr>
     </w:lvl>
   </w:abstractNum>
-  <w:abstractNum w:abstractNumId="50">
+  <w:abstractNum w:abstractNumId="53">
     <w:nsid w:val="7B6476F2"/>
     <w:multiLevelType w:val="hybridMultilevel"/>
     <w:tmpl w:val="AA561784"/>
@@ -59141,74 +62054,163 @@
       </w:rPr>
     </w:lvl>
   </w:abstractNum>
+  <w:abstractNum w:abstractNumId="54">
+    <w:nsid w:val="7BF12A39"/>
+    <w:multiLevelType w:val="hybridMultilevel"/>
+    <w:tmpl w:val="44DC0C50"/>
+    <w:lvl w:ilvl="0" w:tplc="04090011">
+      <w:start w:val="1"/>
+      <w:numFmt w:val="decimal"/>
+      <w:lvlText w:val="%1)"/>
+      <w:lvlJc w:val="left"/>
+      <w:pPr>
+        <w:ind w:left="360" w:hanging="360"/>
+      </w:pPr>
+      <w:rPr>
+        <w:rFonts w:hint="default"/>
+      </w:rPr>
+    </w:lvl>
+    <w:lvl w:ilvl="1" w:tplc="04090019" w:tentative="1">
+      <w:start w:val="1"/>
+      <w:numFmt w:val="lowerLetter"/>
+      <w:lvlText w:val="%2."/>
+      <w:lvlJc w:val="left"/>
+      <w:pPr>
+        <w:ind w:left="1080" w:hanging="360"/>
+      </w:pPr>
+    </w:lvl>
+    <w:lvl w:ilvl="2" w:tplc="0409001B" w:tentative="1">
+      <w:start w:val="1"/>
+      <w:numFmt w:val="lowerRoman"/>
+      <w:lvlText w:val="%3."/>
+      <w:lvlJc w:val="right"/>
+      <w:pPr>
+        <w:ind w:left="1800" w:hanging="180"/>
+      </w:pPr>
+    </w:lvl>
+    <w:lvl w:ilvl="3" w:tplc="0409000F" w:tentative="1">
+      <w:start w:val="1"/>
+      <w:numFmt w:val="decimal"/>
+      <w:lvlText w:val="%4."/>
+      <w:lvlJc w:val="left"/>
+      <w:pPr>
+        <w:ind w:left="2520" w:hanging="360"/>
+      </w:pPr>
+    </w:lvl>
+    <w:lvl w:ilvl="4" w:tplc="04090019" w:tentative="1">
+      <w:start w:val="1"/>
+      <w:numFmt w:val="lowerLetter"/>
+      <w:lvlText w:val="%5."/>
+      <w:lvlJc w:val="left"/>
+      <w:pPr>
+        <w:ind w:left="3240" w:hanging="360"/>
+      </w:pPr>
+    </w:lvl>
+    <w:lvl w:ilvl="5" w:tplc="0409001B" w:tentative="1">
+      <w:start w:val="1"/>
+      <w:numFmt w:val="lowerRoman"/>
+      <w:lvlText w:val="%6."/>
+      <w:lvlJc w:val="right"/>
+      <w:pPr>
+        <w:ind w:left="3960" w:hanging="180"/>
+      </w:pPr>
+    </w:lvl>
+    <w:lvl w:ilvl="6" w:tplc="0409000F" w:tentative="1">
+      <w:start w:val="1"/>
+      <w:numFmt w:val="decimal"/>
+      <w:lvlText w:val="%7."/>
+      <w:lvlJc w:val="left"/>
+      <w:pPr>
+        <w:ind w:left="4680" w:hanging="360"/>
+      </w:pPr>
+    </w:lvl>
+    <w:lvl w:ilvl="7" w:tplc="04090019" w:tentative="1">
+      <w:start w:val="1"/>
+      <w:numFmt w:val="lowerLetter"/>
+      <w:lvlText w:val="%8."/>
+      <w:lvlJc w:val="left"/>
+      <w:pPr>
+        <w:ind w:left="5400" w:hanging="360"/>
+      </w:pPr>
+    </w:lvl>
+    <w:lvl w:ilvl="8" w:tplc="0409001B" w:tentative="1">
+      <w:start w:val="1"/>
+      <w:numFmt w:val="lowerRoman"/>
+      <w:lvlText w:val="%9."/>
+      <w:lvlJc w:val="right"/>
+      <w:pPr>
+        <w:ind w:left="6120" w:hanging="180"/>
+      </w:pPr>
+    </w:lvl>
+  </w:abstractNum>
   <w:num w:numId="1">
-    <w:abstractNumId w:val="16"/>
+    <w:abstractNumId w:val="17"/>
   </w:num>
   <w:num w:numId="2">
-    <w:abstractNumId w:val="45"/>
+    <w:abstractNumId w:val="48"/>
   </w:num>
   <w:num w:numId="3">
     <w:abstractNumId w:val="0"/>
   </w:num>
   <w:num w:numId="4">
-    <w:abstractNumId w:val="8"/>
+    <w:abstractNumId w:val="9"/>
   </w:num>
   <w:num w:numId="5">
-    <w:abstractNumId w:val="41"/>
+    <w:abstractNumId w:val="44"/>
   </w:num>
   <w:num w:numId="6">
+    <w:abstractNumId w:val="14"/>
+  </w:num>
+  <w:num w:numId="7">
     <w:abstractNumId w:val="13"/>
   </w:num>
-  <w:num w:numId="7">
-    <w:abstractNumId w:val="12"/>
-  </w:num>
   <w:num w:numId="8">
-    <w:abstractNumId w:val="22"/>
+    <w:abstractNumId w:val="24"/>
   </w:num>
   <w:num w:numId="9">
     <w:abstractNumId w:val="2"/>
   </w:num>
   <w:num w:numId="10">
-    <w:abstractNumId w:val="35"/>
+    <w:abstractNumId w:val="38"/>
   </w:num>
   <w:num w:numId="11">
+    <w:abstractNumId w:val="23"/>
+  </w:num>
+  <w:num w:numId="12">
+    <w:abstractNumId w:val="33"/>
+  </w:num>
+  <w:num w:numId="13">
+    <w:abstractNumId w:val="31"/>
+  </w:num>
+  <w:num w:numId="14">
+    <w:abstractNumId w:val="43"/>
+  </w:num>
+  <w:num w:numId="15">
+    <w:abstractNumId w:val="28"/>
+  </w:num>
+  <w:num w:numId="16">
     <w:abstractNumId w:val="21"/>
   </w:num>
-  <w:num w:numId="12">
-    <w:abstractNumId w:val="31"/>
+  <w:num w:numId="17">
+    <w:abstractNumId w:val="32"/>
   </w:num>
-  <w:num w:numId="13">
+  <w:num w:numId="18">
+    <w:abstractNumId w:val="18"/>
+  </w:num>
+  <w:num w:numId="19">
+    <w:abstractNumId w:val="53"/>
+  </w:num>
+  <w:num w:numId="20">
+    <w:abstractNumId w:val="42"/>
+  </w:num>
+  <w:num w:numId="21">
+    <w:abstractNumId w:val="41"/>
+  </w:num>
+  <w:num w:numId="22">
     <w:abstractNumId w:val="29"/>
   </w:num>
-  <w:num w:numId="14">
-    <w:abstractNumId w:val="40"/>
-  </w:num>
-  <w:num w:numId="15">
-    <w:abstractNumId w:val="26"/>
-  </w:num>
-  <w:num w:numId="16">
-    <w:abstractNumId w:val="19"/>
-  </w:num>
-  <w:num w:numId="17">
-    <w:abstractNumId w:val="30"/>
-  </w:num>
-  <w:num w:numId="18">
-    <w:abstractNumId w:val="17"/>
-  </w:num>
-  <w:num w:numId="19">
-    <w:abstractNumId w:val="50"/>
-  </w:num>
-  <w:num w:numId="20">
-    <w:abstractNumId w:val="39"/>
-  </w:num>
-  <w:num w:numId="21">
-    <w:abstractNumId w:val="38"/>
-  </w:num>
-  <w:num w:numId="22">
+  <w:num w:numId="23">
     <w:abstractNumId w:val="27"/>
-  </w:num>
-  <w:num w:numId="23">
-    <w:abstractNumId w:val="25"/>
   </w:num>
   <w:num w:numId="24">
     <w:abstractNumId w:val="4"/>
@@ -59217,82 +62219,94 @@
     <w:abstractNumId w:val="5"/>
   </w:num>
   <w:num w:numId="26">
-    <w:abstractNumId w:val="10"/>
+    <w:abstractNumId w:val="11"/>
   </w:num>
   <w:num w:numId="27">
-    <w:abstractNumId w:val="32"/>
+    <w:abstractNumId w:val="34"/>
   </w:num>
   <w:num w:numId="28">
-    <w:abstractNumId w:val="18"/>
+    <w:abstractNumId w:val="20"/>
   </w:num>
   <w:num w:numId="29">
-    <w:abstractNumId w:val="47"/>
+    <w:abstractNumId w:val="50"/>
   </w:num>
   <w:num w:numId="30">
-    <w:abstractNumId w:val="28"/>
+    <w:abstractNumId w:val="30"/>
   </w:num>
   <w:num w:numId="31">
-    <w:abstractNumId w:val="23"/>
+    <w:abstractNumId w:val="25"/>
   </w:num>
   <w:num w:numId="32">
-    <w:abstractNumId w:val="49"/>
+    <w:abstractNumId w:val="52"/>
   </w:num>
   <w:num w:numId="33">
-    <w:abstractNumId w:val="15"/>
+    <w:abstractNumId w:val="16"/>
   </w:num>
   <w:num w:numId="34">
-    <w:abstractNumId w:val="11"/>
+    <w:abstractNumId w:val="12"/>
   </w:num>
   <w:num w:numId="35">
     <w:abstractNumId w:val="3"/>
   </w:num>
   <w:num w:numId="36">
-    <w:abstractNumId w:val="37"/>
+    <w:abstractNumId w:val="40"/>
   </w:num>
   <w:num w:numId="37">
-    <w:abstractNumId w:val="43"/>
+    <w:abstractNumId w:val="46"/>
   </w:num>
   <w:num w:numId="38">
-    <w:abstractNumId w:val="20"/>
+    <w:abstractNumId w:val="22"/>
   </w:num>
   <w:num w:numId="39">
-    <w:abstractNumId w:val="48"/>
+    <w:abstractNumId w:val="51"/>
   </w:num>
   <w:num w:numId="40">
-    <w:abstractNumId w:val="33"/>
+    <w:abstractNumId w:val="35"/>
   </w:num>
   <w:num w:numId="41">
-    <w:abstractNumId w:val="9"/>
+    <w:abstractNumId w:val="10"/>
   </w:num>
   <w:num w:numId="42">
-    <w:abstractNumId w:val="46"/>
+    <w:abstractNumId w:val="49"/>
   </w:num>
   <w:num w:numId="43">
-    <w:abstractNumId w:val="14"/>
+    <w:abstractNumId w:val="15"/>
   </w:num>
   <w:num w:numId="44">
-    <w:abstractNumId w:val="7"/>
+    <w:abstractNumId w:val="8"/>
   </w:num>
   <w:num w:numId="45">
-    <w:abstractNumId w:val="36"/>
+    <w:abstractNumId w:val="39"/>
   </w:num>
   <w:num w:numId="46">
     <w:abstractNumId w:val="1"/>
   </w:num>
   <w:num w:numId="47">
-    <w:abstractNumId w:val="24"/>
+    <w:abstractNumId w:val="26"/>
   </w:num>
   <w:num w:numId="48">
-    <w:abstractNumId w:val="42"/>
+    <w:abstractNumId w:val="45"/>
   </w:num>
   <w:num w:numId="49">
-    <w:abstractNumId w:val="34"/>
+    <w:abstractNumId w:val="37"/>
   </w:num>
   <w:num w:numId="50">
-    <w:abstractNumId w:val="44"/>
+    <w:abstractNumId w:val="47"/>
   </w:num>
   <w:num w:numId="51">
+    <w:abstractNumId w:val="7"/>
+  </w:num>
+  <w:num w:numId="52">
+    <w:abstractNumId w:val="36"/>
+  </w:num>
+  <w:num w:numId="53">
+    <w:abstractNumId w:val="54"/>
+  </w:num>
+  <w:num w:numId="54">
     <w:abstractNumId w:val="6"/>
+  </w:num>
+  <w:num w:numId="55">
+    <w:abstractNumId w:val="19"/>
   </w:num>
   <w:numIdMacAtCleanup w:val="50"/>
 </w:numbering>
@@ -59461,6 +62475,26 @@
     <w:pPr>
       <w:bidi/>
     </w:pPr>
+  </w:style>
+  <w:style w:type="paragraph" w:styleId="Heading3">
+    <w:name w:val="heading 3"/>
+    <w:basedOn w:val="Normal"/>
+    <w:link w:val="Heading3Char"/>
+    <w:uiPriority w:val="9"/>
+    <w:qFormat/>
+    <w:rsid w:val="00F27796"/>
+    <w:pPr>
+      <w:bidi w:val="0"/>
+      <w:spacing w:before="100" w:beforeAutospacing="1" w:after="100" w:afterAutospacing="1" w:line="240" w:lineRule="auto"/>
+      <w:outlineLvl w:val="2"/>
+    </w:pPr>
+    <w:rPr>
+      <w:rFonts w:ascii="Times New Roman" w:eastAsia="Times New Roman" w:hAnsi="Times New Roman" w:cs="Times New Roman"/>
+      <w:b/>
+      <w:bCs/>
+      <w:sz w:val="27"/>
+      <w:szCs w:val="27"/>
+    </w:rPr>
   </w:style>
   <w:style w:type="character" w:default="1" w:styleId="DefaultParagraphFont">
     <w:name w:val="Default Paragraph Font"/>
@@ -59686,6 +62720,20 @@
     <w:uiPriority w:val="99"/>
     <w:semiHidden/>
     <w:rsid w:val="004068B1"/>
+  </w:style>
+  <w:style w:type="character" w:customStyle="1" w:styleId="Heading3Char">
+    <w:name w:val="Heading 3 Char"/>
+    <w:basedOn w:val="DefaultParagraphFont"/>
+    <w:link w:val="Heading3"/>
+    <w:uiPriority w:val="9"/>
+    <w:rsid w:val="00F27796"/>
+    <w:rPr>
+      <w:rFonts w:ascii="Times New Roman" w:eastAsia="Times New Roman" w:hAnsi="Times New Roman" w:cs="Times New Roman"/>
+      <w:b/>
+      <w:bCs/>
+      <w:sz w:val="27"/>
+      <w:szCs w:val="27"/>
+    </w:rPr>
   </w:style>
 </w:styles>
 </file>
@@ -59979,7 +63027,7 @@
   <a:extraClrSchemeLst/>
   <a:extLst>
     <a:ext uri="{05A4C25C-085E-4340-85A3-A5531E510DB2}">
-      <thm15:themeFamily xmlns="" xmlns:thm15="http://schemas.microsoft.com/office/thememl/2012/main" name="Office Theme" id="{62F939B6-93AF-4DB8-9C6B-D6C7DFDC589F}" vid="{4A3C46E8-61CC-4603-A589-7422A47A8E4A}"/>
+      <thm15:themeFamily xmlns:thm15="http://schemas.microsoft.com/office/thememl/2012/main" xmlns="" name="Office Theme" id="{62F939B6-93AF-4DB8-9C6B-D6C7DFDC589F}" vid="{4A3C46E8-61CC-4603-A589-7422A47A8E4A}"/>
     </a:ext>
   </a:extLst>
 </a:theme>

</xml_diff>